<commit_message>
docs: Update final report
</commit_message>
<xml_diff>
--- a/documents/chinjiin_final_report.docx
+++ b/documents/chinjiin_final_report.docx
@@ -391,7 +391,6 @@
                 <w:sz w:val="28"/>
               </w:rPr>
             </w:pPr>
-            <w:proofErr w:type="spellStart"/>
             <w:r>
               <w:rPr>
                 <w:rFonts w:ascii="에스코어 드림 4 Regular" w:eastAsia="에스코어 드림 4 Regular" w:hAnsi="에스코어 드림 4 Regular" w:hint="eastAsia"/>
@@ -399,7 +398,6 @@
               </w:rPr>
               <w:t>임우섭</w:t>
             </w:r>
-            <w:proofErr w:type="spellEnd"/>
           </w:p>
         </w:tc>
       </w:tr>
@@ -505,7 +503,6 @@
                 <w:sz w:val="28"/>
               </w:rPr>
             </w:pPr>
-            <w:proofErr w:type="spellStart"/>
             <w:r>
               <w:rPr>
                 <w:rFonts w:ascii="에스코어 드림 4 Regular" w:eastAsia="에스코어 드림 4 Regular" w:hAnsi="에스코어 드림 4 Regular" w:hint="eastAsia"/>
@@ -513,7 +510,6 @@
               </w:rPr>
               <w:t>한태균</w:t>
             </w:r>
-            <w:proofErr w:type="spellEnd"/>
           </w:p>
         </w:tc>
       </w:tr>
@@ -709,25 +705,7 @@
           <w:sz w:val="24"/>
           <w:szCs w:val="24"/>
         </w:rPr>
-        <w:t xml:space="preserve"> </w:t>
-      </w:r>
-      <w:proofErr w:type="spellStart"/>
-      <w:r>
-        <w:rPr>
-          <w:rFonts w:ascii="에스코어 드림 4 Regular" w:eastAsia="에스코어 드림 4 Regular" w:hAnsi="에스코어 드림 4 Regular" w:hint="eastAsia"/>
-          <w:sz w:val="24"/>
-          <w:szCs w:val="24"/>
-        </w:rPr>
-        <w:t>친지인이란</w:t>
-      </w:r>
-      <w:proofErr w:type="spellEnd"/>
-      <w:r>
-        <w:rPr>
-          <w:rFonts w:ascii="에스코어 드림 4 Regular" w:eastAsia="에스코어 드림 4 Regular" w:hAnsi="에스코어 드림 4 Regular" w:hint="eastAsia"/>
-          <w:sz w:val="24"/>
-          <w:szCs w:val="24"/>
-        </w:rPr>
-        <w:t>?</w:t>
+        <w:t xml:space="preserve"> 친지인이란?</w:t>
       </w:r>
     </w:p>
     <w:p>
@@ -788,7 +766,7 @@
         <w:spacing w:line="360" w:lineRule="auto"/>
         <w:jc w:val="both"/>
         <w:rPr>
-          <w:rFonts w:ascii="에스코어 드림 4 Regular" w:eastAsia="에스코어 드림 4 Regular" w:hAnsi="에스코어 드림 4 Regular" w:hint="eastAsia"/>
+          <w:rFonts w:ascii="에스코어 드림 4 Regular" w:eastAsia="에스코어 드림 4 Regular" w:hAnsi="에스코어 드림 4 Regular"/>
           <w:sz w:val="24"/>
           <w:szCs w:val="24"/>
         </w:rPr>
@@ -900,18 +878,8 @@
           <w:sz w:val="24"/>
           <w:szCs w:val="24"/>
         </w:rPr>
-        <w:t xml:space="preserve">Peter </w:t>
-      </w:r>
-      <w:proofErr w:type="spellStart"/>
-      <w:r>
-        <w:rPr>
-          <w:rFonts w:ascii="에스코어 드림 4 Regular" w:eastAsia="에스코어 드림 4 Regular" w:hAnsi="에스코어 드림 4 Regular"/>
-          <w:sz w:val="24"/>
-          <w:szCs w:val="24"/>
-        </w:rPr>
-        <w:t>Norvig</w:t>
-      </w:r>
-      <w:proofErr w:type="spellEnd"/>
+        <w:t>Peter Norvig</w:t>
+      </w:r>
     </w:p>
     <w:p>
       <w:pPr>
@@ -927,7 +895,6 @@
           <w:szCs w:val="24"/>
         </w:rPr>
       </w:pPr>
-      <w:proofErr w:type="spellStart"/>
       <w:r>
         <w:rPr>
           <w:rFonts w:ascii="에스코어 드림 4 Regular" w:eastAsia="에스코어 드림 4 Regular" w:hAnsi="에스코어 드림 4 Regular"/>
@@ -936,7 +903,6 @@
         </w:rPr>
         <w:t>Symspell</w:t>
       </w:r>
-      <w:proofErr w:type="spellEnd"/>
     </w:p>
     <w:p>
       <w:pPr>
@@ -948,7 +914,7 @@
         <w:spacing w:line="480" w:lineRule="auto"/>
         <w:jc w:val="both"/>
         <w:rPr>
-          <w:rFonts w:ascii="에스코어 드림 4 Regular" w:eastAsia="에스코어 드림 4 Regular" w:hAnsi="에스코어 드림 4 Regular" w:hint="eastAsia"/>
+          <w:rFonts w:ascii="에스코어 드림 4 Regular" w:eastAsia="에스코어 드림 4 Regular" w:hAnsi="에스코어 드림 4 Regular"/>
           <w:sz w:val="24"/>
           <w:szCs w:val="24"/>
         </w:rPr>
@@ -1066,7 +1032,7 @@
         <w:spacing w:line="360" w:lineRule="auto"/>
         <w:jc w:val="both"/>
         <w:rPr>
-          <w:rFonts w:ascii="에스코어 드림 4 Regular" w:eastAsia="에스코어 드림 4 Regular" w:hAnsi="에스코어 드림 4 Regular" w:hint="eastAsia"/>
+          <w:rFonts w:ascii="에스코어 드림 4 Regular" w:eastAsia="에스코어 드림 4 Regular" w:hAnsi="에스코어 드림 4 Regular"/>
           <w:sz w:val="24"/>
           <w:szCs w:val="24"/>
         </w:rPr>
@@ -1171,7 +1137,7 @@
         <w:ind w:left="1418"/>
         <w:jc w:val="both"/>
         <w:rPr>
-          <w:rFonts w:ascii="에스코어 드림 4 Regular" w:eastAsia="에스코어 드림 4 Regular" w:hAnsi="에스코어 드림 4 Regular" w:hint="eastAsia"/>
+          <w:rFonts w:ascii="에스코어 드림 4 Regular" w:eastAsia="에스코어 드림 4 Regular" w:hAnsi="에스코어 드림 4 Regular"/>
           <w:sz w:val="24"/>
           <w:szCs w:val="24"/>
         </w:rPr>
@@ -1397,35 +1363,7 @@
         <w:rPr>
           <w:rFonts w:ascii="굴림" w:eastAsia="굴림" w:hAnsi="굴림" w:hint="eastAsia"/>
         </w:rPr>
-        <w:t xml:space="preserve">에서 </w:t>
-      </w:r>
-      <w:proofErr w:type="spellStart"/>
-      <w:r>
-        <w:rPr>
-          <w:rFonts w:ascii="굴림" w:eastAsia="굴림" w:hAnsi="굴림" w:hint="eastAsia"/>
-        </w:rPr>
-        <w:t>아래아</w:t>
-      </w:r>
-      <w:proofErr w:type="spellEnd"/>
-      <w:r>
-        <w:rPr>
-          <w:rFonts w:ascii="굴림" w:eastAsia="굴림" w:hAnsi="굴림" w:hint="eastAsia"/>
-        </w:rPr>
-        <w:t>(</w:t>
-      </w:r>
-      <w:proofErr w:type="spellStart"/>
-      <w:r>
-        <w:rPr>
-          <w:rFonts w:ascii="굴림" w:eastAsia="굴림" w:hAnsi="굴림" w:hint="eastAsia"/>
-        </w:rPr>
-        <w:t>ㆍ</w:t>
-      </w:r>
-      <w:proofErr w:type="spellEnd"/>
-      <w:r>
-        <w:rPr>
-          <w:rFonts w:ascii="굴림" w:eastAsia="굴림" w:hAnsi="굴림" w:hint="eastAsia"/>
-        </w:rPr>
-        <w:t>)가 탈락된 오타로</w:t>
+        <w:t>에서 아래아(ㆍ)가 탈락된 오타로</w:t>
       </w:r>
       <w:r>
         <w:rPr>
@@ -1744,21 +1682,7 @@
         <w:rPr>
           <w:rFonts w:ascii="굴림" w:eastAsia="굴림" w:hAnsi="굴림" w:hint="eastAsia"/>
         </w:rPr>
-        <w:t xml:space="preserve">자판 하나 </w:t>
-      </w:r>
-      <w:proofErr w:type="spellStart"/>
-      <w:r>
-        <w:rPr>
-          <w:rFonts w:ascii="굴림" w:eastAsia="굴림" w:hAnsi="굴림" w:hint="eastAsia"/>
-        </w:rPr>
-        <w:t>안눌림</w:t>
-      </w:r>
-      <w:proofErr w:type="spellEnd"/>
-      <w:r>
-        <w:rPr>
-          <w:rFonts w:ascii="굴림" w:eastAsia="굴림" w:hAnsi="굴림" w:hint="eastAsia"/>
-        </w:rPr>
-        <w:t>,</w:t>
+        <w:t>자판 하나 안눌림,</w:t>
       </w:r>
       <w:r>
         <w:rPr>
@@ -1770,21 +1694,7 @@
         <w:rPr>
           <w:rFonts w:ascii="굴림" w:eastAsia="굴림" w:hAnsi="굴림" w:hint="eastAsia"/>
         </w:rPr>
-        <w:t xml:space="preserve">자판 하나 </w:t>
-      </w:r>
-      <w:proofErr w:type="spellStart"/>
-      <w:r>
-        <w:rPr>
-          <w:rFonts w:ascii="굴림" w:eastAsia="굴림" w:hAnsi="굴림" w:hint="eastAsia"/>
-        </w:rPr>
-        <w:t>더눌림과</w:t>
-      </w:r>
-      <w:proofErr w:type="spellEnd"/>
-      <w:r>
-        <w:rPr>
-          <w:rFonts w:ascii="굴림" w:eastAsia="굴림" w:hAnsi="굴림" w:hint="eastAsia"/>
-        </w:rPr>
-        <w:t xml:space="preserve"> 같은 오타는 자판의 크기와 크게 관련없이 발생하기 때문에 </w:t>
+        <w:t xml:space="preserve">자판 하나 더눌림과 같은 오타는 자판의 크기와 크게 관련없이 발생하기 때문에 </w:t>
       </w:r>
       <w:r>
         <w:rPr>
@@ -1792,25 +1702,7 @@
           <w:b/>
           <w:bCs/>
         </w:rPr>
-        <w:t xml:space="preserve">천지인에서의 오타가 </w:t>
-      </w:r>
-      <w:proofErr w:type="spellStart"/>
-      <w:r>
-        <w:rPr>
-          <w:rFonts w:ascii="굴림" w:eastAsia="굴림" w:hAnsi="굴림" w:hint="eastAsia"/>
-          <w:b/>
-          <w:bCs/>
-        </w:rPr>
-        <w:t>두벌식에서보다</w:t>
-      </w:r>
-      <w:proofErr w:type="spellEnd"/>
-      <w:r>
-        <w:rPr>
-          <w:rFonts w:ascii="굴림" w:eastAsia="굴림" w:hAnsi="굴림" w:hint="eastAsia"/>
-          <w:b/>
-          <w:bCs/>
-        </w:rPr>
-        <w:t xml:space="preserve"> 빈번히 발생</w:t>
+        <w:t>천지인에서의 오타가 두벌식에서보다 빈번히 발생</w:t>
       </w:r>
       <w:r>
         <w:rPr>
@@ -1917,28 +1809,7 @@
         <w:rPr>
           <w:rFonts w:ascii="굴림" w:eastAsia="굴림" w:hAnsi="굴림" w:hint="eastAsia"/>
         </w:rPr>
-        <w:t xml:space="preserve">Insert(자판 </w:t>
-      </w:r>
-      <w:proofErr w:type="spellStart"/>
-      <w:r>
-        <w:rPr>
-          <w:rFonts w:ascii="굴림" w:eastAsia="굴림" w:hAnsi="굴림" w:hint="eastAsia"/>
-        </w:rPr>
-        <w:t>한개</w:t>
-      </w:r>
-      <w:proofErr w:type="spellEnd"/>
-      <w:r>
-        <w:rPr>
-          <w:rFonts w:ascii="굴림" w:eastAsia="굴림" w:hAnsi="굴림" w:hint="eastAsia"/>
-        </w:rPr>
-        <w:t xml:space="preserve"> 추가 입력)이 30%로 가장 </w:t>
-      </w:r>
-      <w:proofErr w:type="gramStart"/>
-      <w:r>
-        <w:rPr>
-          <w:rFonts w:ascii="굴림" w:eastAsia="굴림" w:hAnsi="굴림" w:hint="eastAsia"/>
-        </w:rPr>
-        <w:t>빈번했으며,</w:t>
+        <w:t>Insert(자판 한개 추가 입력)이 30%로 가장 빈번했으며,</w:t>
       </w:r>
       <w:r>
         <w:rPr>
@@ -1950,28 +1821,7 @@
         <w:rPr>
           <w:rFonts w:ascii="굴림" w:eastAsia="굴림" w:hAnsi="굴림" w:hint="eastAsia"/>
         </w:rPr>
-        <w:t>Replace</w:t>
-      </w:r>
-      <w:proofErr w:type="gramEnd"/>
-      <w:r>
-        <w:rPr>
-          <w:rFonts w:ascii="굴림" w:eastAsia="굴림" w:hAnsi="굴림" w:hint="eastAsia"/>
-        </w:rPr>
-        <w:t xml:space="preserve">(자판 </w:t>
-      </w:r>
-      <w:proofErr w:type="spellStart"/>
-      <w:r>
-        <w:rPr>
-          <w:rFonts w:ascii="굴림" w:eastAsia="굴림" w:hAnsi="굴림" w:hint="eastAsia"/>
-        </w:rPr>
-        <w:t>한개</w:t>
-      </w:r>
-      <w:proofErr w:type="spellEnd"/>
-      <w:r>
-        <w:rPr>
-          <w:rFonts w:ascii="굴림" w:eastAsia="굴림" w:hAnsi="굴림" w:hint="eastAsia"/>
-        </w:rPr>
-        <w:t xml:space="preserve"> 다른 자판 입력)이 22%,</w:t>
+        <w:t>Replace(자판 한개 다른 자판 입력)이 22%,</w:t>
       </w:r>
       <w:r>
         <w:rPr>
@@ -1983,21 +1833,7 @@
         <w:rPr>
           <w:rFonts w:ascii="굴림" w:eastAsia="굴림" w:hAnsi="굴림" w:hint="eastAsia"/>
         </w:rPr>
-        <w:t xml:space="preserve">Deletion(자판 </w:t>
-      </w:r>
-      <w:proofErr w:type="spellStart"/>
-      <w:r>
-        <w:rPr>
-          <w:rFonts w:ascii="굴림" w:eastAsia="굴림" w:hAnsi="굴림" w:hint="eastAsia"/>
-        </w:rPr>
-        <w:t>한개</w:t>
-      </w:r>
-      <w:proofErr w:type="spellEnd"/>
-      <w:r>
-        <w:rPr>
-          <w:rFonts w:ascii="굴림" w:eastAsia="굴림" w:hAnsi="굴림" w:hint="eastAsia"/>
-        </w:rPr>
-        <w:t xml:space="preserve"> 입력 안함)이 20%,</w:t>
+        <w:t>Deletion(자판 한개 입력 안함)이 20%,</w:t>
       </w:r>
       <w:r>
         <w:rPr>
@@ -2135,14 +1971,12 @@
         </w:rPr>
         <w:t>‘</w:t>
       </w:r>
-      <w:proofErr w:type="spellStart"/>
       <w:r>
         <w:rPr>
           <w:rFonts w:ascii="굴림" w:eastAsia="굴림" w:hAnsi="굴림" w:hint="eastAsia"/>
         </w:rPr>
         <w:t>고야미</w:t>
       </w:r>
-      <w:proofErr w:type="spellEnd"/>
       <w:r>
         <w:rPr>
           <w:rFonts w:ascii="굴림" w:eastAsia="굴림" w:hAnsi="굴림"/>
@@ -2165,35 +1999,7 @@
         <w:rPr>
           <w:rFonts w:ascii="굴림" w:eastAsia="굴림" w:hAnsi="굴림" w:hint="eastAsia"/>
         </w:rPr>
-        <w:t xml:space="preserve">양에서 </w:t>
-      </w:r>
-      <w:proofErr w:type="spellStart"/>
-      <w:r>
-        <w:rPr>
-          <w:rFonts w:ascii="굴림" w:eastAsia="굴림" w:hAnsi="굴림" w:hint="eastAsia"/>
-        </w:rPr>
-        <w:t>아래아</w:t>
-      </w:r>
-      <w:proofErr w:type="spellEnd"/>
-      <w:r>
-        <w:rPr>
-          <w:rFonts w:ascii="굴림" w:eastAsia="굴림" w:hAnsi="굴림" w:hint="eastAsia"/>
-        </w:rPr>
-        <w:t>(</w:t>
-      </w:r>
-      <w:proofErr w:type="spellStart"/>
-      <w:r>
-        <w:rPr>
-          <w:rFonts w:ascii="굴림" w:eastAsia="굴림" w:hAnsi="굴림" w:hint="eastAsia"/>
-        </w:rPr>
-        <w:t>ㆍ</w:t>
-      </w:r>
-      <w:proofErr w:type="spellEnd"/>
-      <w:r>
-        <w:rPr>
-          <w:rFonts w:ascii="굴림" w:eastAsia="굴림" w:hAnsi="굴림" w:hint="eastAsia"/>
-        </w:rPr>
-        <w:t>)</w:t>
+        <w:t>양에서 아래아(ㆍ)</w:t>
       </w:r>
       <w:r>
         <w:rPr>
@@ -2213,14 +2019,12 @@
         </w:rPr>
         <w:t>‘</w:t>
       </w:r>
-      <w:proofErr w:type="spellStart"/>
       <w:r>
         <w:rPr>
           <w:rFonts w:ascii="굴림" w:eastAsia="굴림" w:hAnsi="굴림" w:hint="eastAsia"/>
         </w:rPr>
         <w:t>ㅣ</w:t>
       </w:r>
-      <w:proofErr w:type="spellEnd"/>
       <w:r>
         <w:rPr>
           <w:rFonts w:ascii="굴림" w:eastAsia="굴림" w:hAnsi="굴림"/>
@@ -2240,14 +2044,12 @@
         <w:lastRenderedPageBreak/>
         <w:t>‘</w:t>
       </w:r>
-      <w:proofErr w:type="spellStart"/>
       <w:r>
         <w:rPr>
           <w:rFonts w:ascii="굴림" w:eastAsia="굴림" w:hAnsi="굴림" w:hint="eastAsia"/>
         </w:rPr>
         <w:t>고어ㆍㅇ이</w:t>
       </w:r>
-      <w:proofErr w:type="spellEnd"/>
       <w:r>
         <w:rPr>
           <w:rFonts w:ascii="굴림" w:eastAsia="굴림" w:hAnsi="굴림"/>
@@ -2284,35 +2086,19 @@
         <w:rPr>
           <w:rFonts w:ascii="굴림" w:eastAsia="굴림" w:hAnsi="굴림" w:hint="eastAsia"/>
         </w:rPr>
-        <w:t>천지인 키보드에는 두 번 이상 눌러야 입력할 수 있는 자음과 모음(</w:t>
-      </w:r>
-      <w:proofErr w:type="spellStart"/>
-      <w:r>
-        <w:rPr>
-          <w:rFonts w:ascii="굴림" w:eastAsia="굴림" w:hAnsi="굴림" w:hint="eastAsia"/>
-        </w:rPr>
-        <w:t>ㅋ</w:t>
-      </w:r>
-      <w:proofErr w:type="spellEnd"/>
+        <w:t>천지인 키보드에는 두 번 이상 눌러야 입력할 수 있는 자음과 모음(ㅋ</w:t>
+      </w:r>
       <w:r>
         <w:rPr>
           <w:rFonts w:ascii="굴림" w:eastAsia="굴림" w:hAnsi="굴림"/>
         </w:rPr>
         <w:t xml:space="preserve">, </w:t>
       </w:r>
-      <w:proofErr w:type="spellStart"/>
-      <w:r>
-        <w:rPr>
-          <w:rFonts w:ascii="굴림" w:eastAsia="굴림" w:hAnsi="굴림" w:hint="eastAsia"/>
-        </w:rPr>
-        <w:t>ㄲ</w:t>
-      </w:r>
-      <w:proofErr w:type="spellEnd"/>
-      <w:r>
-        <w:rPr>
-          <w:rFonts w:ascii="굴림" w:eastAsia="굴림" w:hAnsi="굴림" w:hint="eastAsia"/>
-        </w:rPr>
-        <w:t>,</w:t>
+      <w:r>
+        <w:rPr>
+          <w:rFonts w:ascii="굴림" w:eastAsia="굴림" w:hAnsi="굴림" w:hint="eastAsia"/>
+        </w:rPr>
+        <w:t>ㄲ,</w:t>
       </w:r>
       <w:r>
         <w:rPr>
@@ -2320,19 +2106,11 @@
         </w:rPr>
         <w:t xml:space="preserve"> </w:t>
       </w:r>
-      <w:proofErr w:type="spellStart"/>
-      <w:r>
-        <w:rPr>
-          <w:rFonts w:ascii="굴림" w:eastAsia="굴림" w:hAnsi="굴림" w:hint="eastAsia"/>
-        </w:rPr>
-        <w:t>ㅁ</w:t>
-      </w:r>
-      <w:proofErr w:type="spellEnd"/>
-      <w:r>
-        <w:rPr>
-          <w:rFonts w:ascii="굴림" w:eastAsia="굴림" w:hAnsi="굴림" w:hint="eastAsia"/>
-        </w:rPr>
-        <w:t>,</w:t>
+      <w:r>
+        <w:rPr>
+          <w:rFonts w:ascii="굴림" w:eastAsia="굴림" w:hAnsi="굴림" w:hint="eastAsia"/>
+        </w:rPr>
+        <w:t>ㅁ,</w:t>
       </w:r>
       <w:r>
         <w:rPr>
@@ -2340,33 +2118,23 @@
         </w:rPr>
         <w:t xml:space="preserve"> </w:t>
       </w:r>
-      <w:proofErr w:type="spellStart"/>
       <w:r>
         <w:rPr>
           <w:rFonts w:ascii="굴림" w:eastAsia="굴림" w:hAnsi="굴림" w:hint="eastAsia"/>
         </w:rPr>
         <w:t>ㅏ</w:t>
       </w:r>
-      <w:proofErr w:type="spellEnd"/>
       <w:r>
         <w:rPr>
           <w:rFonts w:ascii="굴림" w:eastAsia="굴림" w:hAnsi="굴림"/>
         </w:rPr>
         <w:t xml:space="preserve">, </w:t>
       </w:r>
-      <w:proofErr w:type="spellStart"/>
-      <w:r>
-        <w:rPr>
-          <w:rFonts w:ascii="굴림" w:eastAsia="굴림" w:hAnsi="굴림" w:hint="eastAsia"/>
-        </w:rPr>
-        <w:t>ㅠ</w:t>
-      </w:r>
-      <w:proofErr w:type="spellEnd"/>
-      <w:r>
-        <w:rPr>
-          <w:rFonts w:ascii="굴림" w:eastAsia="굴림" w:hAnsi="굴림" w:hint="eastAsia"/>
-        </w:rPr>
-        <w:t xml:space="preserve"> 등)이 많기 때문에 이와 같은 음소가 실수로 추가되었다고 보는 것은 우선 순위가 낮다.</w:t>
+      <w:r>
+        <w:rPr>
+          <w:rFonts w:ascii="굴림" w:eastAsia="굴림" w:hAnsi="굴림" w:hint="eastAsia"/>
+        </w:rPr>
+        <w:t>ㅠ 등)이 많기 때문에 이와 같은 음소가 실수로 추가되었다고 보는 것은 우선 순위가 낮다.</w:t>
       </w:r>
       <w:r>
         <w:rPr>
@@ -2392,14 +2160,12 @@
         </w:rPr>
         <w:t>‘</w:t>
       </w:r>
-      <w:proofErr w:type="spellStart"/>
       <w:r>
         <w:rPr>
           <w:rFonts w:ascii="굴림" w:eastAsia="굴림" w:hAnsi="굴림" w:hint="eastAsia"/>
         </w:rPr>
         <w:t>맴수</w:t>
       </w:r>
-      <w:proofErr w:type="spellEnd"/>
       <w:r>
         <w:rPr>
           <w:rFonts w:ascii="굴림" w:eastAsia="굴림" w:hAnsi="굴림"/>
@@ -2583,16 +2349,8 @@
         <w:rPr>
           <w:rFonts w:ascii="굴림" w:eastAsia="굴림" w:hAnsi="굴림" w:hint="eastAsia"/>
         </w:rPr>
-        <w:t xml:space="preserve"> </w:t>
-      </w:r>
-      <w:proofErr w:type="spellStart"/>
-      <w:r>
-        <w:rPr>
-          <w:rFonts w:ascii="굴림" w:eastAsia="굴림" w:hAnsi="굴림" w:hint="eastAsia"/>
-        </w:rPr>
-        <w:t>내장되어있는</w:t>
-      </w:r>
-      <w:proofErr w:type="spellEnd"/>
+        <w:t xml:space="preserve"> 내장되어있는</w:t>
+      </w:r>
       <w:r>
         <w:rPr>
           <w:rFonts w:ascii="굴림" w:eastAsia="굴림" w:hAnsi="굴림" w:hint="eastAsia"/>
@@ -2635,56 +2393,36 @@
           <w:b/>
           <w:bCs/>
         </w:rPr>
-        <w:t>Peter-</w:t>
-      </w:r>
-      <w:proofErr w:type="spellStart"/>
+        <w:t>Peter-Norvig Algorithm</w:t>
+      </w:r>
+      <w:r>
+        <w:rPr>
+          <w:rFonts w:ascii="굴림" w:eastAsia="굴림" w:hAnsi="굴림" w:hint="eastAsia"/>
+        </w:rPr>
+        <w:t>,</w:t>
+      </w:r>
+      <w:r>
+        <w:rPr>
+          <w:rFonts w:ascii="굴림" w:eastAsia="굴림" w:hAnsi="굴림"/>
+        </w:rPr>
+        <w:t xml:space="preserve"> </w:t>
+      </w:r>
       <w:r>
         <w:rPr>
           <w:rFonts w:ascii="굴림" w:eastAsia="굴림" w:hAnsi="굴림"/>
           <w:b/>
           <w:bCs/>
         </w:rPr>
-        <w:t>Norvig</w:t>
-      </w:r>
-      <w:proofErr w:type="spellEnd"/>
+        <w:t>s</w:t>
+      </w:r>
       <w:r>
         <w:rPr>
           <w:rFonts w:ascii="굴림" w:eastAsia="굴림" w:hAnsi="굴림"/>
           <w:b/>
           <w:bCs/>
         </w:rPr>
-        <w:t xml:space="preserve"> Algorithm</w:t>
-      </w:r>
-      <w:r>
-        <w:rPr>
-          <w:rFonts w:ascii="굴림" w:eastAsia="굴림" w:hAnsi="굴림" w:hint="eastAsia"/>
-        </w:rPr>
-        <w:t>,</w:t>
-      </w:r>
-      <w:r>
-        <w:rPr>
-          <w:rFonts w:ascii="굴림" w:eastAsia="굴림" w:hAnsi="굴림"/>
-        </w:rPr>
-        <w:t xml:space="preserve"> </w:t>
-      </w:r>
-      <w:proofErr w:type="spellStart"/>
-      <w:r>
-        <w:rPr>
-          <w:rFonts w:ascii="굴림" w:eastAsia="굴림" w:hAnsi="굴림"/>
-          <w:b/>
-          <w:bCs/>
-        </w:rPr>
-        <w:t>s</w:t>
-      </w:r>
-      <w:r>
-        <w:rPr>
-          <w:rFonts w:ascii="굴림" w:eastAsia="굴림" w:hAnsi="굴림"/>
-          <w:b/>
-          <w:bCs/>
-        </w:rPr>
         <w:t>ymspell</w:t>
       </w:r>
-      <w:proofErr w:type="spellEnd"/>
       <w:r>
         <w:rPr>
           <w:rFonts w:ascii="굴림" w:eastAsia="굴림" w:hAnsi="굴림"/>
@@ -2895,14 +2633,12 @@
         </w:rPr>
         <w:t>‘</w:t>
       </w:r>
-      <w:proofErr w:type="spellStart"/>
       <w:r>
         <w:rPr>
           <w:rFonts w:ascii="굴림" w:eastAsia="굴림" w:hAnsi="굴림" w:hint="eastAsia"/>
         </w:rPr>
         <w:t>고야미</w:t>
       </w:r>
-      <w:proofErr w:type="spellEnd"/>
       <w:r>
         <w:rPr>
           <w:rFonts w:ascii="굴림" w:eastAsia="굴림" w:hAnsi="굴림"/>
@@ -2921,14 +2657,12 @@
         </w:rPr>
         <w:t xml:space="preserve"> ‘</w:t>
       </w:r>
-      <w:proofErr w:type="spellStart"/>
       <w:r>
         <w:rPr>
           <w:rFonts w:ascii="굴림" w:eastAsia="굴림" w:hAnsi="굴림" w:hint="eastAsia"/>
         </w:rPr>
         <w:t>고어ㆍㅇ이</w:t>
       </w:r>
-      <w:proofErr w:type="spellEnd"/>
       <w:r>
         <w:rPr>
           <w:rFonts w:ascii="굴림" w:eastAsia="굴림" w:hAnsi="굴림"/>
@@ -3001,14 +2735,12 @@
         </w:rPr>
         <w:t>‘</w:t>
       </w:r>
-      <w:proofErr w:type="spellStart"/>
       <w:r>
         <w:rPr>
           <w:rFonts w:ascii="굴림" w:eastAsia="굴림" w:hAnsi="굴림" w:hint="eastAsia"/>
         </w:rPr>
         <w:t>노양이</w:t>
       </w:r>
-      <w:proofErr w:type="spellEnd"/>
       <w:r>
         <w:rPr>
           <w:rFonts w:ascii="굴림" w:eastAsia="굴림" w:hAnsi="굴림"/>
@@ -3187,23 +2919,13 @@
         </w:rPr>
         <w:t xml:space="preserve">는 </w:t>
       </w:r>
-      <w:proofErr w:type="spellStart"/>
       <w:r>
         <w:rPr>
           <w:rFonts w:ascii="굴림" w:eastAsia="굴림" w:hAnsi="굴림" w:hint="eastAsia"/>
           <w:b/>
           <w:bCs/>
         </w:rPr>
-        <w:t>자동완성기능과</w:t>
-      </w:r>
-      <w:proofErr w:type="spellEnd"/>
-      <w:r>
-        <w:rPr>
-          <w:rFonts w:ascii="굴림" w:eastAsia="굴림" w:hAnsi="굴림" w:hint="eastAsia"/>
-          <w:b/>
-          <w:bCs/>
-        </w:rPr>
-        <w:t xml:space="preserve"> </w:t>
+        <w:t xml:space="preserve">자동완성기능과 </w:t>
       </w:r>
       <w:r>
         <w:rPr>
@@ -3252,41 +2974,17 @@
           <w:sz w:val="28"/>
           <w:szCs w:val="28"/>
         </w:rPr>
-        <w:t xml:space="preserve">Peter </w:t>
-      </w:r>
-      <w:proofErr w:type="spellStart"/>
-      <w:r>
-        <w:rPr>
-          <w:rFonts w:ascii="굴림" w:eastAsia="굴림" w:hAnsi="굴림"/>
+        <w:t xml:space="preserve">Peter Norvig </w:t>
+      </w:r>
+      <w:r>
+        <w:rPr>
+          <w:rFonts w:ascii="굴림" w:eastAsia="굴림" w:hAnsi="굴림" w:hint="eastAsia"/>
           <w:b/>
           <w:bCs/>
           <w:color w:val="auto"/>
           <w:sz w:val="28"/>
           <w:szCs w:val="28"/>
         </w:rPr>
-        <w:t>Norvig</w:t>
-      </w:r>
-      <w:proofErr w:type="spellEnd"/>
-      <w:r>
-        <w:rPr>
-          <w:rFonts w:ascii="굴림" w:eastAsia="굴림" w:hAnsi="굴림"/>
-          <w:b/>
-          <w:bCs/>
-          <w:color w:val="auto"/>
-          <w:sz w:val="28"/>
-          <w:szCs w:val="28"/>
-        </w:rPr>
-        <w:t xml:space="preserve"> </w:t>
-      </w:r>
-      <w:r>
-        <w:rPr>
-          <w:rFonts w:ascii="굴림" w:eastAsia="굴림" w:hAnsi="굴림" w:hint="eastAsia"/>
-          <w:b/>
-          <w:bCs/>
-          <w:color w:val="auto"/>
-          <w:sz w:val="28"/>
-          <w:szCs w:val="28"/>
-        </w:rPr>
         <w:t>알고리즘</w:t>
       </w:r>
     </w:p>
@@ -3307,21 +3005,7 @@
         <w:rPr>
           <w:rFonts w:ascii="굴림" w:eastAsia="굴림" w:hAnsi="굴림"/>
         </w:rPr>
-        <w:t xml:space="preserve">eter </w:t>
-      </w:r>
-      <w:proofErr w:type="spellStart"/>
-      <w:r>
-        <w:rPr>
-          <w:rFonts w:ascii="굴림" w:eastAsia="굴림" w:hAnsi="굴림"/>
-        </w:rPr>
-        <w:t>Norvig</w:t>
-      </w:r>
-      <w:proofErr w:type="spellEnd"/>
-      <w:r>
-        <w:rPr>
-          <w:rFonts w:ascii="굴림" w:eastAsia="굴림" w:hAnsi="굴림"/>
-        </w:rPr>
-        <w:t xml:space="preserve"> </w:t>
+        <w:t xml:space="preserve">eter Norvig </w:t>
       </w:r>
       <w:r>
         <w:rPr>
@@ -3333,16 +3017,8 @@
         <w:rPr>
           <w:rFonts w:ascii="굴림" w:eastAsia="굴림" w:hAnsi="굴림"/>
         </w:rPr>
-        <w:t xml:space="preserve">Peter </w:t>
-      </w:r>
-      <w:proofErr w:type="spellStart"/>
-      <w:r>
-        <w:rPr>
-          <w:rFonts w:ascii="굴림" w:eastAsia="굴림" w:hAnsi="굴림"/>
-        </w:rPr>
-        <w:t>Norvig</w:t>
-      </w:r>
-      <w:proofErr w:type="spellEnd"/>
+        <w:t>Peter Norvig</w:t>
+      </w:r>
       <w:r>
         <w:rPr>
           <w:rFonts w:ascii="굴림" w:eastAsia="굴림" w:hAnsi="굴림" w:hint="eastAsia"/>
@@ -3522,14 +3198,12 @@
         </w:rPr>
         <w:t xml:space="preserve">예를 들어 </w:t>
       </w:r>
-      <w:proofErr w:type="spellStart"/>
       <w:r>
         <w:rPr>
           <w:rFonts w:ascii="굴림" w:eastAsia="굴림" w:hAnsi="굴림"/>
         </w:rPr>
         <w:t>ofen</w:t>
       </w:r>
-      <w:proofErr w:type="spellEnd"/>
       <w:r>
         <w:rPr>
           <w:rFonts w:ascii="굴림" w:eastAsia="굴림" w:hAnsi="굴림" w:hint="eastAsia"/>
@@ -3558,49 +3232,7 @@
         <w:rPr>
           <w:rFonts w:ascii="굴림" w:eastAsia="굴림" w:hAnsi="굴림"/>
         </w:rPr>
-        <w:t xml:space="preserve">[fen, </w:t>
-      </w:r>
-      <w:proofErr w:type="spellStart"/>
-      <w:r>
-        <w:rPr>
-          <w:rFonts w:ascii="굴림" w:eastAsia="굴림" w:hAnsi="굴림"/>
-        </w:rPr>
-        <w:t>oen</w:t>
-      </w:r>
-      <w:proofErr w:type="spellEnd"/>
-      <w:r>
-        <w:rPr>
-          <w:rFonts w:ascii="굴림" w:eastAsia="굴림" w:hAnsi="굴림"/>
-        </w:rPr>
-        <w:t xml:space="preserve">, </w:t>
-      </w:r>
-      <w:proofErr w:type="spellStart"/>
-      <w:r>
-        <w:rPr>
-          <w:rFonts w:ascii="굴림" w:eastAsia="굴림" w:hAnsi="굴림"/>
-        </w:rPr>
-        <w:t>ofn</w:t>
-      </w:r>
-      <w:proofErr w:type="spellEnd"/>
-      <w:r>
-        <w:rPr>
-          <w:rFonts w:ascii="굴림" w:eastAsia="굴림" w:hAnsi="굴림"/>
-        </w:rPr>
-        <w:t xml:space="preserve">, </w:t>
-      </w:r>
-      <w:proofErr w:type="spellStart"/>
-      <w:r>
-        <w:rPr>
-          <w:rFonts w:ascii="굴림" w:eastAsia="굴림" w:hAnsi="굴림"/>
-        </w:rPr>
-        <w:t>ofe</w:t>
-      </w:r>
-      <w:proofErr w:type="spellEnd"/>
-      <w:r>
-        <w:rPr>
-          <w:rFonts w:ascii="굴림" w:eastAsia="굴림" w:hAnsi="굴림"/>
-        </w:rPr>
-        <w:t>], insert</w:t>
+        <w:t>[fen, oen, ofn, ofe], insert</w:t>
       </w:r>
       <w:r>
         <w:rPr>
@@ -3612,63 +3244,7 @@
         <w:rPr>
           <w:rFonts w:ascii="굴림" w:eastAsia="굴림" w:hAnsi="굴림"/>
         </w:rPr>
-        <w:t>[</w:t>
-      </w:r>
-      <w:proofErr w:type="spellStart"/>
-      <w:r>
-        <w:rPr>
-          <w:rFonts w:ascii="굴림" w:eastAsia="굴림" w:hAnsi="굴림"/>
-        </w:rPr>
-        <w:t>aofen</w:t>
-      </w:r>
-      <w:proofErr w:type="spellEnd"/>
-      <w:r>
-        <w:rPr>
-          <w:rFonts w:ascii="굴림" w:eastAsia="굴림" w:hAnsi="굴림"/>
-        </w:rPr>
-        <w:t xml:space="preserve">, </w:t>
-      </w:r>
-      <w:proofErr w:type="spellStart"/>
-      <w:r>
-        <w:rPr>
-          <w:rFonts w:ascii="굴림" w:eastAsia="굴림" w:hAnsi="굴림"/>
-        </w:rPr>
-        <w:t>bofen</w:t>
-      </w:r>
-      <w:proofErr w:type="spellEnd"/>
-      <w:r>
-        <w:rPr>
-          <w:rFonts w:ascii="굴림" w:eastAsia="굴림" w:hAnsi="굴림"/>
-        </w:rPr>
-        <w:t xml:space="preserve">, </w:t>
-      </w:r>
-      <w:proofErr w:type="spellStart"/>
-      <w:r>
-        <w:rPr>
-          <w:rFonts w:ascii="굴림" w:eastAsia="굴림" w:hAnsi="굴림"/>
-        </w:rPr>
-        <w:t>cofen</w:t>
-      </w:r>
-      <w:proofErr w:type="spellEnd"/>
-      <w:r>
-        <w:rPr>
-          <w:rFonts w:ascii="굴림" w:eastAsia="굴림" w:hAnsi="굴림"/>
-        </w:rPr>
-        <w:t xml:space="preserve">, … </w:t>
-      </w:r>
-      <w:proofErr w:type="spellStart"/>
-      <w:r>
-        <w:rPr>
-          <w:rFonts w:ascii="굴림" w:eastAsia="굴림" w:hAnsi="굴림"/>
-        </w:rPr>
-        <w:t>ofenz</w:t>
-      </w:r>
-      <w:proofErr w:type="spellEnd"/>
-      <w:r>
-        <w:rPr>
-          <w:rFonts w:ascii="굴림" w:eastAsia="굴림" w:hAnsi="굴림"/>
-        </w:rPr>
-        <w:t>], transpose</w:t>
+        <w:t>[aofen, bofen, cofen, … ofenz], transpose</w:t>
       </w:r>
       <w:r>
         <w:rPr>
@@ -3680,49 +3256,7 @@
         <w:rPr>
           <w:rFonts w:ascii="굴림" w:eastAsia="굴림" w:hAnsi="굴림"/>
         </w:rPr>
-        <w:t>[</w:t>
-      </w:r>
-      <w:proofErr w:type="spellStart"/>
-      <w:r>
-        <w:rPr>
-          <w:rFonts w:ascii="굴림" w:eastAsia="굴림" w:hAnsi="굴림"/>
-        </w:rPr>
-        <w:t>foen</w:t>
-      </w:r>
-      <w:proofErr w:type="spellEnd"/>
-      <w:r>
-        <w:rPr>
-          <w:rFonts w:ascii="굴림" w:eastAsia="굴림" w:hAnsi="굴림"/>
-        </w:rPr>
-        <w:t xml:space="preserve">, </w:t>
-      </w:r>
-      <w:proofErr w:type="spellStart"/>
-      <w:r>
-        <w:rPr>
-          <w:rFonts w:ascii="굴림" w:eastAsia="굴림" w:hAnsi="굴림"/>
-        </w:rPr>
-        <w:t>oefn</w:t>
-      </w:r>
-      <w:proofErr w:type="spellEnd"/>
-      <w:r>
-        <w:rPr>
-          <w:rFonts w:ascii="굴림" w:eastAsia="굴림" w:hAnsi="굴림"/>
-        </w:rPr>
-        <w:t xml:space="preserve">, </w:t>
-      </w:r>
-      <w:proofErr w:type="spellStart"/>
-      <w:r>
-        <w:rPr>
-          <w:rFonts w:ascii="굴림" w:eastAsia="굴림" w:hAnsi="굴림"/>
-        </w:rPr>
-        <w:t>ofne</w:t>
-      </w:r>
-      <w:proofErr w:type="spellEnd"/>
-      <w:r>
-        <w:rPr>
-          <w:rFonts w:ascii="굴림" w:eastAsia="굴림" w:hAnsi="굴림"/>
-        </w:rPr>
-        <w:t>], replace</w:t>
+        <w:t>[foen, oefn, ofne], replace</w:t>
       </w:r>
       <w:r>
         <w:rPr>
@@ -3734,77 +3268,13 @@
         <w:rPr>
           <w:rFonts w:ascii="굴림" w:eastAsia="굴림" w:hAnsi="굴림"/>
         </w:rPr>
-        <w:t>[</w:t>
-      </w:r>
-      <w:proofErr w:type="spellStart"/>
-      <w:r>
-        <w:rPr>
-          <w:rFonts w:ascii="굴림" w:eastAsia="굴림" w:hAnsi="굴림"/>
-        </w:rPr>
-        <w:t>afen</w:t>
-      </w:r>
-      <w:proofErr w:type="spellEnd"/>
-      <w:r>
-        <w:rPr>
-          <w:rFonts w:ascii="굴림" w:eastAsia="굴림" w:hAnsi="굴림"/>
-        </w:rPr>
-        <w:t xml:space="preserve">, </w:t>
-      </w:r>
-      <w:proofErr w:type="spellStart"/>
-      <w:r>
-        <w:rPr>
-          <w:rFonts w:ascii="굴림" w:eastAsia="굴림" w:hAnsi="굴림"/>
-        </w:rPr>
-        <w:t>bfen</w:t>
-      </w:r>
-      <w:proofErr w:type="spellEnd"/>
-      <w:r>
-        <w:rPr>
-          <w:rFonts w:ascii="굴림" w:eastAsia="굴림" w:hAnsi="굴림"/>
-        </w:rPr>
-        <w:t xml:space="preserve">, </w:t>
-      </w:r>
-      <w:proofErr w:type="gramStart"/>
-      <w:r>
-        <w:rPr>
-          <w:rFonts w:ascii="굴림" w:eastAsia="굴림" w:hAnsi="굴림"/>
-        </w:rPr>
-        <w:t>… ,</w:t>
-      </w:r>
-      <w:proofErr w:type="gramEnd"/>
-      <w:r>
-        <w:rPr>
-          <w:rFonts w:ascii="굴림" w:eastAsia="굴림" w:hAnsi="굴림"/>
-        </w:rPr>
-        <w:t xml:space="preserve"> open, … </w:t>
-      </w:r>
-      <w:proofErr w:type="spellStart"/>
-      <w:r>
-        <w:rPr>
-          <w:rFonts w:ascii="굴림" w:eastAsia="굴림" w:hAnsi="굴림"/>
-        </w:rPr>
-        <w:t>opez</w:t>
-      </w:r>
-      <w:proofErr w:type="spellEnd"/>
-      <w:r>
-        <w:rPr>
-          <w:rFonts w:ascii="굴림" w:eastAsia="굴림" w:hAnsi="굴림"/>
-        </w:rPr>
-        <w:t>]</w:t>
-      </w:r>
-      <w:proofErr w:type="spellStart"/>
-      <w:r>
-        <w:rPr>
-          <w:rFonts w:ascii="굴림" w:eastAsia="굴림" w:hAnsi="굴림" w:hint="eastAsia"/>
-        </w:rPr>
-        <w:t>를</w:t>
-      </w:r>
-      <w:proofErr w:type="spellEnd"/>
-      <w:r>
-        <w:rPr>
-          <w:rFonts w:ascii="굴림" w:eastAsia="굴림" w:hAnsi="굴림" w:hint="eastAsia"/>
-        </w:rPr>
-        <w:t xml:space="preserve"> 만들 수 있다.</w:t>
+        <w:t>[afen, bfen, … , open, … opez]</w:t>
+      </w:r>
+      <w:r>
+        <w:rPr>
+          <w:rFonts w:ascii="굴림" w:eastAsia="굴림" w:hAnsi="굴림" w:hint="eastAsia"/>
+        </w:rPr>
+        <w:t>를 만들 수 있다.</w:t>
       </w:r>
       <w:r>
         <w:rPr>
@@ -4142,21 +3612,15 @@
     <w:p>
       <w:pPr>
         <w:rPr>
-          <w:rFonts w:ascii="굴림" w:eastAsia="굴림" w:hAnsi="굴림" w:hint="eastAsia"/>
+          <w:rFonts w:ascii="굴림" w:eastAsia="굴림" w:hAnsi="굴림"/>
         </w:rPr>
       </w:pPr>
     </w:p>
+    <w:p/>
     <w:p>
       <w:pPr>
         <w:rPr>
-          <w:rFonts w:hint="eastAsia"/>
-        </w:rPr>
-      </w:pPr>
-    </w:p>
-    <w:p>
-      <w:pPr>
-        <w:rPr>
-          <w:rFonts w:ascii="굴림" w:eastAsia="굴림" w:hAnsi="굴림" w:cstheme="majorBidi" w:hint="eastAsia"/>
+          <w:rFonts w:ascii="굴림" w:eastAsia="굴림" w:hAnsi="굴림" w:cstheme="majorBidi"/>
           <w:color w:val="007789" w:themeColor="accent1" w:themeShade="BF"/>
           <w:sz w:val="26"/>
           <w:szCs w:val="26"/>
@@ -4243,7 +3707,6 @@
           <w:szCs w:val="28"/>
         </w:rPr>
       </w:pPr>
-      <w:proofErr w:type="spellStart"/>
       <w:r>
         <w:rPr>
           <w:rFonts w:ascii="굴림" w:eastAsia="굴림" w:hAnsi="굴림" w:hint="eastAsia"/>
@@ -4256,7 +3719,6 @@
         <w:lastRenderedPageBreak/>
         <w:t>Symspell</w:t>
       </w:r>
-      <w:proofErr w:type="spellEnd"/>
       <w:r>
         <w:rPr>
           <w:rFonts w:ascii="굴림" w:eastAsia="굴림" w:hAnsi="굴림"/>
@@ -4404,19 +3866,11 @@
         </w:rPr>
         <w:t xml:space="preserve"> </w:t>
       </w:r>
-      <w:proofErr w:type="spellStart"/>
-      <w:r>
-        <w:rPr>
-          <w:rFonts w:ascii="굴림" w:eastAsia="굴림" w:hAnsi="굴림" w:hint="eastAsia"/>
-        </w:rPr>
-        <w:t>Norvig</w:t>
-      </w:r>
-      <w:proofErr w:type="spellEnd"/>
-      <w:r>
-        <w:rPr>
-          <w:rFonts w:ascii="굴림" w:eastAsia="굴림" w:hAnsi="굴림" w:hint="eastAsia"/>
-        </w:rPr>
-        <w:t xml:space="preserve">의 높은 연산비용 문제를 </w:t>
+      <w:r>
+        <w:rPr>
+          <w:rFonts w:ascii="굴림" w:eastAsia="굴림" w:hAnsi="굴림" w:hint="eastAsia"/>
+        </w:rPr>
+        <w:t xml:space="preserve">Norvig의 높은 연산비용 문제를 </w:t>
       </w:r>
       <w:r>
         <w:rPr>
@@ -4428,16 +3882,8 @@
         <w:rPr>
           <w:rFonts w:ascii="굴림" w:eastAsia="굴림" w:hAnsi="굴림" w:hint="eastAsia"/>
         </w:rPr>
-        <w:t xml:space="preserve">한 알고리즘이 </w:t>
-      </w:r>
-      <w:proofErr w:type="spellStart"/>
-      <w:r>
-        <w:rPr>
-          <w:rFonts w:ascii="굴림" w:eastAsia="굴림" w:hAnsi="굴림" w:hint="eastAsia"/>
-        </w:rPr>
-        <w:t>Symspell</w:t>
-      </w:r>
-      <w:proofErr w:type="spellEnd"/>
+        <w:t>한 알고리즘이 Symspell</w:t>
+      </w:r>
       <w:r>
         <w:rPr>
           <w:rFonts w:ascii="굴림" w:eastAsia="굴림" w:hAnsi="굴림"/>
@@ -4498,21 +3944,7 @@
         <w:rPr>
           <w:rFonts w:ascii="굴림" w:eastAsia="굴림" w:hAnsi="굴림" w:hint="eastAsia"/>
         </w:rPr>
-        <w:t xml:space="preserve">그 후 단어를 </w:t>
-      </w:r>
-      <w:proofErr w:type="spellStart"/>
-      <w:r>
-        <w:rPr>
-          <w:rFonts w:ascii="굴림" w:eastAsia="굴림" w:hAnsi="굴림" w:hint="eastAsia"/>
-        </w:rPr>
-        <w:t>입력받았을</w:t>
-      </w:r>
-      <w:proofErr w:type="spellEnd"/>
-      <w:r>
-        <w:rPr>
-          <w:rFonts w:ascii="굴림" w:eastAsia="굴림" w:hAnsi="굴림" w:hint="eastAsia"/>
-        </w:rPr>
-        <w:t xml:space="preserve"> 때 단어 사전에 있는 단어면 그대로 반환한</w:t>
+        <w:t>그 후 단어를 입력받았을 때 단어 사전에 있는 단어면 그대로 반환한</w:t>
       </w:r>
       <w:r>
         <w:rPr>
@@ -4536,21 +3968,7 @@
         <w:rPr>
           <w:rFonts w:ascii="굴림" w:eastAsia="굴림" w:hAnsi="굴림" w:hint="eastAsia"/>
         </w:rPr>
-        <w:t xml:space="preserve">없다면 단어 사전으로부터 미리 </w:t>
-      </w:r>
-      <w:proofErr w:type="spellStart"/>
-      <w:r>
-        <w:rPr>
-          <w:rFonts w:ascii="굴림" w:eastAsia="굴림" w:hAnsi="굴림" w:hint="eastAsia"/>
-        </w:rPr>
-        <w:t>계산해놓은</w:t>
-      </w:r>
-      <w:proofErr w:type="spellEnd"/>
-      <w:r>
-        <w:rPr>
-          <w:rFonts w:ascii="굴림" w:eastAsia="굴림" w:hAnsi="굴림" w:hint="eastAsia"/>
-        </w:rPr>
-        <w:t xml:space="preserve"> 단어사전 delete</w:t>
+        <w:t>없다면 단어 사전으로부터 미리 계산해놓은 단어사전 delete</w:t>
       </w:r>
       <w:r>
         <w:rPr>
@@ -4752,14 +4170,12 @@
         </w:rPr>
         <w:t xml:space="preserve"> </w:t>
       </w:r>
-      <w:proofErr w:type="spellStart"/>
       <w:r>
         <w:rPr>
           <w:rFonts w:ascii="굴림" w:eastAsia="굴림" w:hAnsi="굴림" w:hint="eastAsia"/>
         </w:rPr>
         <w:t>Norvig</w:t>
       </w:r>
-      <w:proofErr w:type="spellEnd"/>
       <w:r>
         <w:rPr>
           <w:rFonts w:ascii="굴림" w:eastAsia="굴림" w:hAnsi="굴림"/>
@@ -4778,19 +4194,11 @@
         </w:rPr>
         <w:t xml:space="preserve"> </w:t>
       </w:r>
-      <w:proofErr w:type="spellStart"/>
-      <w:r>
-        <w:rPr>
-          <w:rFonts w:ascii="굴림" w:eastAsia="굴림" w:hAnsi="굴림" w:hint="eastAsia"/>
-        </w:rPr>
-        <w:t>후보군만을</w:t>
-      </w:r>
-      <w:proofErr w:type="spellEnd"/>
-      <w:r>
-        <w:rPr>
-          <w:rFonts w:ascii="굴림" w:eastAsia="굴림" w:hAnsi="굴림" w:hint="eastAsia"/>
-        </w:rPr>
-        <w:t xml:space="preserve"> 사용하며</w:t>
+      <w:r>
+        <w:rPr>
+          <w:rFonts w:ascii="굴림" w:eastAsia="굴림" w:hAnsi="굴림" w:hint="eastAsia"/>
+        </w:rPr>
+        <w:t>후보군만을 사용하며</w:t>
       </w:r>
       <w:r>
         <w:rPr>
@@ -4884,7 +4292,7 @@
         <w:pStyle w:val="TOC"/>
         <w:jc w:val="both"/>
         <w:rPr>
-          <w:rFonts w:ascii="굴림" w:eastAsia="굴림" w:hAnsi="굴림" w:hint="eastAsia"/>
+          <w:rFonts w:ascii="굴림" w:eastAsia="굴림" w:hAnsi="굴림"/>
           <w:b/>
           <w:bCs/>
           <w:color w:val="auto"/>
@@ -4930,7 +4338,7 @@
     <w:p>
       <w:pPr>
         <w:rPr>
-          <w:rFonts w:ascii="굴림" w:eastAsia="굴림" w:hAnsi="굴림" w:hint="eastAsia"/>
+          <w:rFonts w:ascii="굴림" w:eastAsia="굴림" w:hAnsi="굴림"/>
         </w:rPr>
       </w:pPr>
       <w:r>
@@ -5065,83 +4473,13 @@
         <w:rPr>
           <w:rFonts w:ascii="굴림" w:eastAsia="굴림" w:hAnsi="굴림"/>
         </w:rPr>
-        <w:t xml:space="preserve">Peter </w:t>
-      </w:r>
-      <w:proofErr w:type="spellStart"/>
-      <w:r>
-        <w:rPr>
-          <w:rFonts w:ascii="굴림" w:eastAsia="굴림" w:hAnsi="굴림"/>
-        </w:rPr>
-        <w:t>Novig’s</w:t>
-      </w:r>
-      <w:proofErr w:type="spellEnd"/>
-      <w:r>
-        <w:rPr>
-          <w:rFonts w:ascii="굴림" w:eastAsia="굴림" w:hAnsi="굴림"/>
-        </w:rPr>
-        <w:t xml:space="preserve"> 알고리즘의 확장 버전으로 splits, deletes, transposes, replaces, </w:t>
-      </w:r>
-      <w:proofErr w:type="spellStart"/>
-      <w:r>
-        <w:rPr>
-          <w:rFonts w:ascii="굴림" w:eastAsia="굴림" w:hAnsi="굴림"/>
-        </w:rPr>
-        <w:t>insserts</w:t>
-      </w:r>
-      <w:proofErr w:type="spellEnd"/>
-      <w:r>
-        <w:rPr>
-          <w:rFonts w:ascii="굴림" w:eastAsia="굴림" w:hAnsi="굴림"/>
-        </w:rPr>
-        <w:t xml:space="preserve">에 단락옵션을 추가하고, </w:t>
-      </w:r>
-      <w:proofErr w:type="spellStart"/>
-      <w:r>
-        <w:rPr>
-          <w:rFonts w:ascii="굴림" w:eastAsia="굴림" w:hAnsi="굴림"/>
-        </w:rPr>
-        <w:t>해밍</w:t>
-      </w:r>
-      <w:proofErr w:type="spellEnd"/>
-      <w:r>
-        <w:rPr>
-          <w:rFonts w:ascii="굴림" w:eastAsia="굴림" w:hAnsi="굴림"/>
-        </w:rPr>
-        <w:t xml:space="preserve"> 거리를 기반으로 단어 선택을 하도록 하였다. 다중 오타를 더 감지하기 쉽도록 이중 단어 변형도 검사하고, </w:t>
-      </w:r>
-      <w:proofErr w:type="spellStart"/>
-      <w:r>
-        <w:rPr>
-          <w:rFonts w:ascii="굴림" w:eastAsia="굴림" w:hAnsi="굴림"/>
-        </w:rPr>
-        <w:t>모음끼리의</w:t>
-      </w:r>
-      <w:proofErr w:type="spellEnd"/>
-      <w:r>
-        <w:rPr>
-          <w:rFonts w:ascii="굴림" w:eastAsia="굴림" w:hAnsi="굴림"/>
-        </w:rPr>
-        <w:t xml:space="preserve"> 교환을 감지하는 기능, 또한 한 단어에 대한 메모리 효율성을 다중 리스트(리스트 안 리스트)로 </w:t>
-      </w:r>
-      <w:proofErr w:type="spellStart"/>
-      <w:r>
-        <w:rPr>
-          <w:rFonts w:ascii="굴림" w:eastAsia="굴림" w:hAnsi="굴림"/>
-        </w:rPr>
-        <w:t>높혔다</w:t>
-      </w:r>
-      <w:proofErr w:type="spellEnd"/>
-      <w:r>
-        <w:rPr>
-          <w:rFonts w:ascii="굴림" w:eastAsia="굴림" w:hAnsi="굴림"/>
-        </w:rPr>
-        <w:t>.</w:t>
+        <w:t>Peter Novig’s 알고리즘의 확장 버전으로 splits, deletes, transposes, replaces, insserts에 단락옵션을 추가하고, 해밍 거리를 기반으로 단어 선택을 하도록 하였다. 다중 오타를 더 감지하기 쉽도록 이중 단어 변형도 검사하고, 모음끼리의 교환을 감지하는 기능, 또한 한 단어에 대한 메모리 효율성을 다중 리스트(리스트 안 리스트)로 높혔다.</w:t>
       </w:r>
     </w:p>
     <w:p>
       <w:pPr>
         <w:rPr>
-          <w:rFonts w:ascii="굴림" w:eastAsia="굴림" w:hAnsi="굴림" w:hint="eastAsia"/>
+          <w:rFonts w:ascii="굴림" w:eastAsia="굴림" w:hAnsi="굴림"/>
         </w:rPr>
       </w:pPr>
     </w:p>
@@ -5217,41 +4555,13 @@
         <w:rPr>
           <w:rFonts w:ascii="굴림" w:eastAsia="굴림" w:hAnsi="굴림"/>
         </w:rPr>
-        <w:t xml:space="preserve"> 직접 고칠 단어를 입력하면 자동으로 고칠 부분을 찾아 변환해주는 프로그램이다. </w:t>
-      </w:r>
-      <w:proofErr w:type="spellStart"/>
-      <w:r>
-        <w:rPr>
-          <w:rFonts w:ascii="굴림" w:eastAsia="굴림" w:hAnsi="굴림"/>
-        </w:rPr>
-        <w:t>ayoxk</w:t>
-      </w:r>
-      <w:proofErr w:type="spellEnd"/>
-      <w:r>
-        <w:rPr>
-          <w:rFonts w:ascii="굴림" w:eastAsia="굴림" w:hAnsi="굴림"/>
-        </w:rPr>
-        <w:t xml:space="preserve"> -&gt; quick 과 같이 기존 맞춤법 검사기에서는 제안할 수 없는(예측 불가능한) 단어를 수정할 수 있다. 키보드의 물리적 거리와 “</w:t>
-      </w:r>
-      <w:proofErr w:type="spellStart"/>
-      <w:r>
-        <w:rPr>
-          <w:rFonts w:ascii="굴림" w:eastAsia="굴림" w:hAnsi="굴림"/>
-        </w:rPr>
-        <w:t>levenshtein</w:t>
-      </w:r>
-      <w:proofErr w:type="spellEnd"/>
-      <w:r>
-        <w:rPr>
-          <w:rFonts w:ascii="굴림" w:eastAsia="굴림" w:hAnsi="굴림"/>
-        </w:rPr>
-        <w:t xml:space="preserve"> distance”에 중요도를 부여한다는 점에서 우리 프로젝트와 유사한 부분이 있다.</w:t>
+        <w:t xml:space="preserve"> 직접 고칠 단어를 입력하면 자동으로 고칠 부분을 찾아 변환해주는 프로그램이다. ayoxk -&gt; quick 과 같이 기존 맞춤법 검사기에서는 제안할 수 없는(예측 불가능한) 단어를 수정할 수 있다. 키보드의 물리적 거리와 “levenshtein distance”에 중요도를 부여한다는 점에서 우리 프로젝트와 유사한 부분이 있다.</w:t>
       </w:r>
     </w:p>
     <w:p>
       <w:pPr>
         <w:rPr>
-          <w:rFonts w:ascii="굴림" w:eastAsia="굴림" w:hAnsi="굴림" w:hint="eastAsia"/>
+          <w:rFonts w:ascii="굴림" w:eastAsia="굴림" w:hAnsi="굴림"/>
         </w:rPr>
       </w:pPr>
     </w:p>
@@ -5281,55 +4591,7 @@
           <w:sz w:val="24"/>
           <w:szCs w:val="24"/>
         </w:rPr>
-        <w:t xml:space="preserve"> </w:t>
-      </w:r>
-      <w:proofErr w:type="spellStart"/>
-      <w:r>
-        <w:rPr>
-          <w:rFonts w:ascii="굴림" w:eastAsia="굴림" w:hAnsi="굴림"/>
-          <w:b/>
-          <w:bCs/>
-          <w:color w:val="auto"/>
-          <w:sz w:val="24"/>
-          <w:szCs w:val="24"/>
-        </w:rPr>
-        <w:t>Hunspell</w:t>
-      </w:r>
-      <w:proofErr w:type="spellEnd"/>
-      <w:r>
-        <w:rPr>
-          <w:rFonts w:ascii="굴림" w:eastAsia="굴림" w:hAnsi="굴림"/>
-          <w:b/>
-          <w:bCs/>
-          <w:color w:val="auto"/>
-          <w:sz w:val="24"/>
-          <w:szCs w:val="24"/>
-        </w:rPr>
-        <w:t>-</w:t>
-      </w:r>
-      <w:proofErr w:type="spellStart"/>
-      <w:r>
-        <w:rPr>
-          <w:rFonts w:ascii="굴림" w:eastAsia="굴림" w:hAnsi="굴림"/>
-          <w:b/>
-          <w:bCs/>
-          <w:color w:val="auto"/>
-          <w:sz w:val="24"/>
-          <w:szCs w:val="24"/>
-        </w:rPr>
-        <w:t>dict</w:t>
-      </w:r>
-      <w:proofErr w:type="spellEnd"/>
-      <w:r>
-        <w:rPr>
-          <w:rFonts w:ascii="굴림" w:eastAsia="굴림" w:hAnsi="굴림"/>
-          <w:b/>
-          <w:bCs/>
-          <w:color w:val="auto"/>
-          <w:sz w:val="24"/>
-          <w:szCs w:val="24"/>
-        </w:rPr>
-        <w:t>-ko</w:t>
+        <w:t xml:space="preserve"> Hunspell-dict-ko</w:t>
       </w:r>
       <w:r>
         <w:rPr>
@@ -5359,19 +4621,11 @@
         </w:rPr>
         <w:t xml:space="preserve">오픈소스 데스크톱에 널리 사용되는 </w:t>
       </w:r>
-      <w:proofErr w:type="spellStart"/>
-      <w:r>
-        <w:rPr>
-          <w:rFonts w:ascii="굴림" w:eastAsia="굴림" w:hAnsi="굴림"/>
-        </w:rPr>
-        <w:t>hunspell</w:t>
-      </w:r>
-      <w:proofErr w:type="spellEnd"/>
-      <w:r>
-        <w:rPr>
-          <w:rFonts w:ascii="굴림" w:eastAsia="굴림" w:hAnsi="굴림"/>
-        </w:rPr>
-        <w:t xml:space="preserve"> </w:t>
+      <w:r>
+        <w:rPr>
+          <w:rFonts w:ascii="굴림" w:eastAsia="굴림" w:hAnsi="굴림"/>
+        </w:rPr>
+        <w:t xml:space="preserve">hunspell </w:t>
       </w:r>
       <w:r>
         <w:rPr>
@@ -5389,7 +4643,7 @@
     <w:p>
       <w:pPr>
         <w:rPr>
-          <w:rFonts w:ascii="굴림" w:eastAsia="굴림" w:hAnsi="굴림" w:hint="eastAsia"/>
+          <w:rFonts w:ascii="굴림" w:eastAsia="굴림" w:hAnsi="굴림"/>
         </w:rPr>
       </w:pPr>
     </w:p>
@@ -5419,45 +4673,8 @@
           <w:sz w:val="24"/>
           <w:szCs w:val="24"/>
         </w:rPr>
-        <w:t xml:space="preserve"> Atom-</w:t>
-      </w:r>
-      <w:proofErr w:type="spellStart"/>
-      <w:r>
-        <w:rPr>
-          <w:rFonts w:ascii="굴림" w:eastAsia="굴림" w:hAnsi="굴림"/>
-          <w:b/>
-          <w:bCs/>
-          <w:color w:val="auto"/>
-          <w:sz w:val="24"/>
-          <w:szCs w:val="24"/>
-        </w:rPr>
-        <w:t>korean</w:t>
-      </w:r>
-      <w:proofErr w:type="spellEnd"/>
-      <w:r>
-        <w:rPr>
-          <w:rFonts w:ascii="굴림" w:eastAsia="굴림" w:hAnsi="굴림"/>
-          <w:b/>
-          <w:bCs/>
-          <w:color w:val="auto"/>
-          <w:sz w:val="24"/>
-          <w:szCs w:val="24"/>
-        </w:rPr>
-        <w:t>-spell-</w:t>
-      </w:r>
-      <w:proofErr w:type="spellStart"/>
-      <w:r>
-        <w:rPr>
-          <w:rFonts w:ascii="굴림" w:eastAsia="굴림" w:hAnsi="굴림"/>
-          <w:b/>
-          <w:bCs/>
-          <w:color w:val="auto"/>
-          <w:sz w:val="24"/>
-          <w:szCs w:val="24"/>
-        </w:rPr>
-        <w:t>daum</w:t>
-      </w:r>
-      <w:proofErr w:type="spellEnd"/>
+        <w:t xml:space="preserve"> Atom-korean-spell-daum</w:t>
+      </w:r>
       <w:r>
         <w:rPr>
           <w:rFonts w:ascii="굴림" w:eastAsia="굴림" w:hAnsi="굴림"/>
@@ -5486,7 +4703,6 @@
         </w:rPr>
         <w:t xml:space="preserve">포털 사이트 </w:t>
       </w:r>
-      <w:proofErr w:type="spellStart"/>
       <w:r>
         <w:rPr>
           <w:rFonts w:ascii="굴림" w:eastAsia="굴림" w:hAnsi="굴림"/>
@@ -5497,28 +4713,7 @@
         <w:rPr>
           <w:rFonts w:ascii="굴림" w:eastAsia="굴림" w:hAnsi="굴림" w:hint="eastAsia"/>
         </w:rPr>
-        <w:t>m</w:t>
-      </w:r>
-      <w:proofErr w:type="spellEnd"/>
-      <w:r>
-        <w:rPr>
-          <w:rFonts w:ascii="굴림" w:eastAsia="굴림" w:hAnsi="굴림" w:hint="eastAsia"/>
-        </w:rPr>
-        <w:t xml:space="preserve">에서 교정사항을 확인 후 적용시키면 원문이 </w:t>
-      </w:r>
-      <w:proofErr w:type="spellStart"/>
-      <w:r>
-        <w:rPr>
-          <w:rFonts w:ascii="굴림" w:eastAsia="굴림" w:hAnsi="굴림" w:hint="eastAsia"/>
-        </w:rPr>
-        <w:t>교정글로</w:t>
-      </w:r>
-      <w:proofErr w:type="spellEnd"/>
-      <w:r>
-        <w:rPr>
-          <w:rFonts w:ascii="굴림" w:eastAsia="굴림" w:hAnsi="굴림" w:hint="eastAsia"/>
-        </w:rPr>
-        <w:t xml:space="preserve"> 바뀌는 </w:t>
+        <w:t xml:space="preserve">m에서 교정사항을 확인 후 적용시키면 원문이 교정글로 바뀌는 </w:t>
       </w:r>
       <w:r>
         <w:rPr>
@@ -5542,7 +4737,7 @@
     <w:p>
       <w:pPr>
         <w:rPr>
-          <w:rFonts w:ascii="굴림" w:eastAsia="굴림" w:hAnsi="굴림" w:hint="eastAsia"/>
+          <w:rFonts w:ascii="굴림" w:eastAsia="굴림" w:hAnsi="굴림"/>
         </w:rPr>
       </w:pPr>
     </w:p>
@@ -5574,7 +4769,6 @@
         </w:rPr>
         <w:t xml:space="preserve"> </w:t>
       </w:r>
-      <w:proofErr w:type="spellStart"/>
       <w:r>
         <w:rPr>
           <w:rFonts w:ascii="굴림" w:eastAsia="굴림" w:hAnsi="굴림" w:hint="eastAsia"/>
@@ -5595,19 +4789,7 @@
           <w:sz w:val="24"/>
           <w:szCs w:val="24"/>
         </w:rPr>
-        <w:t>ordTypoCorrector</w:t>
-      </w:r>
-      <w:proofErr w:type="spellEnd"/>
-      <w:r>
-        <w:rPr>
-          <w:rFonts w:ascii="굴림" w:eastAsia="굴림" w:hAnsi="굴림"/>
-          <w:b/>
-          <w:bCs/>
-          <w:color w:val="auto"/>
-          <w:sz w:val="24"/>
-          <w:szCs w:val="24"/>
-        </w:rPr>
-        <w:t>-Korean</w:t>
+        <w:t>ordTypoCorrector-Korean</w:t>
       </w:r>
       <w:r>
         <w:rPr>
@@ -5652,7 +4834,7 @@
     <w:p>
       <w:pPr>
         <w:rPr>
-          <w:rFonts w:ascii="굴림" w:eastAsia="굴림" w:hAnsi="굴림" w:hint="eastAsia"/>
+          <w:rFonts w:ascii="굴림" w:eastAsia="굴림" w:hAnsi="굴림"/>
         </w:rPr>
       </w:pPr>
       <w:r>
@@ -5741,7 +4923,7 @@
         <w:pStyle w:val="21"/>
         <w:jc w:val="both"/>
         <w:rPr>
-          <w:rFonts w:ascii="굴림" w:eastAsia="굴림" w:hAnsi="굴림" w:hint="eastAsia"/>
+          <w:rFonts w:ascii="굴림" w:eastAsia="굴림" w:hAnsi="굴림"/>
           <w:b/>
           <w:bCs/>
           <w:color w:val="auto"/>
@@ -5749,7 +4931,6 @@
           <w:szCs w:val="28"/>
         </w:rPr>
       </w:pPr>
-      <w:proofErr w:type="gramStart"/>
       <w:r>
         <w:rPr>
           <w:rFonts w:ascii="굴림" w:eastAsia="굴림" w:hAnsi="굴림" w:hint="eastAsia"/>
@@ -5770,36 +4951,60 @@
           <w:sz w:val="28"/>
           <w:szCs w:val="28"/>
         </w:rPr>
-        <w:t>/</w:t>
-      </w:r>
-      <w:proofErr w:type="gramEnd"/>
-      <w:r>
-        <w:rPr>
-          <w:rFonts w:ascii="굴림" w:eastAsia="굴림" w:hAnsi="굴림"/>
+        <w:t xml:space="preserve">// </w:t>
+      </w:r>
+      <w:r>
+        <w:rPr>
+          <w:rFonts w:ascii="굴림" w:eastAsia="굴림" w:hAnsi="굴림" w:hint="eastAsia"/>
           <w:b/>
           <w:bCs/>
           <w:color w:val="auto"/>
           <w:sz w:val="28"/>
           <w:szCs w:val="28"/>
         </w:rPr>
-        <w:t xml:space="preserve">/ </w:t>
-      </w:r>
-      <w:r>
-        <w:rPr>
-          <w:rFonts w:ascii="굴림" w:eastAsia="굴림" w:hAnsi="굴림" w:hint="eastAsia"/>
+        <w:t>수정예정</w:t>
+      </w:r>
+    </w:p>
+    <w:p>
+      <w:pPr>
+        <w:rPr>
+          <w:rFonts w:ascii="굴림" w:eastAsia="굴림" w:hAnsi="굴림"/>
           <w:b/>
           <w:bCs/>
-          <w:color w:val="auto"/>
-          <w:sz w:val="28"/>
-          <w:szCs w:val="28"/>
-        </w:rPr>
-        <w:t>수정예정</w:t>
+        </w:rPr>
+      </w:pPr>
+      <w:r>
+        <w:rPr>
+          <w:rFonts w:ascii="굴림" w:eastAsia="굴림" w:hAnsi="굴림"/>
+          <w:b/>
+          <w:bCs/>
+        </w:rPr>
+        <w:t>1.   음소분리</w:t>
       </w:r>
     </w:p>
     <w:p>
       <w:pPr>
         <w:rPr>
           <w:rFonts w:ascii="굴림" w:eastAsia="굴림" w:hAnsi="굴림"/>
+        </w:rPr>
+      </w:pPr>
+      <w:r>
+        <w:rPr>
+          <w:rFonts w:ascii="굴림" w:eastAsia="굴림" w:hAnsi="굴림" w:hint="eastAsia"/>
+        </w:rPr>
+        <w:t>친지인</w:t>
+      </w:r>
+      <w:r>
+        <w:rPr>
+          <w:rFonts w:ascii="굴림" w:eastAsia="굴림" w:hAnsi="굴림"/>
+        </w:rPr>
+        <w:t xml:space="preserve"> 프로젝트의 오타 교정 알고리즘에서 가장 중요하고 기초가 되는 부분은 음소분리이다. 천지인 키보드의 음소분리는 기존의 두벌식 키보드 음소분리와 차이가 크다. 다시 한 번, ‘고양이’라는 단어로 예를 들자면, 두벌식에서는 우리가 직관적으로 생각할 수 있듯이, ㄱ, ㅗ, ㅇ, ㅑ, ㅇ, ㅇ, l로 음소를 분리되며, 이런 방식으로 음소를 분리하는 오픈소스는 이미 많이 존재한다. 하지만, 천지인 키보드에서는 ‘고양이’가 ㄱ, ㆍ, ㅡ, ㅇ, ㅣ, ㆍ,  ㆍ ,ㅇ , space, ㅇ, l로 분리된다. 그렇기 때문에 음소 분리 알고리즘부터 직접 설계해야 한다.</w:t>
+      </w:r>
+    </w:p>
+    <w:p>
+      <w:pPr>
+        <w:rPr>
+          <w:rFonts w:ascii="굴림" w:eastAsia="굴림" w:hAnsi="굴림"/>
           <w:b/>
           <w:bCs/>
         </w:rPr>
@@ -5810,7 +5015,7 @@
           <w:b/>
           <w:bCs/>
         </w:rPr>
-        <w:t>1.   음소분리</w:t>
+        <w:t>2.   사전 구축</w:t>
       </w:r>
     </w:p>
     <w:p>
@@ -5823,245 +5028,38 @@
         <w:rPr>
           <w:rFonts w:ascii="굴림" w:eastAsia="굴림" w:hAnsi="굴림" w:hint="eastAsia"/>
         </w:rPr>
-        <w:t>친지인</w:t>
-      </w:r>
-      <w:r>
-        <w:rPr>
-          <w:rFonts w:ascii="굴림" w:eastAsia="굴림" w:hAnsi="굴림"/>
-        </w:rPr>
-        <w:t xml:space="preserve"> 프로젝트의 오타 교정 알고리즘에서 가장 중요하고 기초가 되는 부분은 음소분리이다. 천지인 키보드의 음소분리는 기존의 두벌식 키보드 음소분리와 차이가 크다. 다시 </w:t>
-      </w:r>
-      <w:proofErr w:type="gramStart"/>
-      <w:r>
-        <w:rPr>
-          <w:rFonts w:ascii="굴림" w:eastAsia="굴림" w:hAnsi="굴림"/>
-        </w:rPr>
-        <w:t>한 번</w:t>
-      </w:r>
-      <w:proofErr w:type="gramEnd"/>
-      <w:r>
-        <w:rPr>
-          <w:rFonts w:ascii="굴림" w:eastAsia="굴림" w:hAnsi="굴림"/>
-        </w:rPr>
-        <w:t xml:space="preserve">, ‘고양이’라는 단어로 예를 들자면, 두벌식에서는 우리가 직관적으로 생각할 수 있듯이, </w:t>
-      </w:r>
-      <w:proofErr w:type="spellStart"/>
-      <w:r>
-        <w:rPr>
-          <w:rFonts w:ascii="굴림" w:eastAsia="굴림" w:hAnsi="굴림"/>
-        </w:rPr>
-        <w:t>ㄱ</w:t>
-      </w:r>
-      <w:proofErr w:type="spellEnd"/>
-      <w:r>
-        <w:rPr>
-          <w:rFonts w:ascii="굴림" w:eastAsia="굴림" w:hAnsi="굴림"/>
-        </w:rPr>
-        <w:t xml:space="preserve">, </w:t>
-      </w:r>
-      <w:proofErr w:type="spellStart"/>
-      <w:r>
-        <w:rPr>
-          <w:rFonts w:ascii="굴림" w:eastAsia="굴림" w:hAnsi="굴림"/>
-        </w:rPr>
-        <w:t>ㅗ</w:t>
-      </w:r>
-      <w:proofErr w:type="spellEnd"/>
-      <w:r>
-        <w:rPr>
-          <w:rFonts w:ascii="굴림" w:eastAsia="굴림" w:hAnsi="굴림"/>
-        </w:rPr>
-        <w:t xml:space="preserve">, </w:t>
-      </w:r>
-      <w:proofErr w:type="spellStart"/>
-      <w:r>
-        <w:rPr>
-          <w:rFonts w:ascii="굴림" w:eastAsia="굴림" w:hAnsi="굴림"/>
-        </w:rPr>
-        <w:t>ㅇ</w:t>
-      </w:r>
-      <w:proofErr w:type="spellEnd"/>
-      <w:r>
-        <w:rPr>
-          <w:rFonts w:ascii="굴림" w:eastAsia="굴림" w:hAnsi="굴림"/>
-        </w:rPr>
-        <w:t xml:space="preserve">, </w:t>
-      </w:r>
-      <w:proofErr w:type="spellStart"/>
-      <w:r>
-        <w:rPr>
-          <w:rFonts w:ascii="굴림" w:eastAsia="굴림" w:hAnsi="굴림"/>
-        </w:rPr>
-        <w:t>ㅑ</w:t>
-      </w:r>
-      <w:proofErr w:type="spellEnd"/>
-      <w:r>
-        <w:rPr>
-          <w:rFonts w:ascii="굴림" w:eastAsia="굴림" w:hAnsi="굴림"/>
-        </w:rPr>
-        <w:t xml:space="preserve">, </w:t>
-      </w:r>
-      <w:proofErr w:type="spellStart"/>
-      <w:r>
-        <w:rPr>
-          <w:rFonts w:ascii="굴림" w:eastAsia="굴림" w:hAnsi="굴림"/>
-        </w:rPr>
-        <w:t>ㅇ</w:t>
-      </w:r>
-      <w:proofErr w:type="spellEnd"/>
-      <w:r>
-        <w:rPr>
-          <w:rFonts w:ascii="굴림" w:eastAsia="굴림" w:hAnsi="굴림"/>
-        </w:rPr>
-        <w:t xml:space="preserve">, </w:t>
-      </w:r>
-      <w:proofErr w:type="spellStart"/>
-      <w:r>
-        <w:rPr>
-          <w:rFonts w:ascii="굴림" w:eastAsia="굴림" w:hAnsi="굴림"/>
-        </w:rPr>
-        <w:t>ㅇ</w:t>
-      </w:r>
-      <w:proofErr w:type="spellEnd"/>
-      <w:r>
-        <w:rPr>
-          <w:rFonts w:ascii="굴림" w:eastAsia="굴림" w:hAnsi="굴림"/>
-        </w:rPr>
-        <w:t xml:space="preserve">, l로 음소를 분리되며, 이런 방식으로 음소를 분리하는 오픈소스는 이미 많이 존재한다. 하지만, 천지인 키보드에서는 ‘고양이’가 </w:t>
-      </w:r>
-      <w:proofErr w:type="spellStart"/>
-      <w:r>
-        <w:rPr>
-          <w:rFonts w:ascii="굴림" w:eastAsia="굴림" w:hAnsi="굴림"/>
-        </w:rPr>
-        <w:t>ㄱ</w:t>
-      </w:r>
-      <w:proofErr w:type="spellEnd"/>
-      <w:r>
-        <w:rPr>
-          <w:rFonts w:ascii="굴림" w:eastAsia="굴림" w:hAnsi="굴림"/>
-        </w:rPr>
-        <w:t xml:space="preserve">, </w:t>
-      </w:r>
-      <w:proofErr w:type="spellStart"/>
-      <w:r>
-        <w:rPr>
-          <w:rFonts w:ascii="굴림" w:eastAsia="굴림" w:hAnsi="굴림"/>
-        </w:rPr>
-        <w:t>ㆍ</w:t>
-      </w:r>
-      <w:proofErr w:type="spellEnd"/>
-      <w:r>
-        <w:rPr>
-          <w:rFonts w:ascii="굴림" w:eastAsia="굴림" w:hAnsi="굴림"/>
-        </w:rPr>
-        <w:t xml:space="preserve">, </w:t>
-      </w:r>
-      <w:proofErr w:type="spellStart"/>
-      <w:r>
-        <w:rPr>
-          <w:rFonts w:ascii="굴림" w:eastAsia="굴림" w:hAnsi="굴림"/>
-        </w:rPr>
-        <w:t>ㅡ</w:t>
-      </w:r>
-      <w:proofErr w:type="spellEnd"/>
-      <w:r>
-        <w:rPr>
-          <w:rFonts w:ascii="굴림" w:eastAsia="굴림" w:hAnsi="굴림"/>
-        </w:rPr>
-        <w:t xml:space="preserve">, </w:t>
-      </w:r>
-      <w:proofErr w:type="spellStart"/>
-      <w:r>
-        <w:rPr>
-          <w:rFonts w:ascii="굴림" w:eastAsia="굴림" w:hAnsi="굴림"/>
-        </w:rPr>
-        <w:t>ㅇ</w:t>
-      </w:r>
-      <w:proofErr w:type="spellEnd"/>
-      <w:r>
-        <w:rPr>
-          <w:rFonts w:ascii="굴림" w:eastAsia="굴림" w:hAnsi="굴림"/>
-        </w:rPr>
-        <w:t xml:space="preserve">, </w:t>
-      </w:r>
-      <w:proofErr w:type="spellStart"/>
-      <w:r>
-        <w:rPr>
-          <w:rFonts w:ascii="굴림" w:eastAsia="굴림" w:hAnsi="굴림"/>
-        </w:rPr>
-        <w:t>ㅣ</w:t>
-      </w:r>
-      <w:proofErr w:type="spellEnd"/>
-      <w:r>
-        <w:rPr>
-          <w:rFonts w:ascii="굴림" w:eastAsia="굴림" w:hAnsi="굴림"/>
-        </w:rPr>
-        <w:t xml:space="preserve">, </w:t>
-      </w:r>
-      <w:proofErr w:type="spellStart"/>
-      <w:proofErr w:type="gramStart"/>
-      <w:r>
-        <w:rPr>
-          <w:rFonts w:ascii="굴림" w:eastAsia="굴림" w:hAnsi="굴림"/>
-        </w:rPr>
-        <w:t>ㆍ</w:t>
-      </w:r>
-      <w:proofErr w:type="spellEnd"/>
-      <w:r>
-        <w:rPr>
-          <w:rFonts w:ascii="굴림" w:eastAsia="굴림" w:hAnsi="굴림"/>
-        </w:rPr>
-        <w:t xml:space="preserve">,  </w:t>
-      </w:r>
-      <w:proofErr w:type="spellStart"/>
-      <w:r>
-        <w:rPr>
-          <w:rFonts w:ascii="굴림" w:eastAsia="굴림" w:hAnsi="굴림"/>
-        </w:rPr>
-        <w:t>ㆍ</w:t>
-      </w:r>
-      <w:proofErr w:type="spellEnd"/>
-      <w:proofErr w:type="gramEnd"/>
-      <w:r>
-        <w:rPr>
-          <w:rFonts w:ascii="굴림" w:eastAsia="굴림" w:hAnsi="굴림"/>
-        </w:rPr>
-        <w:t xml:space="preserve"> ,</w:t>
-      </w:r>
-      <w:proofErr w:type="spellStart"/>
-      <w:r>
-        <w:rPr>
-          <w:rFonts w:ascii="굴림" w:eastAsia="굴림" w:hAnsi="굴림"/>
-        </w:rPr>
-        <w:t>ㅇ</w:t>
-      </w:r>
-      <w:proofErr w:type="spellEnd"/>
-      <w:r>
-        <w:rPr>
-          <w:rFonts w:ascii="굴림" w:eastAsia="굴림" w:hAnsi="굴림"/>
-        </w:rPr>
-        <w:t xml:space="preserve"> , space, </w:t>
-      </w:r>
-      <w:proofErr w:type="spellStart"/>
-      <w:r>
-        <w:rPr>
-          <w:rFonts w:ascii="굴림" w:eastAsia="굴림" w:hAnsi="굴림"/>
-        </w:rPr>
-        <w:t>ㅇ</w:t>
-      </w:r>
-      <w:proofErr w:type="spellEnd"/>
-      <w:r>
-        <w:rPr>
-          <w:rFonts w:ascii="굴림" w:eastAsia="굴림" w:hAnsi="굴림"/>
-        </w:rPr>
-        <w:t>, l로 분리된다. 그렇기 때문에 음소 분리 알고리즘부터 직접 설계해야 한다.</w:t>
+        <w:t>사전은</w:t>
+      </w:r>
+      <w:r>
+        <w:rPr>
+          <w:rFonts w:ascii="굴림" w:eastAsia="굴림" w:hAnsi="굴림"/>
+        </w:rPr>
+        <w:t xml:space="preserve"> 여러 데이터들로 실험해 볼 생각이다. 국립 국어원에서 제공하는 국어사전을 사용하면 대부분의 한글 단어들을 찾아낼 수 있지만, 잘 쓰지 않는 단어들이 지나치게 많기 때문에 올바른 교정이 이루어지지 않을 가능성이 크기 때문에 실험이 필요하다고 생각했다. 다른 사전으로는 위키에서 제공하는 ‘자주 쓰이는 한국어 낱말 5800’과 같이 자주 쓰이는 단어만으로 이루어진 데이터를 써볼 예정이다. 마지막으로 국립국어원에 요청 시 받을 수 있는 ‘말뭉치’가 있다. 이 말뭉치는 실제 대화에서 등장한 문장들로 이루어진 Json파일인데 이 파일로  사전을 구축해서 사용해 볼 생각이다.</w:t>
       </w:r>
     </w:p>
     <w:p>
       <w:pPr>
         <w:rPr>
           <w:rFonts w:ascii="굴림" w:eastAsia="굴림" w:hAnsi="굴림"/>
+        </w:rPr>
+      </w:pPr>
+      <w:r>
+        <w:rPr>
+          <w:rFonts w:ascii="굴림" w:eastAsia="굴림" w:hAnsi="굴림" w:hint="eastAsia"/>
+        </w:rPr>
+        <w:t>위와</w:t>
+      </w:r>
+      <w:r>
+        <w:rPr>
+          <w:rFonts w:ascii="굴림" w:eastAsia="굴림" w:hAnsi="굴림"/>
+        </w:rPr>
+        <w:t xml:space="preserve"> 같은 방법으로 사전을 선택한 뒤, 입력 키워드와 쉽게 비교할 수 있도록 모든 단어에 대해 음소분리를 사전에 해놓을 것이다.</w:t>
+      </w:r>
+    </w:p>
+    <w:p>
+      <w:pPr>
+        <w:rPr>
+          <w:rFonts w:ascii="굴림" w:eastAsia="굴림" w:hAnsi="굴림"/>
           <w:b/>
           <w:bCs/>
         </w:rPr>
@@ -6072,7 +5070,7 @@
           <w:b/>
           <w:bCs/>
         </w:rPr>
-        <w:t>2.   사전 구축</w:t>
+        <w:t>3.   Symspell 적용</w:t>
       </w:r>
     </w:p>
     <w:p>
@@ -6085,27 +5083,25 @@
         <w:rPr>
           <w:rFonts w:ascii="굴림" w:eastAsia="굴림" w:hAnsi="굴림" w:hint="eastAsia"/>
         </w:rPr>
-        <w:t>사전은</w:t>
-      </w:r>
-      <w:r>
-        <w:rPr>
-          <w:rFonts w:ascii="굴림" w:eastAsia="굴림" w:hAnsi="굴림"/>
-        </w:rPr>
-        <w:t xml:space="preserve"> 여러 데이터들로 실험해 볼 생각이다. 국립 국어원에서 제공하는 국어사전을 사용하면 대부분의 한글 단어들을 찾아낼 수 있지만, 잘 쓰지 않는 단어들이 지나치게 많기 때문에 올바른 교정이 이루어지지 않을 가능성이 크기 때문에 실험이 필요하다고 생각했다. 다른 사전으로는 위키에서 제공하는 ‘자주 쓰이는 한국어 낱말 5800’과 같이 자주 쓰이는 단어만으로 이루어진 데이터를 써볼 예정이다. 마지막으로 국립국어원에 요청 시 받을 수 있는 ‘말뭉치’가 있다. 이 말뭉치는 실제 대화에서 등장한 문장들로 이루어진 Json파일인데 이 </w:t>
-      </w:r>
-      <w:proofErr w:type="gramStart"/>
-      <w:r>
-        <w:rPr>
-          <w:rFonts w:ascii="굴림" w:eastAsia="굴림" w:hAnsi="굴림"/>
-        </w:rPr>
-        <w:t>파일로  사전을</w:t>
-      </w:r>
-      <w:proofErr w:type="gramEnd"/>
-      <w:r>
-        <w:rPr>
-          <w:rFonts w:ascii="굴림" w:eastAsia="굴림" w:hAnsi="굴림"/>
-        </w:rPr>
-        <w:t xml:space="preserve"> 구축해서 사용해 볼 생각이다.</w:t>
+        <w:t>위에서</w:t>
+      </w:r>
+      <w:r>
+        <w:rPr>
+          <w:rFonts w:ascii="굴림" w:eastAsia="굴림" w:hAnsi="굴림"/>
+        </w:rPr>
+        <w:t xml:space="preserve"> 설명한 Symspell 알고리즘을 적용할 </w:t>
+      </w:r>
+      <w:r>
+        <w:rPr>
+          <w:rFonts w:ascii="굴림" w:eastAsia="굴림" w:hAnsi="굴림" w:hint="eastAsia"/>
+        </w:rPr>
+        <w:t>계획</w:t>
+      </w:r>
+      <w:r>
+        <w:rPr>
+          <w:rFonts w:ascii="굴림" w:eastAsia="굴림" w:hAnsi="굴림"/>
+        </w:rPr>
+        <w:t>이다.</w:t>
       </w:r>
     </w:p>
     <w:p>
@@ -6114,37 +5110,18 @@
           <w:rFonts w:ascii="굴림" w:eastAsia="굴림" w:hAnsi="굴림"/>
         </w:rPr>
       </w:pPr>
-      <w:r>
-        <w:rPr>
-          <w:rFonts w:ascii="굴림" w:eastAsia="굴림" w:hAnsi="굴림" w:hint="eastAsia"/>
-        </w:rPr>
-        <w:t>위와</w:t>
-      </w:r>
-      <w:r>
-        <w:rPr>
-          <w:rFonts w:ascii="굴림" w:eastAsia="굴림" w:hAnsi="굴림"/>
-        </w:rPr>
-        <w:t xml:space="preserve"> 같은 방법으로 사전을 선택한 뒤, 입력 키워드와 쉽게 비교할 수 있도록 모든 단어에 대해 음소분리를 사전에 </w:t>
-      </w:r>
-      <w:proofErr w:type="spellStart"/>
-      <w:r>
-        <w:rPr>
-          <w:rFonts w:ascii="굴림" w:eastAsia="굴림" w:hAnsi="굴림"/>
-        </w:rPr>
-        <w:t>해놓을</w:t>
-      </w:r>
-      <w:proofErr w:type="spellEnd"/>
-      <w:r>
-        <w:rPr>
-          <w:rFonts w:ascii="굴림" w:eastAsia="굴림" w:hAnsi="굴림"/>
-        </w:rPr>
-        <w:t xml:space="preserve"> 것이다.</w:t>
-      </w:r>
     </w:p>
     <w:p>
       <w:pPr>
         <w:rPr>
           <w:rFonts w:ascii="굴림" w:eastAsia="굴림" w:hAnsi="굴림"/>
+        </w:rPr>
+      </w:pPr>
+    </w:p>
+    <w:p>
+      <w:pPr>
+        <w:rPr>
+          <w:rFonts w:ascii="굴림" w:eastAsia="굴림" w:hAnsi="굴림"/>
           <w:b/>
           <w:bCs/>
         </w:rPr>
@@ -6155,25 +5132,7 @@
           <w:b/>
           <w:bCs/>
         </w:rPr>
-        <w:t xml:space="preserve">3.   </w:t>
-      </w:r>
-      <w:proofErr w:type="spellStart"/>
-      <w:r>
-        <w:rPr>
-          <w:rFonts w:ascii="굴림" w:eastAsia="굴림" w:hAnsi="굴림"/>
-          <w:b/>
-          <w:bCs/>
-        </w:rPr>
-        <w:t>Symspell</w:t>
-      </w:r>
-      <w:proofErr w:type="spellEnd"/>
-      <w:r>
-        <w:rPr>
-          <w:rFonts w:ascii="굴림" w:eastAsia="굴림" w:hAnsi="굴림"/>
-          <w:b/>
-          <w:bCs/>
-        </w:rPr>
-        <w:t xml:space="preserve"> 적용</w:t>
+        <w:t>4.   물리적 거리</w:t>
       </w:r>
     </w:p>
     <w:p>
@@ -6186,82 +5145,6 @@
         <w:rPr>
           <w:rFonts w:ascii="굴림" w:eastAsia="굴림" w:hAnsi="굴림" w:hint="eastAsia"/>
         </w:rPr>
-        <w:t>위에서</w:t>
-      </w:r>
-      <w:r>
-        <w:rPr>
-          <w:rFonts w:ascii="굴림" w:eastAsia="굴림" w:hAnsi="굴림"/>
-        </w:rPr>
-        <w:t xml:space="preserve"> 설명한 </w:t>
-      </w:r>
-      <w:proofErr w:type="spellStart"/>
-      <w:r>
-        <w:rPr>
-          <w:rFonts w:ascii="굴림" w:eastAsia="굴림" w:hAnsi="굴림"/>
-        </w:rPr>
-        <w:t>Symspell</w:t>
-      </w:r>
-      <w:proofErr w:type="spellEnd"/>
-      <w:r>
-        <w:rPr>
-          <w:rFonts w:ascii="굴림" w:eastAsia="굴림" w:hAnsi="굴림"/>
-        </w:rPr>
-        <w:t xml:space="preserve"> 알고리즘을 적용할 </w:t>
-      </w:r>
-      <w:r>
-        <w:rPr>
-          <w:rFonts w:ascii="굴림" w:eastAsia="굴림" w:hAnsi="굴림" w:hint="eastAsia"/>
-        </w:rPr>
-        <w:t>계획</w:t>
-      </w:r>
-      <w:r>
-        <w:rPr>
-          <w:rFonts w:ascii="굴림" w:eastAsia="굴림" w:hAnsi="굴림"/>
-        </w:rPr>
-        <w:t>이다.</w:t>
-      </w:r>
-    </w:p>
-    <w:p>
-      <w:pPr>
-        <w:rPr>
-          <w:rFonts w:ascii="굴림" w:eastAsia="굴림" w:hAnsi="굴림"/>
-        </w:rPr>
-      </w:pPr>
-    </w:p>
-    <w:p>
-      <w:pPr>
-        <w:rPr>
-          <w:rFonts w:ascii="굴림" w:eastAsia="굴림" w:hAnsi="굴림"/>
-        </w:rPr>
-      </w:pPr>
-    </w:p>
-    <w:p>
-      <w:pPr>
-        <w:rPr>
-          <w:rFonts w:ascii="굴림" w:eastAsia="굴림" w:hAnsi="굴림"/>
-          <w:b/>
-          <w:bCs/>
-        </w:rPr>
-      </w:pPr>
-      <w:r>
-        <w:rPr>
-          <w:rFonts w:ascii="굴림" w:eastAsia="굴림" w:hAnsi="굴림"/>
-          <w:b/>
-          <w:bCs/>
-        </w:rPr>
-        <w:t>4.   물리적 거리</w:t>
-      </w:r>
-    </w:p>
-    <w:p>
-      <w:pPr>
-        <w:rPr>
-          <w:rFonts w:ascii="굴림" w:eastAsia="굴림" w:hAnsi="굴림"/>
-        </w:rPr>
-      </w:pPr>
-      <w:r>
-        <w:rPr>
-          <w:rFonts w:ascii="굴림" w:eastAsia="굴림" w:hAnsi="굴림" w:hint="eastAsia"/>
-        </w:rPr>
         <w:lastRenderedPageBreak/>
         <w:t>차별성을</w:t>
       </w:r>
@@ -6269,63 +5152,7 @@
         <w:rPr>
           <w:rFonts w:ascii="굴림" w:eastAsia="굴림" w:hAnsi="굴림"/>
         </w:rPr>
-        <w:t xml:space="preserve"> 더하기 위해, 친지인 오타 교정 알고리즘은 </w:t>
-      </w:r>
-      <w:proofErr w:type="spellStart"/>
-      <w:r>
-        <w:rPr>
-          <w:rFonts w:ascii="굴림" w:eastAsia="굴림" w:hAnsi="굴림"/>
-        </w:rPr>
-        <w:t>Symspell</w:t>
-      </w:r>
-      <w:proofErr w:type="spellEnd"/>
-      <w:r>
-        <w:rPr>
-          <w:rFonts w:ascii="굴림" w:eastAsia="굴림" w:hAnsi="굴림"/>
-        </w:rPr>
-        <w:t xml:space="preserve"> 알고리즘을 기반으로 하되, 키보드 </w:t>
-      </w:r>
-      <w:proofErr w:type="spellStart"/>
-      <w:r>
-        <w:rPr>
-          <w:rFonts w:ascii="굴림" w:eastAsia="굴림" w:hAnsi="굴림"/>
-        </w:rPr>
-        <w:t>자판간의</w:t>
-      </w:r>
-      <w:proofErr w:type="spellEnd"/>
-      <w:r>
-        <w:rPr>
-          <w:rFonts w:ascii="굴림" w:eastAsia="굴림" w:hAnsi="굴림"/>
-        </w:rPr>
-        <w:t xml:space="preserve"> 거리로 교정 </w:t>
-      </w:r>
-      <w:proofErr w:type="spellStart"/>
-      <w:r>
-        <w:rPr>
-          <w:rFonts w:ascii="굴림" w:eastAsia="굴림" w:hAnsi="굴림"/>
-        </w:rPr>
-        <w:t>단어간의</w:t>
-      </w:r>
-      <w:proofErr w:type="spellEnd"/>
-      <w:r>
-        <w:rPr>
-          <w:rFonts w:ascii="굴림" w:eastAsia="굴림" w:hAnsi="굴림"/>
-        </w:rPr>
-        <w:t xml:space="preserve"> 우선순위를 정할 계획이다. 참고할 자료로 영어 Qwerty키보드 자판의 물리적 거리를 </w:t>
-      </w:r>
-      <w:proofErr w:type="spellStart"/>
-      <w:r>
-        <w:rPr>
-          <w:rFonts w:ascii="굴림" w:eastAsia="굴림" w:hAnsi="굴림"/>
-        </w:rPr>
-        <w:t>Symspell</w:t>
-      </w:r>
-      <w:proofErr w:type="spellEnd"/>
-      <w:r>
-        <w:rPr>
-          <w:rFonts w:ascii="굴림" w:eastAsia="굴림" w:hAnsi="굴림"/>
-        </w:rPr>
-        <w:t>에 적용한 Cu</w:t>
+        <w:t xml:space="preserve"> 더하기 위해, 친지인 오타 교정 알고리즘은 Symspell 알고리즘을 기반으로 하되, 키보드 자판간의 거리로 교정 단어간의 우선순위를 정할 계획이다. 참고할 자료로 영어 Qwerty키보드 자판의 물리적 거리를 Symspell에 적용한 Cu</w:t>
       </w:r>
       <w:r>
         <w:rPr>
@@ -6337,21 +5164,7 @@
         <w:rPr>
           <w:rFonts w:ascii="굴림" w:eastAsia="굴림" w:hAnsi="굴림"/>
         </w:rPr>
-        <w:t>tomized-</w:t>
-      </w:r>
-      <w:proofErr w:type="spellStart"/>
-      <w:r>
-        <w:rPr>
-          <w:rFonts w:ascii="굴림" w:eastAsia="굴림" w:hAnsi="굴림"/>
-        </w:rPr>
-        <w:t>Symspell</w:t>
-      </w:r>
-      <w:proofErr w:type="spellEnd"/>
-      <w:r>
-        <w:rPr>
-          <w:rFonts w:ascii="굴림" w:eastAsia="굴림" w:hAnsi="굴림"/>
-        </w:rPr>
-        <w:t>이라는 프로젝트를 찾아볼 수 있었다.</w:t>
+        <w:t>tomized-Symspell이라는 프로젝트를 찾아볼 수 있었다.</w:t>
       </w:r>
       <w:r>
         <w:rPr>
@@ -6378,7 +5191,7 @@
     <w:p>
       <w:pPr>
         <w:rPr>
-          <w:rFonts w:ascii="굴림" w:eastAsia="굴림" w:hAnsi="굴림" w:hint="eastAsia"/>
+          <w:rFonts w:ascii="굴림" w:eastAsia="굴림" w:hAnsi="굴림"/>
         </w:rPr>
       </w:pPr>
       <w:r>
@@ -6391,77 +5204,7 @@
         <w:rPr>
           <w:rFonts w:ascii="굴림" w:eastAsia="굴림" w:hAnsi="굴림"/>
         </w:rPr>
-        <w:t xml:space="preserve"> 들면, ‘</w:t>
-      </w:r>
-      <w:proofErr w:type="spellStart"/>
-      <w:r>
-        <w:rPr>
-          <w:rFonts w:ascii="굴림" w:eastAsia="굴림" w:hAnsi="굴림"/>
-        </w:rPr>
-        <w:t>낭아지</w:t>
-      </w:r>
-      <w:proofErr w:type="spellEnd"/>
-      <w:r>
-        <w:rPr>
-          <w:rFonts w:ascii="굴림" w:eastAsia="굴림" w:hAnsi="굴림"/>
-        </w:rPr>
-        <w:t xml:space="preserve">’라는 오타 단어를 </w:t>
-      </w:r>
-      <w:proofErr w:type="spellStart"/>
-      <w:r>
-        <w:rPr>
-          <w:rFonts w:ascii="굴림" w:eastAsia="굴림" w:hAnsi="굴림"/>
-        </w:rPr>
-        <w:t>입력받으면</w:t>
-      </w:r>
-      <w:proofErr w:type="spellEnd"/>
-      <w:r>
-        <w:rPr>
-          <w:rFonts w:ascii="굴림" w:eastAsia="굴림" w:hAnsi="굴림"/>
-        </w:rPr>
-        <w:t>, ‘강아지’, ‘망아지’ 등의 교정 후보가 존재할 텐데 ‘</w:t>
-      </w:r>
-      <w:proofErr w:type="spellStart"/>
-      <w:r>
-        <w:rPr>
-          <w:rFonts w:ascii="굴림" w:eastAsia="굴림" w:hAnsi="굴림"/>
-        </w:rPr>
-        <w:t>ㄱ</w:t>
-      </w:r>
-      <w:proofErr w:type="spellEnd"/>
-      <w:r>
-        <w:rPr>
-          <w:rFonts w:ascii="굴림" w:eastAsia="굴림" w:hAnsi="굴림"/>
-        </w:rPr>
-        <w:t>’자판이 ‘</w:t>
-      </w:r>
-      <w:proofErr w:type="spellStart"/>
-      <w:r>
-        <w:rPr>
-          <w:rFonts w:ascii="굴림" w:eastAsia="굴림" w:hAnsi="굴림"/>
-        </w:rPr>
-        <w:t>ㅁ</w:t>
-      </w:r>
-      <w:proofErr w:type="spellEnd"/>
-      <w:r>
-        <w:rPr>
-          <w:rFonts w:ascii="굴림" w:eastAsia="굴림" w:hAnsi="굴림"/>
-        </w:rPr>
-        <w:t>’자판보다 물리적 거리가 가깝기 때문에 ‘강아지’</w:t>
-      </w:r>
-      <w:proofErr w:type="spellStart"/>
-      <w:r>
-        <w:rPr>
-          <w:rFonts w:ascii="굴림" w:eastAsia="굴림" w:hAnsi="굴림"/>
-        </w:rPr>
-        <w:t>를</w:t>
-      </w:r>
-      <w:proofErr w:type="spellEnd"/>
-      <w:r>
-        <w:rPr>
-          <w:rFonts w:ascii="굴림" w:eastAsia="굴림" w:hAnsi="굴림"/>
-        </w:rPr>
-        <w:t xml:space="preserve"> 우선적으로 추천해 줄 것이다.</w:t>
+        <w:t xml:space="preserve"> 들면, ‘낭아지’라는 오타 단어를 입력받으면, ‘강아지’, ‘망아지’ 등의 교정 후보가 존재할 텐데 ‘ㄱ’자판이 ‘ㅁ’자판보다 물리적 거리가 가깝기 때문에 ‘강아지’를 우선적으로 추천해 줄 것이다.</w:t>
       </w:r>
       <w:r>
         <w:rPr>
@@ -6626,25 +5369,128 @@
     <w:p>
       <w:pPr>
         <w:rPr>
-          <w:rFonts w:hint="eastAsia"/>
-        </w:rPr>
-      </w:pPr>
-      <w:r>
-        <w:rPr>
-          <w:rFonts w:hint="eastAsia"/>
-        </w:rPr>
-        <w:t>p</w:t>
-      </w:r>
-      <w:r>
-        <w:t>ass</w:t>
+          <w:rFonts w:ascii="굴림" w:eastAsia="굴림" w:hAnsi="굴림"/>
+        </w:rPr>
+      </w:pPr>
+      <w:r>
+        <w:rPr>
+          <w:rFonts w:ascii="굴림" w:eastAsia="굴림" w:hAnsi="굴림" w:hint="eastAsia"/>
+        </w:rPr>
+        <w:t xml:space="preserve">파이썬은 객체를 파일로 저장하게 해주는 </w:t>
+      </w:r>
+      <w:r>
+        <w:rPr>
+          <w:rFonts w:ascii="굴림" w:eastAsia="굴림" w:hAnsi="굴림"/>
+        </w:rPr>
+        <w:t>pickle</w:t>
+      </w:r>
+      <w:r>
+        <w:rPr>
+          <w:rFonts w:ascii="굴림" w:eastAsia="굴림" w:hAnsi="굴림" w:hint="eastAsia"/>
+        </w:rPr>
+        <w:t>을 제공하고 있다.</w:t>
+      </w:r>
+      <w:r>
+        <w:rPr>
+          <w:rFonts w:ascii="굴림" w:eastAsia="굴림" w:hAnsi="굴림"/>
+        </w:rPr>
+        <w:t xml:space="preserve"> </w:t>
+      </w:r>
+      <w:r>
+        <w:rPr>
+          <w:rFonts w:ascii="굴림" w:eastAsia="굴림" w:hAnsi="굴림" w:hint="eastAsia"/>
+        </w:rPr>
+        <w:t xml:space="preserve">또한 </w:t>
+      </w:r>
+      <w:r>
+        <w:rPr>
+          <w:rFonts w:ascii="굴림" w:eastAsia="굴림" w:hAnsi="굴림"/>
+        </w:rPr>
+        <w:t>pickle</w:t>
+      </w:r>
+      <w:r>
+        <w:rPr>
+          <w:rFonts w:ascii="굴림" w:eastAsia="굴림" w:hAnsi="굴림" w:hint="eastAsia"/>
+        </w:rPr>
+        <w:t xml:space="preserve">은 </w:t>
+      </w:r>
+      <w:r>
+        <w:rPr>
+          <w:rFonts w:ascii="굴림" w:eastAsia="굴림" w:hAnsi="굴림" w:hint="eastAsia"/>
+        </w:rPr>
+        <w:t xml:space="preserve">파일을 </w:t>
+      </w:r>
+      <w:r>
+        <w:rPr>
+          <w:rFonts w:ascii="굴림" w:eastAsia="굴림" w:hAnsi="굴림"/>
+        </w:rPr>
+        <w:t>binary</w:t>
+      </w:r>
+      <w:r>
+        <w:rPr>
+          <w:rFonts w:ascii="굴림" w:eastAsia="굴림" w:hAnsi="굴림" w:hint="eastAsia"/>
+        </w:rPr>
+        <w:t>형태로 저장해주기 때문에 적은 용량으로 운용이 가능하다.</w:t>
+      </w:r>
+      <w:r>
+        <w:rPr>
+          <w:rFonts w:ascii="굴림" w:eastAsia="굴림" w:hAnsi="굴림"/>
+        </w:rPr>
+        <w:t xml:space="preserve"> </w:t>
+      </w:r>
+      <w:r>
+        <w:rPr>
+          <w:rFonts w:ascii="굴림" w:eastAsia="굴림" w:hAnsi="굴림" w:hint="eastAsia"/>
+        </w:rPr>
+        <w:t xml:space="preserve">기존 </w:t>
+      </w:r>
+      <w:r>
+        <w:rPr>
+          <w:rFonts w:ascii="굴림" w:eastAsia="굴림" w:hAnsi="굴림"/>
+        </w:rPr>
+        <w:t xml:space="preserve">txt </w:t>
+      </w:r>
+      <w:r>
+        <w:rPr>
+          <w:rFonts w:ascii="굴림" w:eastAsia="굴림" w:hAnsi="굴림" w:hint="eastAsia"/>
+        </w:rPr>
+        <w:t xml:space="preserve">형식의 사전 파일을 프로그램 내에서 사용하는 딕셔너리로 </w:t>
+      </w:r>
+      <w:r>
+        <w:rPr>
+          <w:rFonts w:ascii="굴림" w:eastAsia="굴림" w:hAnsi="굴림"/>
+        </w:rPr>
+        <w:t xml:space="preserve">pickle </w:t>
+      </w:r>
+      <w:r>
+        <w:rPr>
+          <w:rFonts w:ascii="굴림" w:eastAsia="굴림" w:hAnsi="굴림" w:hint="eastAsia"/>
+        </w:rPr>
+        <w:t xml:space="preserve">저장하여 사전 로드 시간을 </w:t>
+      </w:r>
+      <w:r>
+        <w:rPr>
+          <w:rFonts w:ascii="굴림" w:eastAsia="굴림" w:hAnsi="굴림"/>
+        </w:rPr>
+        <w:t>3</w:t>
+      </w:r>
+      <w:r>
+        <w:rPr>
+          <w:rFonts w:ascii="굴림" w:eastAsia="굴림" w:hAnsi="굴림" w:hint="eastAsia"/>
+        </w:rPr>
+        <w:t xml:space="preserve">배 가량 </w:t>
+      </w:r>
+      <w:r>
+        <w:rPr>
+          <w:rFonts w:ascii="굴림" w:eastAsia="굴림" w:hAnsi="굴림" w:hint="eastAsia"/>
+        </w:rPr>
+        <w:t>눈에 띠게 줄일 수 있었다.</w:t>
       </w:r>
     </w:p>
     <w:p>
       <w:pPr>
         <w:rPr>
-          <w:rFonts w:ascii="Microsoft GothicNeo" w:eastAsia="Microsoft GothicNeo" w:hAnsi="Microsoft GothicNeo" w:cs="Microsoft GothicNeo"/>
-          <w:sz w:val="40"/>
-          <w:szCs w:val="40"/>
+          <w:rFonts w:ascii="굴림" w:eastAsia="굴림" w:hAnsi="굴림" w:hint="eastAsia"/>
         </w:rPr>
       </w:pPr>
     </w:p>
@@ -6685,14 +5531,34 @@
       </w:r>
     </w:p>
     <w:p>
-      <w:r>
-        <w:rPr>
-          <w:rFonts w:hint="eastAsia"/>
-        </w:rPr>
-        <w:t>p</w:t>
-      </w:r>
-      <w:r>
-        <w:t>ass</w:t>
+      <w:pPr>
+        <w:rPr>
+          <w:rFonts w:ascii="굴림" w:eastAsia="굴림" w:hAnsi="굴림"/>
+        </w:rPr>
+      </w:pPr>
+      <w:r>
+        <w:rPr>
+          <w:rFonts w:ascii="굴림" w:eastAsia="굴림" w:hAnsi="굴림" w:hint="eastAsia"/>
+        </w:rPr>
+        <w:t>원활한 협업을 위해서 파이썬</w:t>
+      </w:r>
+      <w:r>
+        <w:rPr>
+          <w:rFonts w:ascii="굴림" w:eastAsia="굴림" w:hAnsi="굴림"/>
+        </w:rPr>
+        <w:t xml:space="preserve"> PEP8 </w:t>
+      </w:r>
+      <w:r>
+        <w:rPr>
+          <w:rFonts w:ascii="굴림" w:eastAsia="굴림" w:hAnsi="굴림" w:hint="eastAsia"/>
+        </w:rPr>
+        <w:t>스타일 가이드를 채택하였다.</w:t>
+      </w:r>
+      <w:r>
+        <w:rPr>
+          <w:rFonts w:ascii="굴림" w:eastAsia="굴림" w:hAnsi="굴림"/>
+        </w:rPr>
+        <w:t xml:space="preserve"> </w:t>
       </w:r>
     </w:p>
     <w:p/>
@@ -6722,8 +5588,148 @@
       </w:r>
     </w:p>
     <w:p>
-      <w:r>
-        <w:t>pass</w:t>
+      <w:pPr>
+        <w:rPr>
+          <w:rFonts w:ascii="굴림" w:eastAsia="굴림" w:hAnsi="굴림" w:hint="eastAsia"/>
+        </w:rPr>
+      </w:pPr>
+      <w:r>
+        <w:rPr>
+          <w:rFonts w:ascii="굴림" w:eastAsia="굴림" w:hAnsi="굴림" w:hint="eastAsia"/>
+        </w:rPr>
+        <w:t xml:space="preserve">국립국어원의 </w:t>
+      </w:r>
+      <w:r>
+        <w:rPr>
+          <w:rFonts w:ascii="굴림" w:eastAsia="굴림" w:hAnsi="굴림"/>
+        </w:rPr>
+        <w:t>2020</w:t>
+      </w:r>
+      <w:r>
+        <w:rPr>
+          <w:rFonts w:ascii="굴림" w:eastAsia="굴림" w:hAnsi="굴림" w:hint="eastAsia"/>
+        </w:rPr>
+        <w:t>말뭉치</w:t>
+      </w:r>
+      <w:r>
+        <w:rPr>
+          <w:rFonts w:ascii="굴림" w:eastAsia="굴림" w:hAnsi="굴림" w:hint="eastAsia"/>
+        </w:rPr>
+        <w:t>v</w:t>
+      </w:r>
+      <w:r>
+        <w:rPr>
+          <w:rFonts w:ascii="굴림" w:eastAsia="굴림" w:hAnsi="굴림"/>
+        </w:rPr>
+        <w:t>er 1.0</w:t>
+      </w:r>
+      <w:r>
+        <w:rPr>
+          <w:rFonts w:ascii="굴림" w:eastAsia="굴림" w:hAnsi="굴림" w:hint="eastAsia"/>
+        </w:rPr>
+        <w:t xml:space="preserve"> </w:t>
+      </w:r>
+      <w:r>
+        <w:rPr>
+          <w:rFonts w:ascii="굴림" w:eastAsia="굴림" w:hAnsi="굴림"/>
+        </w:rPr>
+        <w:t>json</w:t>
+      </w:r>
+      <w:r>
+        <w:rPr>
+          <w:rFonts w:ascii="굴림" w:eastAsia="굴림" w:hAnsi="굴림" w:hint="eastAsia"/>
+        </w:rPr>
+        <w:t>파일을 파싱한 기존 사전은 빈도수를 기반으로 정렬되어 있었다.</w:t>
+      </w:r>
+      <w:r>
+        <w:rPr>
+          <w:rFonts w:ascii="굴림" w:eastAsia="굴림" w:hAnsi="굴림"/>
+        </w:rPr>
+        <w:t xml:space="preserve"> </w:t>
+      </w:r>
+      <w:r>
+        <w:rPr>
+          <w:rFonts w:ascii="굴림" w:eastAsia="굴림" w:hAnsi="굴림" w:hint="eastAsia"/>
+        </w:rPr>
+        <w:t>그 중</w:t>
+      </w:r>
+      <w:r>
+        <w:rPr>
+          <w:rFonts w:ascii="굴림" w:eastAsia="굴림" w:hAnsi="굴림"/>
+        </w:rPr>
+        <w:t xml:space="preserve"> </w:t>
+      </w:r>
+      <w:r>
+        <w:rPr>
+          <w:rFonts w:ascii="굴림" w:eastAsia="굴림" w:hAnsi="굴림" w:hint="eastAsia"/>
+        </w:rPr>
+        <w:t xml:space="preserve">사용 활용도가 낮은 빈도수가 </w:t>
+      </w:r>
+      <w:r>
+        <w:rPr>
+          <w:rFonts w:ascii="굴림" w:eastAsia="굴림" w:hAnsi="굴림"/>
+        </w:rPr>
+        <w:t>1</w:t>
+      </w:r>
+      <w:r>
+        <w:rPr>
+          <w:rFonts w:ascii="굴림" w:eastAsia="굴림" w:hAnsi="굴림" w:hint="eastAsia"/>
+        </w:rPr>
+        <w:t>인 단어를 삭제하고,</w:t>
+      </w:r>
+      <w:r>
+        <w:rPr>
+          <w:rFonts w:ascii="굴림" w:eastAsia="굴림" w:hAnsi="굴림"/>
+        </w:rPr>
+        <w:t xml:space="preserve"> </w:t>
+      </w:r>
+      <w:r>
+        <w:rPr>
+          <w:rFonts w:ascii="굴림" w:eastAsia="굴림" w:hAnsi="굴림" w:hint="eastAsia"/>
+        </w:rPr>
+        <w:t>다른 단어 데이터인 챗봇 데이터와 한국어 학습용 단어를 추가하였다.</w:t>
+      </w:r>
+      <w:r>
+        <w:rPr>
+          <w:rFonts w:ascii="굴림" w:eastAsia="굴림" w:hAnsi="굴림"/>
+        </w:rPr>
+        <w:t xml:space="preserve"> </w:t>
+      </w:r>
+      <w:r>
+        <w:rPr>
+          <w:rFonts w:ascii="굴림" w:eastAsia="굴림" w:hAnsi="굴림" w:hint="eastAsia"/>
+        </w:rPr>
+        <w:t>이를 통해 사전의 용량은 줄이고,</w:t>
+      </w:r>
+      <w:r>
+        <w:rPr>
+          <w:rFonts w:ascii="굴림" w:eastAsia="굴림" w:hAnsi="굴림"/>
+        </w:rPr>
+        <w:t xml:space="preserve"> </w:t>
+      </w:r>
+      <w:r>
+        <w:rPr>
+          <w:rFonts w:ascii="굴림" w:eastAsia="굴림" w:hAnsi="굴림" w:hint="eastAsia"/>
+        </w:rPr>
+        <w:t>실효성</w:t>
+      </w:r>
+      <w:r>
+        <w:rPr>
+          <w:rFonts w:ascii="굴림" w:eastAsia="굴림" w:hAnsi="굴림" w:hint="eastAsia"/>
+        </w:rPr>
+        <w:t>은 높</w:t>
+      </w:r>
+      <w:r>
+        <w:rPr>
+          <w:rFonts w:ascii="굴림" w:eastAsia="굴림" w:hAnsi="굴림" w:hint="eastAsia"/>
+        </w:rPr>
+        <w:t>일</w:t>
+      </w:r>
+      <w:r>
+        <w:rPr>
+          <w:rFonts w:ascii="굴림" w:eastAsia="굴림" w:hAnsi="굴림" w:hint="eastAsia"/>
+        </w:rPr>
+        <w:t xml:space="preserve"> 수 있었다.</w:t>
       </w:r>
     </w:p>
     <w:p/>
@@ -6848,28 +5854,17 @@
       </w:r>
     </w:p>
     <w:p>
-      <w:pPr>
+      <w:r>
         <w:rPr>
           <w:rFonts w:hint="eastAsia"/>
         </w:rPr>
-      </w:pPr>
-      <w:r>
-        <w:rPr>
-          <w:rFonts w:hint="eastAsia"/>
-        </w:rPr>
         <w:t>p</w:t>
       </w:r>
       <w:r>
         <w:t>ass</w:t>
       </w:r>
     </w:p>
-    <w:p>
-      <w:pPr>
-        <w:rPr>
-          <w:rFonts w:hint="eastAsia"/>
-        </w:rPr>
-      </w:pPr>
-    </w:p>
+    <w:p/>
     <w:p>
       <w:pPr>
         <w:rPr>
@@ -6888,7 +5883,7 @@
     <w:p>
       <w:pPr>
         <w:rPr>
-          <w:rFonts w:ascii="굴림" w:eastAsia="굴림" w:hAnsi="굴림" w:hint="eastAsia"/>
+          <w:rFonts w:ascii="굴림" w:eastAsia="굴림" w:hAnsi="굴림"/>
         </w:rPr>
       </w:pPr>
       <w:r>
@@ -6966,13 +5961,7 @@
         <w:t>pass</w:t>
       </w:r>
     </w:p>
-    <w:p>
-      <w:pPr>
-        <w:rPr>
-          <w:rFonts w:hint="eastAsia"/>
-        </w:rPr>
-      </w:pPr>
-    </w:p>
+    <w:p/>
     <w:p>
       <w:pPr>
         <w:pStyle w:val="21"/>
@@ -6999,11 +5988,6 @@
       </w:r>
     </w:p>
     <w:p>
-      <w:pPr>
-        <w:rPr>
-          <w:rFonts w:hint="eastAsia"/>
-        </w:rPr>
-      </w:pPr>
       <w:r>
         <w:rPr>
           <w:rFonts w:hint="eastAsia"/>
@@ -7030,7 +6014,7 @@
     <w:p>
       <w:pPr>
         <w:rPr>
-          <w:rFonts w:ascii="굴림" w:eastAsia="굴림" w:hAnsi="굴림" w:hint="eastAsia"/>
+          <w:rFonts w:ascii="굴림" w:eastAsia="굴림" w:hAnsi="굴림"/>
         </w:rPr>
       </w:pPr>
       <w:r>
@@ -7068,10 +6052,9 @@
     <w:p>
       <w:pPr>
         <w:rPr>
-          <w:rFonts w:ascii="굴림" w:eastAsia="굴림" w:hAnsi="굴림" w:hint="eastAsia"/>
-        </w:rPr>
-      </w:pPr>
-      <w:proofErr w:type="gramStart"/>
+          <w:rFonts w:ascii="굴림" w:eastAsia="굴림" w:hAnsi="굴림"/>
+        </w:rPr>
+      </w:pPr>
       <w:r>
         <w:rPr>
           <w:rFonts w:ascii="굴림" w:eastAsia="굴림" w:hAnsi="굴림" w:hint="eastAsia"/>
@@ -7084,15 +6067,12 @@
         </w:rPr>
         <w:t xml:space="preserve">/ </w:t>
       </w:r>
-      <w:proofErr w:type="spellStart"/>
       <w:r>
         <w:rPr>
           <w:rFonts w:ascii="굴림" w:eastAsia="굴림" w:hAnsi="굴림" w:hint="eastAsia"/>
         </w:rPr>
         <w:t>추가해야함</w:t>
       </w:r>
-      <w:proofErr w:type="spellEnd"/>
-      <w:proofErr w:type="gramEnd"/>
     </w:p>
     <w:p>
       <w:pPr>
@@ -7350,14 +6330,12 @@
                 <w:rFonts w:ascii="굴림" w:eastAsia="굴림" w:hAnsi="굴림"/>
               </w:rPr>
             </w:pPr>
-            <w:proofErr w:type="spellStart"/>
             <w:r>
               <w:rPr>
                 <w:rFonts w:ascii="굴림" w:eastAsia="굴림" w:hAnsi="굴림" w:hint="eastAsia"/>
               </w:rPr>
               <w:t>임우섭</w:t>
             </w:r>
-            <w:proofErr w:type="spellEnd"/>
           </w:p>
         </w:tc>
       </w:tr>
@@ -7515,14 +6493,12 @@
                 <w:rFonts w:ascii="굴림" w:eastAsia="굴림" w:hAnsi="굴림"/>
               </w:rPr>
             </w:pPr>
-            <w:proofErr w:type="spellStart"/>
             <w:r>
               <w:rPr>
                 <w:rFonts w:ascii="굴림" w:eastAsia="굴림" w:hAnsi="굴림" w:hint="eastAsia"/>
               </w:rPr>
               <w:t>한태균</w:t>
             </w:r>
-            <w:proofErr w:type="spellEnd"/>
           </w:p>
         </w:tc>
       </w:tr>
@@ -7647,9 +6623,8 @@
           <w:szCs w:val="28"/>
         </w:rPr>
         <w:lastRenderedPageBreak/>
-        <w:t xml:space="preserve">Usage </w:t>
-      </w:r>
-      <w:proofErr w:type="gramStart"/>
+        <w:t>Usage Scenario</w:t>
+      </w:r>
       <w:r>
         <w:rPr>
           <w:rFonts w:ascii="굴림" w:eastAsia="굴림" w:hAnsi="굴림"/>
@@ -7659,103 +6634,88 @@
           <w:sz w:val="28"/>
           <w:szCs w:val="28"/>
         </w:rPr>
-        <w:t>Scenario</w:t>
-      </w:r>
-      <w:r>
-        <w:rPr>
-          <w:rFonts w:ascii="굴림" w:eastAsia="굴림" w:hAnsi="굴림"/>
+        <w:t xml:space="preserve"> // </w:t>
+      </w:r>
+      <w:r>
+        <w:rPr>
+          <w:rFonts w:ascii="굴림" w:eastAsia="굴림" w:hAnsi="굴림" w:hint="eastAsia"/>
           <w:b/>
           <w:bCs/>
           <w:color w:val="auto"/>
           <w:sz w:val="28"/>
           <w:szCs w:val="28"/>
         </w:rPr>
-        <w:t xml:space="preserve"> /</w:t>
-      </w:r>
-      <w:proofErr w:type="gramEnd"/>
-      <w:r>
-        <w:rPr>
-          <w:rFonts w:ascii="굴림" w:eastAsia="굴림" w:hAnsi="굴림"/>
+        <w:t>어디로 들어가야 되지</w:t>
+      </w:r>
+    </w:p>
+    <w:p>
+      <w:pPr>
+        <w:rPr>
+          <w:rFonts w:ascii="굴림" w:eastAsia="굴림" w:hAnsi="굴림"/>
+        </w:rPr>
+      </w:pPr>
+      <w:r>
+        <w:rPr>
+          <w:rFonts w:ascii="굴림" w:eastAsia="굴림" w:hAnsi="굴림" w:hint="eastAsia"/>
+        </w:rPr>
+        <w:t xml:space="preserve"> 이러한</w:t>
+      </w:r>
+      <w:r>
+        <w:rPr>
+          <w:rFonts w:ascii="굴림" w:eastAsia="굴림" w:hAnsi="굴림"/>
+        </w:rPr>
+        <w:t xml:space="preserve"> 이유들로 개발된 라이브러리 개념의 '친지인'은 검색 엔진 속에 탑재되어서, 기존 빈도 수 기반 오타 교정이나, 쿼티 자판 기준 오타 분석에 더해 '천지인' 키보드의 관점에서 단어를 추천할 수 있게 된다. 또한, 스마트폰 조작이 익숙하지 않은 사람들이 '천지인' 키보드를 쓰는 경우가 많은데, 검색 엔진이 아닌 실제 천지인 키보드 프로그램에 탑재되어서, 사용자들에게 더욱 질 좋은 오타교정을 해 주어서 스마트폰의 진입장벽을 낮추는 데에도 기여를 할 것이</w:t>
+      </w:r>
+      <w:r>
+        <w:rPr>
+          <w:rFonts w:ascii="굴림" w:eastAsia="굴림" w:hAnsi="굴림" w:hint="eastAsia"/>
+        </w:rPr>
+        <w:t>다</w:t>
+      </w:r>
+      <w:r>
+        <w:rPr>
+          <w:rFonts w:ascii="굴림" w:eastAsia="굴림" w:hAnsi="굴림"/>
+        </w:rPr>
+        <w:t>.</w:t>
+      </w:r>
+    </w:p>
+    <w:p>
+      <w:pPr>
+        <w:rPr>
+          <w:rFonts w:ascii="굴림" w:eastAsia="굴림" w:hAnsi="굴림"/>
+        </w:rPr>
+      </w:pPr>
+    </w:p>
+    <w:p>
+      <w:pPr>
+        <w:rPr>
+          <w:rFonts w:ascii="굴림" w:eastAsia="굴림" w:hAnsi="굴림"/>
+          <w:b/>
+          <w:bCs/>
+        </w:rPr>
+      </w:pPr>
+      <w:r>
+        <w:rPr>
+          <w:rFonts w:ascii="굴림" w:eastAsia="굴림" w:hAnsi="굴림" w:hint="eastAsia"/>
           <w:b/>
           <w:bCs/>
           <w:color w:val="auto"/>
           <w:sz w:val="28"/>
           <w:szCs w:val="28"/>
         </w:rPr>
-        <w:t xml:space="preserve">/ </w:t>
-      </w:r>
-      <w:r>
-        <w:rPr>
-          <w:rFonts w:ascii="굴림" w:eastAsia="굴림" w:hAnsi="굴림" w:hint="eastAsia"/>
+        <w:sym w:font="Wingdings" w:char="F09F"/>
+      </w:r>
+      <w:r>
+        <w:rPr>
+          <w:rFonts w:ascii="굴림" w:eastAsia="굴림" w:hAnsi="굴림"/>
           <w:b/>
           <w:bCs/>
           <w:color w:val="auto"/>
           <w:sz w:val="28"/>
           <w:szCs w:val="28"/>
         </w:rPr>
-        <w:t>어디로 들어가야 되지</w:t>
-      </w:r>
-    </w:p>
-    <w:p>
-      <w:pPr>
-        <w:rPr>
-          <w:rFonts w:ascii="굴림" w:eastAsia="굴림" w:hAnsi="굴림"/>
-        </w:rPr>
-      </w:pPr>
-      <w:r>
-        <w:rPr>
-          <w:rFonts w:ascii="굴림" w:eastAsia="굴림" w:hAnsi="굴림" w:hint="eastAsia"/>
-        </w:rPr>
-        <w:t xml:space="preserve"> 이러한</w:t>
-      </w:r>
-      <w:r>
-        <w:rPr>
-          <w:rFonts w:ascii="굴림" w:eastAsia="굴림" w:hAnsi="굴림"/>
-        </w:rPr>
-        <w:t xml:space="preserve"> 이유들로 개발된 라이브러리 개념의 '친지인'은 검색 엔진 속에 탑재되어서, 기존 빈도 수 기반 오타 교정이나, </w:t>
-      </w:r>
-      <w:proofErr w:type="spellStart"/>
-      <w:r>
-        <w:rPr>
-          <w:rFonts w:ascii="굴림" w:eastAsia="굴림" w:hAnsi="굴림"/>
-        </w:rPr>
-        <w:t>쿼티</w:t>
-      </w:r>
-      <w:proofErr w:type="spellEnd"/>
-      <w:r>
-        <w:rPr>
-          <w:rFonts w:ascii="굴림" w:eastAsia="굴림" w:hAnsi="굴림"/>
-        </w:rPr>
-        <w:t xml:space="preserve"> 자판 기준 오타 분석에 더해 '천지인' 키보드의 관점에서 단어를 추천할 수 있게 된다. 또한, 스마트폰 조작이 익숙하지 않은 사람들이 '천지인' 키보드를 쓰는 경우가 많은데, 검색 엔진이 아닌 실제 천지인 키보드 프로그램에 탑재되어서, 사용자들에게 더욱 질 좋은 오타교정을 해 주어서 스마트폰의 진입장벽을 낮추는 데에도 기여를 할 것이</w:t>
-      </w:r>
-      <w:r>
-        <w:rPr>
-          <w:rFonts w:ascii="굴림" w:eastAsia="굴림" w:hAnsi="굴림" w:hint="eastAsia"/>
-        </w:rPr>
-        <w:t>다</w:t>
-      </w:r>
-      <w:r>
-        <w:rPr>
-          <w:rFonts w:ascii="굴림" w:eastAsia="굴림" w:hAnsi="굴림"/>
-        </w:rPr>
-        <w:t>.</w:t>
-      </w:r>
-    </w:p>
-    <w:p>
-      <w:pPr>
-        <w:rPr>
-          <w:rFonts w:ascii="굴림" w:eastAsia="굴림" w:hAnsi="굴림"/>
-        </w:rPr>
-      </w:pPr>
-    </w:p>
-    <w:p>
-      <w:pPr>
-        <w:rPr>
-          <w:rFonts w:ascii="굴림" w:eastAsia="굴림" w:hAnsi="굴림" w:hint="eastAsia"/>
-          <w:b/>
-          <w:bCs/>
-        </w:rPr>
-      </w:pPr>
+        <w:t xml:space="preserve"> </w:t>
+      </w:r>
       <w:r>
         <w:rPr>
           <w:rFonts w:ascii="굴림" w:eastAsia="굴림" w:hAnsi="굴림" w:hint="eastAsia"/>
@@ -7765,11 +6725,11 @@
           <w:sz w:val="28"/>
           <w:szCs w:val="28"/>
         </w:rPr>
-        <w:sym w:font="Wingdings" w:char="F09F"/>
-      </w:r>
-      <w:r>
-        <w:rPr>
-          <w:rFonts w:ascii="굴림" w:eastAsia="굴림" w:hAnsi="굴림"/>
+        <w:t>프로젝트 의의</w:t>
+      </w:r>
+      <w:r>
+        <w:rPr>
+          <w:rFonts w:ascii="굴림" w:eastAsia="굴림" w:hAnsi="굴림" w:hint="eastAsia"/>
           <w:b/>
           <w:bCs/>
           <w:color w:val="auto"/>
@@ -7780,60 +6740,14 @@
       </w:r>
       <w:r>
         <w:rPr>
-          <w:rFonts w:ascii="굴림" w:eastAsia="굴림" w:hAnsi="굴림" w:hint="eastAsia"/>
+          <w:rFonts w:ascii="굴림" w:eastAsia="굴림" w:hAnsi="굴림"/>
           <w:b/>
           <w:bCs/>
           <w:color w:val="auto"/>
           <w:sz w:val="28"/>
           <w:szCs w:val="28"/>
         </w:rPr>
-        <w:t xml:space="preserve">프로젝트 </w:t>
-      </w:r>
-      <w:proofErr w:type="gramStart"/>
-      <w:r>
-        <w:rPr>
-          <w:rFonts w:ascii="굴림" w:eastAsia="굴림" w:hAnsi="굴림" w:hint="eastAsia"/>
-          <w:b/>
-          <w:bCs/>
-          <w:color w:val="auto"/>
-          <w:sz w:val="28"/>
-          <w:szCs w:val="28"/>
-        </w:rPr>
-        <w:t>의의</w:t>
-      </w:r>
-      <w:r>
-        <w:rPr>
-          <w:rFonts w:ascii="굴림" w:eastAsia="굴림" w:hAnsi="굴림" w:hint="eastAsia"/>
-          <w:b/>
-          <w:bCs/>
-          <w:color w:val="auto"/>
-          <w:sz w:val="28"/>
-          <w:szCs w:val="28"/>
-        </w:rPr>
-        <w:t xml:space="preserve"> </w:t>
-      </w:r>
-      <w:r>
-        <w:rPr>
-          <w:rFonts w:ascii="굴림" w:eastAsia="굴림" w:hAnsi="굴림"/>
-          <w:b/>
-          <w:bCs/>
-          <w:color w:val="auto"/>
-          <w:sz w:val="28"/>
-          <w:szCs w:val="28"/>
-        </w:rPr>
-        <w:t>/</w:t>
-      </w:r>
-      <w:proofErr w:type="gramEnd"/>
-      <w:r>
-        <w:rPr>
-          <w:rFonts w:ascii="굴림" w:eastAsia="굴림" w:hAnsi="굴림"/>
-          <w:b/>
-          <w:bCs/>
-          <w:color w:val="auto"/>
-          <w:sz w:val="28"/>
-          <w:szCs w:val="28"/>
-        </w:rPr>
-        <w:t>/</w:t>
+        <w:t>//</w:t>
       </w:r>
     </w:p>
     <w:p>
@@ -8072,19 +6986,11 @@
         </w:rPr>
         <w:t xml:space="preserve">54%, </w:t>
       </w:r>
-      <w:proofErr w:type="spellStart"/>
-      <w:r>
-        <w:rPr>
-          <w:rFonts w:ascii="굴림" w:eastAsia="굴림" w:hAnsi="굴림" w:hint="eastAsia"/>
-        </w:rPr>
-        <w:t>나랏글</w:t>
-      </w:r>
-      <w:proofErr w:type="spellEnd"/>
-      <w:r>
-        <w:rPr>
-          <w:rFonts w:ascii="굴림" w:eastAsia="굴림" w:hAnsi="굴림" w:hint="eastAsia"/>
-        </w:rPr>
-        <w:t xml:space="preserve"> </w:t>
+      <w:r>
+        <w:rPr>
+          <w:rFonts w:ascii="굴림" w:eastAsia="굴림" w:hAnsi="굴림" w:hint="eastAsia"/>
+        </w:rPr>
+        <w:t xml:space="preserve">나랏글 </w:t>
       </w:r>
       <w:r>
         <w:rPr>

</xml_diff>

<commit_message>
final report: architecture, enhancement filled
</commit_message>
<xml_diff>
--- a/documents/chinjiin_final_report.docx
+++ b/documents/chinjiin_final_report.docx
@@ -391,6 +391,7 @@
                 <w:sz w:val="28"/>
               </w:rPr>
             </w:pPr>
+            <w:proofErr w:type="spellStart"/>
             <w:r>
               <w:rPr>
                 <w:rFonts w:ascii="에스코어 드림 4 Regular" w:eastAsia="에스코어 드림 4 Regular" w:hAnsi="에스코어 드림 4 Regular" w:hint="eastAsia"/>
@@ -398,6 +399,7 @@
               </w:rPr>
               <w:t>임우섭</w:t>
             </w:r>
+            <w:proofErr w:type="spellEnd"/>
           </w:p>
         </w:tc>
       </w:tr>
@@ -447,6 +449,7 @@
                 <w:sz w:val="28"/>
               </w:rPr>
             </w:pPr>
+            <w:proofErr w:type="spellStart"/>
             <w:r>
               <w:rPr>
                 <w:rFonts w:ascii="에스코어 드림 4 Regular" w:eastAsia="에스코어 드림 4 Regular" w:hAnsi="에스코어 드림 4 Regular" w:hint="eastAsia"/>
@@ -454,6 +457,7 @@
               </w:rPr>
               <w:t>정석우</w:t>
             </w:r>
+            <w:proofErr w:type="spellEnd"/>
           </w:p>
         </w:tc>
       </w:tr>
@@ -503,6 +507,7 @@
                 <w:sz w:val="28"/>
               </w:rPr>
             </w:pPr>
+            <w:proofErr w:type="spellStart"/>
             <w:r>
               <w:rPr>
                 <w:rFonts w:ascii="에스코어 드림 4 Regular" w:eastAsia="에스코어 드림 4 Regular" w:hAnsi="에스코어 드림 4 Regular" w:hint="eastAsia"/>
@@ -510,6 +515,7 @@
               </w:rPr>
               <w:t>한태균</w:t>
             </w:r>
+            <w:proofErr w:type="spellEnd"/>
           </w:p>
         </w:tc>
       </w:tr>
@@ -705,7 +711,25 @@
           <w:sz w:val="24"/>
           <w:szCs w:val="24"/>
         </w:rPr>
-        <w:t xml:space="preserve"> 친지인이란?</w:t>
+        <w:t xml:space="preserve"> </w:t>
+      </w:r>
+      <w:proofErr w:type="spellStart"/>
+      <w:r>
+        <w:rPr>
+          <w:rFonts w:ascii="에스코어 드림 4 Regular" w:eastAsia="에스코어 드림 4 Regular" w:hAnsi="에스코어 드림 4 Regular" w:hint="eastAsia"/>
+          <w:sz w:val="24"/>
+          <w:szCs w:val="24"/>
+        </w:rPr>
+        <w:t>친지인이란</w:t>
+      </w:r>
+      <w:proofErr w:type="spellEnd"/>
+      <w:r>
+        <w:rPr>
+          <w:rFonts w:ascii="에스코어 드림 4 Regular" w:eastAsia="에스코어 드림 4 Regular" w:hAnsi="에스코어 드림 4 Regular" w:hint="eastAsia"/>
+          <w:sz w:val="24"/>
+          <w:szCs w:val="24"/>
+        </w:rPr>
+        <w:t>?</w:t>
       </w:r>
     </w:p>
     <w:p>
@@ -878,8 +902,18 @@
           <w:sz w:val="24"/>
           <w:szCs w:val="24"/>
         </w:rPr>
-        <w:t>Peter Norvig</w:t>
-      </w:r>
+        <w:t xml:space="preserve">Peter </w:t>
+      </w:r>
+      <w:proofErr w:type="spellStart"/>
+      <w:r>
+        <w:rPr>
+          <w:rFonts w:ascii="에스코어 드림 4 Regular" w:eastAsia="에스코어 드림 4 Regular" w:hAnsi="에스코어 드림 4 Regular"/>
+          <w:sz w:val="24"/>
+          <w:szCs w:val="24"/>
+        </w:rPr>
+        <w:t>Norvig</w:t>
+      </w:r>
+      <w:proofErr w:type="spellEnd"/>
     </w:p>
     <w:p>
       <w:pPr>
@@ -895,6 +929,7 @@
           <w:szCs w:val="24"/>
         </w:rPr>
       </w:pPr>
+      <w:proofErr w:type="spellStart"/>
       <w:r>
         <w:rPr>
           <w:rFonts w:ascii="에스코어 드림 4 Regular" w:eastAsia="에스코어 드림 4 Regular" w:hAnsi="에스코어 드림 4 Regular"/>
@@ -903,6 +938,7 @@
         </w:rPr>
         <w:t>Symspell</w:t>
       </w:r>
+      <w:proofErr w:type="spellEnd"/>
     </w:p>
     <w:p>
       <w:pPr>
@@ -1363,7 +1399,35 @@
         <w:rPr>
           <w:rFonts w:ascii="굴림" w:eastAsia="굴림" w:hAnsi="굴림" w:hint="eastAsia"/>
         </w:rPr>
-        <w:t>에서 아래아(ㆍ)가 탈락된 오타로</w:t>
+        <w:t xml:space="preserve">에서 </w:t>
+      </w:r>
+      <w:proofErr w:type="spellStart"/>
+      <w:r>
+        <w:rPr>
+          <w:rFonts w:ascii="굴림" w:eastAsia="굴림" w:hAnsi="굴림" w:hint="eastAsia"/>
+        </w:rPr>
+        <w:t>아래아</w:t>
+      </w:r>
+      <w:proofErr w:type="spellEnd"/>
+      <w:r>
+        <w:rPr>
+          <w:rFonts w:ascii="굴림" w:eastAsia="굴림" w:hAnsi="굴림" w:hint="eastAsia"/>
+        </w:rPr>
+        <w:t>(</w:t>
+      </w:r>
+      <w:proofErr w:type="spellStart"/>
+      <w:r>
+        <w:rPr>
+          <w:rFonts w:ascii="굴림" w:eastAsia="굴림" w:hAnsi="굴림" w:hint="eastAsia"/>
+        </w:rPr>
+        <w:t>ㆍ</w:t>
+      </w:r>
+      <w:proofErr w:type="spellEnd"/>
+      <w:r>
+        <w:rPr>
+          <w:rFonts w:ascii="굴림" w:eastAsia="굴림" w:hAnsi="굴림" w:hint="eastAsia"/>
+        </w:rPr>
+        <w:t>)가 탈락된 오타로</w:t>
       </w:r>
       <w:r>
         <w:rPr>
@@ -1682,7 +1746,21 @@
         <w:rPr>
           <w:rFonts w:ascii="굴림" w:eastAsia="굴림" w:hAnsi="굴림" w:hint="eastAsia"/>
         </w:rPr>
-        <w:t>자판 하나 안눌림,</w:t>
+        <w:t xml:space="preserve">자판 하나 </w:t>
+      </w:r>
+      <w:proofErr w:type="spellStart"/>
+      <w:r>
+        <w:rPr>
+          <w:rFonts w:ascii="굴림" w:eastAsia="굴림" w:hAnsi="굴림" w:hint="eastAsia"/>
+        </w:rPr>
+        <w:t>안눌림</w:t>
+      </w:r>
+      <w:proofErr w:type="spellEnd"/>
+      <w:r>
+        <w:rPr>
+          <w:rFonts w:ascii="굴림" w:eastAsia="굴림" w:hAnsi="굴림" w:hint="eastAsia"/>
+        </w:rPr>
+        <w:t>,</w:t>
       </w:r>
       <w:r>
         <w:rPr>
@@ -1694,7 +1772,21 @@
         <w:rPr>
           <w:rFonts w:ascii="굴림" w:eastAsia="굴림" w:hAnsi="굴림" w:hint="eastAsia"/>
         </w:rPr>
-        <w:t xml:space="preserve">자판 하나 더눌림과 같은 오타는 자판의 크기와 크게 관련없이 발생하기 때문에 </w:t>
+        <w:t xml:space="preserve">자판 하나 </w:t>
+      </w:r>
+      <w:proofErr w:type="spellStart"/>
+      <w:r>
+        <w:rPr>
+          <w:rFonts w:ascii="굴림" w:eastAsia="굴림" w:hAnsi="굴림" w:hint="eastAsia"/>
+        </w:rPr>
+        <w:t>더눌림과</w:t>
+      </w:r>
+      <w:proofErr w:type="spellEnd"/>
+      <w:r>
+        <w:rPr>
+          <w:rFonts w:ascii="굴림" w:eastAsia="굴림" w:hAnsi="굴림" w:hint="eastAsia"/>
+        </w:rPr>
+        <w:t xml:space="preserve"> 같은 오타는 자판의 크기와 크게 관련없이 발생하기 때문에 </w:t>
       </w:r>
       <w:r>
         <w:rPr>
@@ -1702,7 +1794,25 @@
           <w:b/>
           <w:bCs/>
         </w:rPr>
-        <w:t>천지인에서의 오타가 두벌식에서보다 빈번히 발생</w:t>
+        <w:t xml:space="preserve">천지인에서의 오타가 </w:t>
+      </w:r>
+      <w:proofErr w:type="spellStart"/>
+      <w:r>
+        <w:rPr>
+          <w:rFonts w:ascii="굴림" w:eastAsia="굴림" w:hAnsi="굴림" w:hint="eastAsia"/>
+          <w:b/>
+          <w:bCs/>
+        </w:rPr>
+        <w:t>두벌식에서보다</w:t>
+      </w:r>
+      <w:proofErr w:type="spellEnd"/>
+      <w:r>
+        <w:rPr>
+          <w:rFonts w:ascii="굴림" w:eastAsia="굴림" w:hAnsi="굴림" w:hint="eastAsia"/>
+          <w:b/>
+          <w:bCs/>
+        </w:rPr>
+        <w:t xml:space="preserve"> 빈번히 발생</w:t>
       </w:r>
       <w:r>
         <w:rPr>
@@ -1809,7 +1919,28 @@
         <w:rPr>
           <w:rFonts w:ascii="굴림" w:eastAsia="굴림" w:hAnsi="굴림" w:hint="eastAsia"/>
         </w:rPr>
-        <w:t>Insert(자판 한개 추가 입력)이 30%로 가장 빈번했으며,</w:t>
+        <w:t xml:space="preserve">Insert(자판 </w:t>
+      </w:r>
+      <w:proofErr w:type="spellStart"/>
+      <w:r>
+        <w:rPr>
+          <w:rFonts w:ascii="굴림" w:eastAsia="굴림" w:hAnsi="굴림" w:hint="eastAsia"/>
+        </w:rPr>
+        <w:t>한개</w:t>
+      </w:r>
+      <w:proofErr w:type="spellEnd"/>
+      <w:r>
+        <w:rPr>
+          <w:rFonts w:ascii="굴림" w:eastAsia="굴림" w:hAnsi="굴림" w:hint="eastAsia"/>
+        </w:rPr>
+        <w:t xml:space="preserve"> 추가 입력)이 30%로 가장 </w:t>
+      </w:r>
+      <w:proofErr w:type="gramStart"/>
+      <w:r>
+        <w:rPr>
+          <w:rFonts w:ascii="굴림" w:eastAsia="굴림" w:hAnsi="굴림" w:hint="eastAsia"/>
+        </w:rPr>
+        <w:t>빈번했으며,</w:t>
       </w:r>
       <w:r>
         <w:rPr>
@@ -1821,7 +1952,28 @@
         <w:rPr>
           <w:rFonts w:ascii="굴림" w:eastAsia="굴림" w:hAnsi="굴림" w:hint="eastAsia"/>
         </w:rPr>
-        <w:t>Replace(자판 한개 다른 자판 입력)이 22%,</w:t>
+        <w:t>Replace</w:t>
+      </w:r>
+      <w:proofErr w:type="gramEnd"/>
+      <w:r>
+        <w:rPr>
+          <w:rFonts w:ascii="굴림" w:eastAsia="굴림" w:hAnsi="굴림" w:hint="eastAsia"/>
+        </w:rPr>
+        <w:t xml:space="preserve">(자판 </w:t>
+      </w:r>
+      <w:proofErr w:type="spellStart"/>
+      <w:r>
+        <w:rPr>
+          <w:rFonts w:ascii="굴림" w:eastAsia="굴림" w:hAnsi="굴림" w:hint="eastAsia"/>
+        </w:rPr>
+        <w:t>한개</w:t>
+      </w:r>
+      <w:proofErr w:type="spellEnd"/>
+      <w:r>
+        <w:rPr>
+          <w:rFonts w:ascii="굴림" w:eastAsia="굴림" w:hAnsi="굴림" w:hint="eastAsia"/>
+        </w:rPr>
+        <w:t xml:space="preserve"> 다른 자판 입력)이 22%,</w:t>
       </w:r>
       <w:r>
         <w:rPr>
@@ -1833,7 +1985,21 @@
         <w:rPr>
           <w:rFonts w:ascii="굴림" w:eastAsia="굴림" w:hAnsi="굴림" w:hint="eastAsia"/>
         </w:rPr>
-        <w:t>Deletion(자판 한개 입력 안함)이 20%,</w:t>
+        <w:t xml:space="preserve">Deletion(자판 </w:t>
+      </w:r>
+      <w:proofErr w:type="spellStart"/>
+      <w:r>
+        <w:rPr>
+          <w:rFonts w:ascii="굴림" w:eastAsia="굴림" w:hAnsi="굴림" w:hint="eastAsia"/>
+        </w:rPr>
+        <w:t>한개</w:t>
+      </w:r>
+      <w:proofErr w:type="spellEnd"/>
+      <w:r>
+        <w:rPr>
+          <w:rFonts w:ascii="굴림" w:eastAsia="굴림" w:hAnsi="굴림" w:hint="eastAsia"/>
+        </w:rPr>
+        <w:t xml:space="preserve"> 입력 안함)이 20%,</w:t>
       </w:r>
       <w:r>
         <w:rPr>
@@ -1971,12 +2137,14 @@
         </w:rPr>
         <w:t>‘</w:t>
       </w:r>
+      <w:proofErr w:type="spellStart"/>
       <w:r>
         <w:rPr>
           <w:rFonts w:ascii="굴림" w:eastAsia="굴림" w:hAnsi="굴림" w:hint="eastAsia"/>
         </w:rPr>
         <w:t>고야미</w:t>
       </w:r>
+      <w:proofErr w:type="spellEnd"/>
       <w:r>
         <w:rPr>
           <w:rFonts w:ascii="굴림" w:eastAsia="굴림" w:hAnsi="굴림"/>
@@ -1999,7 +2167,35 @@
         <w:rPr>
           <w:rFonts w:ascii="굴림" w:eastAsia="굴림" w:hAnsi="굴림" w:hint="eastAsia"/>
         </w:rPr>
-        <w:t>양에서 아래아(ㆍ)</w:t>
+        <w:t xml:space="preserve">양에서 </w:t>
+      </w:r>
+      <w:proofErr w:type="spellStart"/>
+      <w:r>
+        <w:rPr>
+          <w:rFonts w:ascii="굴림" w:eastAsia="굴림" w:hAnsi="굴림" w:hint="eastAsia"/>
+        </w:rPr>
+        <w:t>아래아</w:t>
+      </w:r>
+      <w:proofErr w:type="spellEnd"/>
+      <w:r>
+        <w:rPr>
+          <w:rFonts w:ascii="굴림" w:eastAsia="굴림" w:hAnsi="굴림" w:hint="eastAsia"/>
+        </w:rPr>
+        <w:t>(</w:t>
+      </w:r>
+      <w:proofErr w:type="spellStart"/>
+      <w:r>
+        <w:rPr>
+          <w:rFonts w:ascii="굴림" w:eastAsia="굴림" w:hAnsi="굴림" w:hint="eastAsia"/>
+        </w:rPr>
+        <w:t>ㆍ</w:t>
+      </w:r>
+      <w:proofErr w:type="spellEnd"/>
+      <w:r>
+        <w:rPr>
+          <w:rFonts w:ascii="굴림" w:eastAsia="굴림" w:hAnsi="굴림" w:hint="eastAsia"/>
+        </w:rPr>
+        <w:t>)</w:t>
       </w:r>
       <w:r>
         <w:rPr>
@@ -2019,12 +2215,14 @@
         </w:rPr>
         <w:t>‘</w:t>
       </w:r>
+      <w:proofErr w:type="spellStart"/>
       <w:r>
         <w:rPr>
           <w:rFonts w:ascii="굴림" w:eastAsia="굴림" w:hAnsi="굴림" w:hint="eastAsia"/>
         </w:rPr>
         <w:t>ㅣ</w:t>
       </w:r>
+      <w:proofErr w:type="spellEnd"/>
       <w:r>
         <w:rPr>
           <w:rFonts w:ascii="굴림" w:eastAsia="굴림" w:hAnsi="굴림"/>
@@ -2044,12 +2242,14 @@
         <w:lastRenderedPageBreak/>
         <w:t>‘</w:t>
       </w:r>
+      <w:proofErr w:type="spellStart"/>
       <w:r>
         <w:rPr>
           <w:rFonts w:ascii="굴림" w:eastAsia="굴림" w:hAnsi="굴림" w:hint="eastAsia"/>
         </w:rPr>
         <w:t>고어ㆍㅇ이</w:t>
       </w:r>
+      <w:proofErr w:type="spellEnd"/>
       <w:r>
         <w:rPr>
           <w:rFonts w:ascii="굴림" w:eastAsia="굴림" w:hAnsi="굴림"/>
@@ -2086,19 +2286,35 @@
         <w:rPr>
           <w:rFonts w:ascii="굴림" w:eastAsia="굴림" w:hAnsi="굴림" w:hint="eastAsia"/>
         </w:rPr>
-        <w:t>천지인 키보드에는 두 번 이상 눌러야 입력할 수 있는 자음과 모음(ㅋ</w:t>
-      </w:r>
+        <w:t>천지인 키보드에는 두 번 이상 눌러야 입력할 수 있는 자음과 모음(</w:t>
+      </w:r>
+      <w:proofErr w:type="spellStart"/>
+      <w:r>
+        <w:rPr>
+          <w:rFonts w:ascii="굴림" w:eastAsia="굴림" w:hAnsi="굴림" w:hint="eastAsia"/>
+        </w:rPr>
+        <w:t>ㅋ</w:t>
+      </w:r>
+      <w:proofErr w:type="spellEnd"/>
       <w:r>
         <w:rPr>
           <w:rFonts w:ascii="굴림" w:eastAsia="굴림" w:hAnsi="굴림"/>
         </w:rPr>
         <w:t xml:space="preserve">, </w:t>
       </w:r>
-      <w:r>
-        <w:rPr>
-          <w:rFonts w:ascii="굴림" w:eastAsia="굴림" w:hAnsi="굴림" w:hint="eastAsia"/>
-        </w:rPr>
-        <w:t>ㄲ,</w:t>
+      <w:proofErr w:type="spellStart"/>
+      <w:r>
+        <w:rPr>
+          <w:rFonts w:ascii="굴림" w:eastAsia="굴림" w:hAnsi="굴림" w:hint="eastAsia"/>
+        </w:rPr>
+        <w:t>ㄲ</w:t>
+      </w:r>
+      <w:proofErr w:type="spellEnd"/>
+      <w:r>
+        <w:rPr>
+          <w:rFonts w:ascii="굴림" w:eastAsia="굴림" w:hAnsi="굴림" w:hint="eastAsia"/>
+        </w:rPr>
+        <w:t>,</w:t>
       </w:r>
       <w:r>
         <w:rPr>
@@ -2106,11 +2322,19 @@
         </w:rPr>
         <w:t xml:space="preserve"> </w:t>
       </w:r>
-      <w:r>
-        <w:rPr>
-          <w:rFonts w:ascii="굴림" w:eastAsia="굴림" w:hAnsi="굴림" w:hint="eastAsia"/>
-        </w:rPr>
-        <w:t>ㅁ,</w:t>
+      <w:proofErr w:type="spellStart"/>
+      <w:r>
+        <w:rPr>
+          <w:rFonts w:ascii="굴림" w:eastAsia="굴림" w:hAnsi="굴림" w:hint="eastAsia"/>
+        </w:rPr>
+        <w:t>ㅁ</w:t>
+      </w:r>
+      <w:proofErr w:type="spellEnd"/>
+      <w:r>
+        <w:rPr>
+          <w:rFonts w:ascii="굴림" w:eastAsia="굴림" w:hAnsi="굴림" w:hint="eastAsia"/>
+        </w:rPr>
+        <w:t>,</w:t>
       </w:r>
       <w:r>
         <w:rPr>
@@ -2118,23 +2342,33 @@
         </w:rPr>
         <w:t xml:space="preserve"> </w:t>
       </w:r>
+      <w:proofErr w:type="spellStart"/>
       <w:r>
         <w:rPr>
           <w:rFonts w:ascii="굴림" w:eastAsia="굴림" w:hAnsi="굴림" w:hint="eastAsia"/>
         </w:rPr>
         <w:t>ㅏ</w:t>
       </w:r>
+      <w:proofErr w:type="spellEnd"/>
       <w:r>
         <w:rPr>
           <w:rFonts w:ascii="굴림" w:eastAsia="굴림" w:hAnsi="굴림"/>
         </w:rPr>
         <w:t xml:space="preserve">, </w:t>
       </w:r>
-      <w:r>
-        <w:rPr>
-          <w:rFonts w:ascii="굴림" w:eastAsia="굴림" w:hAnsi="굴림" w:hint="eastAsia"/>
-        </w:rPr>
-        <w:t>ㅠ 등)이 많기 때문에 이와 같은 음소가 실수로 추가되었다고 보는 것은 우선 순위가 낮다.</w:t>
+      <w:proofErr w:type="spellStart"/>
+      <w:r>
+        <w:rPr>
+          <w:rFonts w:ascii="굴림" w:eastAsia="굴림" w:hAnsi="굴림" w:hint="eastAsia"/>
+        </w:rPr>
+        <w:t>ㅠ</w:t>
+      </w:r>
+      <w:proofErr w:type="spellEnd"/>
+      <w:r>
+        <w:rPr>
+          <w:rFonts w:ascii="굴림" w:eastAsia="굴림" w:hAnsi="굴림" w:hint="eastAsia"/>
+        </w:rPr>
+        <w:t xml:space="preserve"> 등)이 많기 때문에 이와 같은 음소가 실수로 추가되었다고 보는 것은 우선 순위가 낮다.</w:t>
       </w:r>
       <w:r>
         <w:rPr>
@@ -2160,12 +2394,14 @@
         </w:rPr>
         <w:t>‘</w:t>
       </w:r>
+      <w:proofErr w:type="spellStart"/>
       <w:r>
         <w:rPr>
           <w:rFonts w:ascii="굴림" w:eastAsia="굴림" w:hAnsi="굴림" w:hint="eastAsia"/>
         </w:rPr>
         <w:t>맴수</w:t>
       </w:r>
+      <w:proofErr w:type="spellEnd"/>
       <w:r>
         <w:rPr>
           <w:rFonts w:ascii="굴림" w:eastAsia="굴림" w:hAnsi="굴림"/>
@@ -2349,8 +2585,16 @@
         <w:rPr>
           <w:rFonts w:ascii="굴림" w:eastAsia="굴림" w:hAnsi="굴림" w:hint="eastAsia"/>
         </w:rPr>
-        <w:t xml:space="preserve"> 내장되어있는</w:t>
-      </w:r>
+        <w:t xml:space="preserve"> </w:t>
+      </w:r>
+      <w:proofErr w:type="spellStart"/>
+      <w:r>
+        <w:rPr>
+          <w:rFonts w:ascii="굴림" w:eastAsia="굴림" w:hAnsi="굴림" w:hint="eastAsia"/>
+        </w:rPr>
+        <w:t>내장되어있는</w:t>
+      </w:r>
+      <w:proofErr w:type="spellEnd"/>
       <w:r>
         <w:rPr>
           <w:rFonts w:ascii="굴림" w:eastAsia="굴림" w:hAnsi="굴림" w:hint="eastAsia"/>
@@ -2393,36 +2637,56 @@
           <w:b/>
           <w:bCs/>
         </w:rPr>
-        <w:t>Peter-Norvig Algorithm</w:t>
-      </w:r>
-      <w:r>
-        <w:rPr>
-          <w:rFonts w:ascii="굴림" w:eastAsia="굴림" w:hAnsi="굴림" w:hint="eastAsia"/>
-        </w:rPr>
-        <w:t>,</w:t>
-      </w:r>
-      <w:r>
-        <w:rPr>
-          <w:rFonts w:ascii="굴림" w:eastAsia="굴림" w:hAnsi="굴림"/>
-        </w:rPr>
-        <w:t xml:space="preserve"> </w:t>
-      </w:r>
+        <w:t>Peter-</w:t>
+      </w:r>
+      <w:proofErr w:type="spellStart"/>
       <w:r>
         <w:rPr>
           <w:rFonts w:ascii="굴림" w:eastAsia="굴림" w:hAnsi="굴림"/>
           <w:b/>
           <w:bCs/>
         </w:rPr>
-        <w:t>s</w:t>
-      </w:r>
+        <w:t>Norvig</w:t>
+      </w:r>
+      <w:proofErr w:type="spellEnd"/>
       <w:r>
         <w:rPr>
           <w:rFonts w:ascii="굴림" w:eastAsia="굴림" w:hAnsi="굴림"/>
           <w:b/>
           <w:bCs/>
         </w:rPr>
+        <w:t xml:space="preserve"> Algorithm</w:t>
+      </w:r>
+      <w:r>
+        <w:rPr>
+          <w:rFonts w:ascii="굴림" w:eastAsia="굴림" w:hAnsi="굴림" w:hint="eastAsia"/>
+        </w:rPr>
+        <w:t>,</w:t>
+      </w:r>
+      <w:r>
+        <w:rPr>
+          <w:rFonts w:ascii="굴림" w:eastAsia="굴림" w:hAnsi="굴림"/>
+        </w:rPr>
+        <w:t xml:space="preserve"> </w:t>
+      </w:r>
+      <w:proofErr w:type="spellStart"/>
+      <w:r>
+        <w:rPr>
+          <w:rFonts w:ascii="굴림" w:eastAsia="굴림" w:hAnsi="굴림"/>
+          <w:b/>
+          <w:bCs/>
+        </w:rPr>
+        <w:t>s</w:t>
+      </w:r>
+      <w:r>
+        <w:rPr>
+          <w:rFonts w:ascii="굴림" w:eastAsia="굴림" w:hAnsi="굴림"/>
+          <w:b/>
+          <w:bCs/>
+        </w:rPr>
         <w:t>ymspell</w:t>
       </w:r>
+      <w:proofErr w:type="spellEnd"/>
       <w:r>
         <w:rPr>
           <w:rFonts w:ascii="굴림" w:eastAsia="굴림" w:hAnsi="굴림"/>
@@ -2633,12 +2897,14 @@
         </w:rPr>
         <w:t>‘</w:t>
       </w:r>
+      <w:proofErr w:type="spellStart"/>
       <w:r>
         <w:rPr>
           <w:rFonts w:ascii="굴림" w:eastAsia="굴림" w:hAnsi="굴림" w:hint="eastAsia"/>
         </w:rPr>
         <w:t>고야미</w:t>
       </w:r>
+      <w:proofErr w:type="spellEnd"/>
       <w:r>
         <w:rPr>
           <w:rFonts w:ascii="굴림" w:eastAsia="굴림" w:hAnsi="굴림"/>
@@ -2657,12 +2923,14 @@
         </w:rPr>
         <w:t xml:space="preserve"> ‘</w:t>
       </w:r>
+      <w:proofErr w:type="spellStart"/>
       <w:r>
         <w:rPr>
           <w:rFonts w:ascii="굴림" w:eastAsia="굴림" w:hAnsi="굴림" w:hint="eastAsia"/>
         </w:rPr>
         <w:t>고어ㆍㅇ이</w:t>
       </w:r>
+      <w:proofErr w:type="spellEnd"/>
       <w:r>
         <w:rPr>
           <w:rFonts w:ascii="굴림" w:eastAsia="굴림" w:hAnsi="굴림"/>
@@ -2735,12 +3003,14 @@
         </w:rPr>
         <w:t>‘</w:t>
       </w:r>
+      <w:proofErr w:type="spellStart"/>
       <w:r>
         <w:rPr>
           <w:rFonts w:ascii="굴림" w:eastAsia="굴림" w:hAnsi="굴림" w:hint="eastAsia"/>
         </w:rPr>
         <w:t>노양이</w:t>
       </w:r>
+      <w:proofErr w:type="spellEnd"/>
       <w:r>
         <w:rPr>
           <w:rFonts w:ascii="굴림" w:eastAsia="굴림" w:hAnsi="굴림"/>
@@ -2919,13 +3189,23 @@
         </w:rPr>
         <w:t xml:space="preserve">는 </w:t>
       </w:r>
+      <w:proofErr w:type="spellStart"/>
       <w:r>
         <w:rPr>
           <w:rFonts w:ascii="굴림" w:eastAsia="굴림" w:hAnsi="굴림" w:hint="eastAsia"/>
           <w:b/>
           <w:bCs/>
         </w:rPr>
-        <w:t xml:space="preserve">자동완성기능과 </w:t>
+        <w:t>자동완성기능과</w:t>
+      </w:r>
+      <w:proofErr w:type="spellEnd"/>
+      <w:r>
+        <w:rPr>
+          <w:rFonts w:ascii="굴림" w:eastAsia="굴림" w:hAnsi="굴림" w:hint="eastAsia"/>
+          <w:b/>
+          <w:bCs/>
+        </w:rPr>
+        <w:t xml:space="preserve"> </w:t>
       </w:r>
       <w:r>
         <w:rPr>
@@ -2974,17 +3254,41 @@
           <w:sz w:val="28"/>
           <w:szCs w:val="28"/>
         </w:rPr>
-        <w:t xml:space="preserve">Peter Norvig </w:t>
-      </w:r>
-      <w:r>
-        <w:rPr>
-          <w:rFonts w:ascii="굴림" w:eastAsia="굴림" w:hAnsi="굴림" w:hint="eastAsia"/>
+        <w:t xml:space="preserve">Peter </w:t>
+      </w:r>
+      <w:proofErr w:type="spellStart"/>
+      <w:r>
+        <w:rPr>
+          <w:rFonts w:ascii="굴림" w:eastAsia="굴림" w:hAnsi="굴림"/>
           <w:b/>
           <w:bCs/>
           <w:color w:val="auto"/>
           <w:sz w:val="28"/>
           <w:szCs w:val="28"/>
         </w:rPr>
+        <w:t>Norvig</w:t>
+      </w:r>
+      <w:proofErr w:type="spellEnd"/>
+      <w:r>
+        <w:rPr>
+          <w:rFonts w:ascii="굴림" w:eastAsia="굴림" w:hAnsi="굴림"/>
+          <w:b/>
+          <w:bCs/>
+          <w:color w:val="auto"/>
+          <w:sz w:val="28"/>
+          <w:szCs w:val="28"/>
+        </w:rPr>
+        <w:t xml:space="preserve"> </w:t>
+      </w:r>
+      <w:r>
+        <w:rPr>
+          <w:rFonts w:ascii="굴림" w:eastAsia="굴림" w:hAnsi="굴림" w:hint="eastAsia"/>
+          <w:b/>
+          <w:bCs/>
+          <w:color w:val="auto"/>
+          <w:sz w:val="28"/>
+          <w:szCs w:val="28"/>
+        </w:rPr>
         <w:t>알고리즘</w:t>
       </w:r>
     </w:p>
@@ -3005,7 +3309,21 @@
         <w:rPr>
           <w:rFonts w:ascii="굴림" w:eastAsia="굴림" w:hAnsi="굴림"/>
         </w:rPr>
-        <w:t xml:space="preserve">eter Norvig </w:t>
+        <w:t xml:space="preserve">eter </w:t>
+      </w:r>
+      <w:proofErr w:type="spellStart"/>
+      <w:r>
+        <w:rPr>
+          <w:rFonts w:ascii="굴림" w:eastAsia="굴림" w:hAnsi="굴림"/>
+        </w:rPr>
+        <w:t>Norvig</w:t>
+      </w:r>
+      <w:proofErr w:type="spellEnd"/>
+      <w:r>
+        <w:rPr>
+          <w:rFonts w:ascii="굴림" w:eastAsia="굴림" w:hAnsi="굴림"/>
+        </w:rPr>
+        <w:t xml:space="preserve"> </w:t>
       </w:r>
       <w:r>
         <w:rPr>
@@ -3017,8 +3335,16 @@
         <w:rPr>
           <w:rFonts w:ascii="굴림" w:eastAsia="굴림" w:hAnsi="굴림"/>
         </w:rPr>
-        <w:t>Peter Norvig</w:t>
-      </w:r>
+        <w:t xml:space="preserve">Peter </w:t>
+      </w:r>
+      <w:proofErr w:type="spellStart"/>
+      <w:r>
+        <w:rPr>
+          <w:rFonts w:ascii="굴림" w:eastAsia="굴림" w:hAnsi="굴림"/>
+        </w:rPr>
+        <w:t>Norvig</w:t>
+      </w:r>
+      <w:proofErr w:type="spellEnd"/>
       <w:r>
         <w:rPr>
           <w:rFonts w:ascii="굴림" w:eastAsia="굴림" w:hAnsi="굴림" w:hint="eastAsia"/>
@@ -3198,12 +3524,14 @@
         </w:rPr>
         <w:t xml:space="preserve">예를 들어 </w:t>
       </w:r>
+      <w:proofErr w:type="spellStart"/>
       <w:r>
         <w:rPr>
           <w:rFonts w:ascii="굴림" w:eastAsia="굴림" w:hAnsi="굴림"/>
         </w:rPr>
         <w:t>ofen</w:t>
       </w:r>
+      <w:proofErr w:type="spellEnd"/>
       <w:r>
         <w:rPr>
           <w:rFonts w:ascii="굴림" w:eastAsia="굴림" w:hAnsi="굴림" w:hint="eastAsia"/>
@@ -3232,7 +3560,49 @@
         <w:rPr>
           <w:rFonts w:ascii="굴림" w:eastAsia="굴림" w:hAnsi="굴림"/>
         </w:rPr>
-        <w:t>[fen, oen, ofn, ofe], insert</w:t>
+        <w:t xml:space="preserve">[fen, </w:t>
+      </w:r>
+      <w:proofErr w:type="spellStart"/>
+      <w:r>
+        <w:rPr>
+          <w:rFonts w:ascii="굴림" w:eastAsia="굴림" w:hAnsi="굴림"/>
+        </w:rPr>
+        <w:t>oen</w:t>
+      </w:r>
+      <w:proofErr w:type="spellEnd"/>
+      <w:r>
+        <w:rPr>
+          <w:rFonts w:ascii="굴림" w:eastAsia="굴림" w:hAnsi="굴림"/>
+        </w:rPr>
+        <w:t xml:space="preserve">, </w:t>
+      </w:r>
+      <w:proofErr w:type="spellStart"/>
+      <w:r>
+        <w:rPr>
+          <w:rFonts w:ascii="굴림" w:eastAsia="굴림" w:hAnsi="굴림"/>
+        </w:rPr>
+        <w:t>ofn</w:t>
+      </w:r>
+      <w:proofErr w:type="spellEnd"/>
+      <w:r>
+        <w:rPr>
+          <w:rFonts w:ascii="굴림" w:eastAsia="굴림" w:hAnsi="굴림"/>
+        </w:rPr>
+        <w:t xml:space="preserve">, </w:t>
+      </w:r>
+      <w:proofErr w:type="spellStart"/>
+      <w:r>
+        <w:rPr>
+          <w:rFonts w:ascii="굴림" w:eastAsia="굴림" w:hAnsi="굴림"/>
+        </w:rPr>
+        <w:t>ofe</w:t>
+      </w:r>
+      <w:proofErr w:type="spellEnd"/>
+      <w:r>
+        <w:rPr>
+          <w:rFonts w:ascii="굴림" w:eastAsia="굴림" w:hAnsi="굴림"/>
+        </w:rPr>
+        <w:t>], insert</w:t>
       </w:r>
       <w:r>
         <w:rPr>
@@ -3244,7 +3614,63 @@
         <w:rPr>
           <w:rFonts w:ascii="굴림" w:eastAsia="굴림" w:hAnsi="굴림"/>
         </w:rPr>
-        <w:t>[aofen, bofen, cofen, … ofenz], transpose</w:t>
+        <w:t>[</w:t>
+      </w:r>
+      <w:proofErr w:type="spellStart"/>
+      <w:r>
+        <w:rPr>
+          <w:rFonts w:ascii="굴림" w:eastAsia="굴림" w:hAnsi="굴림"/>
+        </w:rPr>
+        <w:t>aofen</w:t>
+      </w:r>
+      <w:proofErr w:type="spellEnd"/>
+      <w:r>
+        <w:rPr>
+          <w:rFonts w:ascii="굴림" w:eastAsia="굴림" w:hAnsi="굴림"/>
+        </w:rPr>
+        <w:t xml:space="preserve">, </w:t>
+      </w:r>
+      <w:proofErr w:type="spellStart"/>
+      <w:r>
+        <w:rPr>
+          <w:rFonts w:ascii="굴림" w:eastAsia="굴림" w:hAnsi="굴림"/>
+        </w:rPr>
+        <w:t>bofen</w:t>
+      </w:r>
+      <w:proofErr w:type="spellEnd"/>
+      <w:r>
+        <w:rPr>
+          <w:rFonts w:ascii="굴림" w:eastAsia="굴림" w:hAnsi="굴림"/>
+        </w:rPr>
+        <w:t xml:space="preserve">, </w:t>
+      </w:r>
+      <w:proofErr w:type="spellStart"/>
+      <w:r>
+        <w:rPr>
+          <w:rFonts w:ascii="굴림" w:eastAsia="굴림" w:hAnsi="굴림"/>
+        </w:rPr>
+        <w:t>cofen</w:t>
+      </w:r>
+      <w:proofErr w:type="spellEnd"/>
+      <w:r>
+        <w:rPr>
+          <w:rFonts w:ascii="굴림" w:eastAsia="굴림" w:hAnsi="굴림"/>
+        </w:rPr>
+        <w:t xml:space="preserve">, … </w:t>
+      </w:r>
+      <w:proofErr w:type="spellStart"/>
+      <w:r>
+        <w:rPr>
+          <w:rFonts w:ascii="굴림" w:eastAsia="굴림" w:hAnsi="굴림"/>
+        </w:rPr>
+        <w:t>ofenz</w:t>
+      </w:r>
+      <w:proofErr w:type="spellEnd"/>
+      <w:r>
+        <w:rPr>
+          <w:rFonts w:ascii="굴림" w:eastAsia="굴림" w:hAnsi="굴림"/>
+        </w:rPr>
+        <w:t>], transpose</w:t>
       </w:r>
       <w:r>
         <w:rPr>
@@ -3256,7 +3682,49 @@
         <w:rPr>
           <w:rFonts w:ascii="굴림" w:eastAsia="굴림" w:hAnsi="굴림"/>
         </w:rPr>
-        <w:t>[foen, oefn, ofne], replace</w:t>
+        <w:t>[</w:t>
+      </w:r>
+      <w:proofErr w:type="spellStart"/>
+      <w:r>
+        <w:rPr>
+          <w:rFonts w:ascii="굴림" w:eastAsia="굴림" w:hAnsi="굴림"/>
+        </w:rPr>
+        <w:t>foen</w:t>
+      </w:r>
+      <w:proofErr w:type="spellEnd"/>
+      <w:r>
+        <w:rPr>
+          <w:rFonts w:ascii="굴림" w:eastAsia="굴림" w:hAnsi="굴림"/>
+        </w:rPr>
+        <w:t xml:space="preserve">, </w:t>
+      </w:r>
+      <w:proofErr w:type="spellStart"/>
+      <w:r>
+        <w:rPr>
+          <w:rFonts w:ascii="굴림" w:eastAsia="굴림" w:hAnsi="굴림"/>
+        </w:rPr>
+        <w:t>oefn</w:t>
+      </w:r>
+      <w:proofErr w:type="spellEnd"/>
+      <w:r>
+        <w:rPr>
+          <w:rFonts w:ascii="굴림" w:eastAsia="굴림" w:hAnsi="굴림"/>
+        </w:rPr>
+        <w:t xml:space="preserve">, </w:t>
+      </w:r>
+      <w:proofErr w:type="spellStart"/>
+      <w:r>
+        <w:rPr>
+          <w:rFonts w:ascii="굴림" w:eastAsia="굴림" w:hAnsi="굴림"/>
+        </w:rPr>
+        <w:t>ofne</w:t>
+      </w:r>
+      <w:proofErr w:type="spellEnd"/>
+      <w:r>
+        <w:rPr>
+          <w:rFonts w:ascii="굴림" w:eastAsia="굴림" w:hAnsi="굴림"/>
+        </w:rPr>
+        <w:t>], replace</w:t>
       </w:r>
       <w:r>
         <w:rPr>
@@ -3268,13 +3736,77 @@
         <w:rPr>
           <w:rFonts w:ascii="굴림" w:eastAsia="굴림" w:hAnsi="굴림"/>
         </w:rPr>
-        <w:t>[afen, bfen, … , open, … opez]</w:t>
-      </w:r>
-      <w:r>
-        <w:rPr>
-          <w:rFonts w:ascii="굴림" w:eastAsia="굴림" w:hAnsi="굴림" w:hint="eastAsia"/>
-        </w:rPr>
-        <w:t>를 만들 수 있다.</w:t>
+        <w:t>[</w:t>
+      </w:r>
+      <w:proofErr w:type="spellStart"/>
+      <w:r>
+        <w:rPr>
+          <w:rFonts w:ascii="굴림" w:eastAsia="굴림" w:hAnsi="굴림"/>
+        </w:rPr>
+        <w:t>afen</w:t>
+      </w:r>
+      <w:proofErr w:type="spellEnd"/>
+      <w:r>
+        <w:rPr>
+          <w:rFonts w:ascii="굴림" w:eastAsia="굴림" w:hAnsi="굴림"/>
+        </w:rPr>
+        <w:t xml:space="preserve">, </w:t>
+      </w:r>
+      <w:proofErr w:type="spellStart"/>
+      <w:r>
+        <w:rPr>
+          <w:rFonts w:ascii="굴림" w:eastAsia="굴림" w:hAnsi="굴림"/>
+        </w:rPr>
+        <w:t>bfen</w:t>
+      </w:r>
+      <w:proofErr w:type="spellEnd"/>
+      <w:r>
+        <w:rPr>
+          <w:rFonts w:ascii="굴림" w:eastAsia="굴림" w:hAnsi="굴림"/>
+        </w:rPr>
+        <w:t xml:space="preserve">, </w:t>
+      </w:r>
+      <w:proofErr w:type="gramStart"/>
+      <w:r>
+        <w:rPr>
+          <w:rFonts w:ascii="굴림" w:eastAsia="굴림" w:hAnsi="굴림"/>
+        </w:rPr>
+        <w:t>… ,</w:t>
+      </w:r>
+      <w:proofErr w:type="gramEnd"/>
+      <w:r>
+        <w:rPr>
+          <w:rFonts w:ascii="굴림" w:eastAsia="굴림" w:hAnsi="굴림"/>
+        </w:rPr>
+        <w:t xml:space="preserve"> open, … </w:t>
+      </w:r>
+      <w:proofErr w:type="spellStart"/>
+      <w:r>
+        <w:rPr>
+          <w:rFonts w:ascii="굴림" w:eastAsia="굴림" w:hAnsi="굴림"/>
+        </w:rPr>
+        <w:t>opez</w:t>
+      </w:r>
+      <w:proofErr w:type="spellEnd"/>
+      <w:r>
+        <w:rPr>
+          <w:rFonts w:ascii="굴림" w:eastAsia="굴림" w:hAnsi="굴림"/>
+        </w:rPr>
+        <w:t>]</w:t>
+      </w:r>
+      <w:proofErr w:type="spellStart"/>
+      <w:r>
+        <w:rPr>
+          <w:rFonts w:ascii="굴림" w:eastAsia="굴림" w:hAnsi="굴림" w:hint="eastAsia"/>
+        </w:rPr>
+        <w:t>를</w:t>
+      </w:r>
+      <w:proofErr w:type="spellEnd"/>
+      <w:r>
+        <w:rPr>
+          <w:rFonts w:ascii="굴림" w:eastAsia="굴림" w:hAnsi="굴림" w:hint="eastAsia"/>
+        </w:rPr>
+        <w:t xml:space="preserve"> 만들 수 있다.</w:t>
       </w:r>
       <w:r>
         <w:rPr>
@@ -3707,6 +4239,7 @@
           <w:szCs w:val="28"/>
         </w:rPr>
       </w:pPr>
+      <w:proofErr w:type="spellStart"/>
       <w:r>
         <w:rPr>
           <w:rFonts w:ascii="굴림" w:eastAsia="굴림" w:hAnsi="굴림" w:hint="eastAsia"/>
@@ -3719,6 +4252,7 @@
         <w:lastRenderedPageBreak/>
         <w:t>Symspell</w:t>
       </w:r>
+      <w:proofErr w:type="spellEnd"/>
       <w:r>
         <w:rPr>
           <w:rFonts w:ascii="굴림" w:eastAsia="굴림" w:hAnsi="굴림"/>
@@ -3866,11 +4400,19 @@
         </w:rPr>
         <w:t xml:space="preserve"> </w:t>
       </w:r>
-      <w:r>
-        <w:rPr>
-          <w:rFonts w:ascii="굴림" w:eastAsia="굴림" w:hAnsi="굴림" w:hint="eastAsia"/>
-        </w:rPr>
-        <w:t xml:space="preserve">Norvig의 높은 연산비용 문제를 </w:t>
+      <w:proofErr w:type="spellStart"/>
+      <w:r>
+        <w:rPr>
+          <w:rFonts w:ascii="굴림" w:eastAsia="굴림" w:hAnsi="굴림" w:hint="eastAsia"/>
+        </w:rPr>
+        <w:t>Norvig</w:t>
+      </w:r>
+      <w:proofErr w:type="spellEnd"/>
+      <w:r>
+        <w:rPr>
+          <w:rFonts w:ascii="굴림" w:eastAsia="굴림" w:hAnsi="굴림" w:hint="eastAsia"/>
+        </w:rPr>
+        <w:t xml:space="preserve">의 높은 연산비용 문제를 </w:t>
       </w:r>
       <w:r>
         <w:rPr>
@@ -3882,8 +4424,16 @@
         <w:rPr>
           <w:rFonts w:ascii="굴림" w:eastAsia="굴림" w:hAnsi="굴림" w:hint="eastAsia"/>
         </w:rPr>
-        <w:t>한 알고리즘이 Symspell</w:t>
-      </w:r>
+        <w:t xml:space="preserve">한 알고리즘이 </w:t>
+      </w:r>
+      <w:proofErr w:type="spellStart"/>
+      <w:r>
+        <w:rPr>
+          <w:rFonts w:ascii="굴림" w:eastAsia="굴림" w:hAnsi="굴림" w:hint="eastAsia"/>
+        </w:rPr>
+        <w:t>Symspell</w:t>
+      </w:r>
+      <w:proofErr w:type="spellEnd"/>
       <w:r>
         <w:rPr>
           <w:rFonts w:ascii="굴림" w:eastAsia="굴림" w:hAnsi="굴림"/>
@@ -3944,7 +4494,21 @@
         <w:rPr>
           <w:rFonts w:ascii="굴림" w:eastAsia="굴림" w:hAnsi="굴림" w:hint="eastAsia"/>
         </w:rPr>
-        <w:t>그 후 단어를 입력받았을 때 단어 사전에 있는 단어면 그대로 반환한</w:t>
+        <w:t xml:space="preserve">그 후 단어를 </w:t>
+      </w:r>
+      <w:proofErr w:type="spellStart"/>
+      <w:r>
+        <w:rPr>
+          <w:rFonts w:ascii="굴림" w:eastAsia="굴림" w:hAnsi="굴림" w:hint="eastAsia"/>
+        </w:rPr>
+        <w:t>입력받았을</w:t>
+      </w:r>
+      <w:proofErr w:type="spellEnd"/>
+      <w:r>
+        <w:rPr>
+          <w:rFonts w:ascii="굴림" w:eastAsia="굴림" w:hAnsi="굴림" w:hint="eastAsia"/>
+        </w:rPr>
+        <w:t xml:space="preserve"> 때 단어 사전에 있는 단어면 그대로 반환한</w:t>
       </w:r>
       <w:r>
         <w:rPr>
@@ -3968,7 +4532,21 @@
         <w:rPr>
           <w:rFonts w:ascii="굴림" w:eastAsia="굴림" w:hAnsi="굴림" w:hint="eastAsia"/>
         </w:rPr>
-        <w:t>없다면 단어 사전으로부터 미리 계산해놓은 단어사전 delete</w:t>
+        <w:t xml:space="preserve">없다면 단어 사전으로부터 미리 </w:t>
+      </w:r>
+      <w:proofErr w:type="spellStart"/>
+      <w:r>
+        <w:rPr>
+          <w:rFonts w:ascii="굴림" w:eastAsia="굴림" w:hAnsi="굴림" w:hint="eastAsia"/>
+        </w:rPr>
+        <w:t>계산해놓은</w:t>
+      </w:r>
+      <w:proofErr w:type="spellEnd"/>
+      <w:r>
+        <w:rPr>
+          <w:rFonts w:ascii="굴림" w:eastAsia="굴림" w:hAnsi="굴림" w:hint="eastAsia"/>
+        </w:rPr>
+        <w:t xml:space="preserve"> 단어사전 delete</w:t>
       </w:r>
       <w:r>
         <w:rPr>
@@ -4170,12 +4748,14 @@
         </w:rPr>
         <w:t xml:space="preserve"> </w:t>
       </w:r>
+      <w:proofErr w:type="spellStart"/>
       <w:r>
         <w:rPr>
           <w:rFonts w:ascii="굴림" w:eastAsia="굴림" w:hAnsi="굴림" w:hint="eastAsia"/>
         </w:rPr>
         <w:t>Norvig</w:t>
       </w:r>
+      <w:proofErr w:type="spellEnd"/>
       <w:r>
         <w:rPr>
           <w:rFonts w:ascii="굴림" w:eastAsia="굴림" w:hAnsi="굴림"/>
@@ -4194,11 +4774,19 @@
         </w:rPr>
         <w:t xml:space="preserve"> </w:t>
       </w:r>
-      <w:r>
-        <w:rPr>
-          <w:rFonts w:ascii="굴림" w:eastAsia="굴림" w:hAnsi="굴림" w:hint="eastAsia"/>
-        </w:rPr>
-        <w:t>후보군만을 사용하며</w:t>
+      <w:proofErr w:type="spellStart"/>
+      <w:r>
+        <w:rPr>
+          <w:rFonts w:ascii="굴림" w:eastAsia="굴림" w:hAnsi="굴림" w:hint="eastAsia"/>
+        </w:rPr>
+        <w:t>후보군만을</w:t>
+      </w:r>
+      <w:proofErr w:type="spellEnd"/>
+      <w:r>
+        <w:rPr>
+          <w:rFonts w:ascii="굴림" w:eastAsia="굴림" w:hAnsi="굴림" w:hint="eastAsia"/>
+        </w:rPr>
+        <w:t xml:space="preserve"> 사용하며</w:t>
       </w:r>
       <w:r>
         <w:rPr>
@@ -4473,7 +5061,77 @@
         <w:rPr>
           <w:rFonts w:ascii="굴림" w:eastAsia="굴림" w:hAnsi="굴림"/>
         </w:rPr>
-        <w:t>Peter Novig’s 알고리즘의 확장 버전으로 splits, deletes, transposes, replaces, insserts에 단락옵션을 추가하고, 해밍 거리를 기반으로 단어 선택을 하도록 하였다. 다중 오타를 더 감지하기 쉽도록 이중 단어 변형도 검사하고, 모음끼리의 교환을 감지하는 기능, 또한 한 단어에 대한 메모리 효율성을 다중 리스트(리스트 안 리스트)로 높혔다.</w:t>
+        <w:t xml:space="preserve">Peter </w:t>
+      </w:r>
+      <w:proofErr w:type="spellStart"/>
+      <w:r>
+        <w:rPr>
+          <w:rFonts w:ascii="굴림" w:eastAsia="굴림" w:hAnsi="굴림"/>
+        </w:rPr>
+        <w:t>Novig’s</w:t>
+      </w:r>
+      <w:proofErr w:type="spellEnd"/>
+      <w:r>
+        <w:rPr>
+          <w:rFonts w:ascii="굴림" w:eastAsia="굴림" w:hAnsi="굴림"/>
+        </w:rPr>
+        <w:t xml:space="preserve"> 알고리즘의 확장 버전으로 splits, deletes, transposes, replaces, </w:t>
+      </w:r>
+      <w:proofErr w:type="spellStart"/>
+      <w:r>
+        <w:rPr>
+          <w:rFonts w:ascii="굴림" w:eastAsia="굴림" w:hAnsi="굴림"/>
+        </w:rPr>
+        <w:t>insserts</w:t>
+      </w:r>
+      <w:proofErr w:type="spellEnd"/>
+      <w:r>
+        <w:rPr>
+          <w:rFonts w:ascii="굴림" w:eastAsia="굴림" w:hAnsi="굴림"/>
+        </w:rPr>
+        <w:t xml:space="preserve">에 단락옵션을 추가하고, </w:t>
+      </w:r>
+      <w:proofErr w:type="spellStart"/>
+      <w:r>
+        <w:rPr>
+          <w:rFonts w:ascii="굴림" w:eastAsia="굴림" w:hAnsi="굴림"/>
+        </w:rPr>
+        <w:t>해밍</w:t>
+      </w:r>
+      <w:proofErr w:type="spellEnd"/>
+      <w:r>
+        <w:rPr>
+          <w:rFonts w:ascii="굴림" w:eastAsia="굴림" w:hAnsi="굴림"/>
+        </w:rPr>
+        <w:t xml:space="preserve"> 거리를 기반으로 단어 선택을 하도록 하였다. 다중 오타를 더 감지하기 쉽도록 이중 단어 변형도 검사하고, </w:t>
+      </w:r>
+      <w:proofErr w:type="spellStart"/>
+      <w:r>
+        <w:rPr>
+          <w:rFonts w:ascii="굴림" w:eastAsia="굴림" w:hAnsi="굴림"/>
+        </w:rPr>
+        <w:t>모음끼리의</w:t>
+      </w:r>
+      <w:proofErr w:type="spellEnd"/>
+      <w:r>
+        <w:rPr>
+          <w:rFonts w:ascii="굴림" w:eastAsia="굴림" w:hAnsi="굴림"/>
+        </w:rPr>
+        <w:t xml:space="preserve"> 교환을 감지하는 기능, 또한 한 단어에 대한 메모리 효율성을 다중 리스트(리스트 안 리스트)로 </w:t>
+      </w:r>
+      <w:proofErr w:type="spellStart"/>
+      <w:r>
+        <w:rPr>
+          <w:rFonts w:ascii="굴림" w:eastAsia="굴림" w:hAnsi="굴림"/>
+        </w:rPr>
+        <w:t>높혔다</w:t>
+      </w:r>
+      <w:proofErr w:type="spellEnd"/>
+      <w:r>
+        <w:rPr>
+          <w:rFonts w:ascii="굴림" w:eastAsia="굴림" w:hAnsi="굴림"/>
+        </w:rPr>
+        <w:t>.</w:t>
       </w:r>
     </w:p>
     <w:p>
@@ -4555,7 +5213,35 @@
         <w:rPr>
           <w:rFonts w:ascii="굴림" w:eastAsia="굴림" w:hAnsi="굴림"/>
         </w:rPr>
-        <w:t xml:space="preserve"> 직접 고칠 단어를 입력하면 자동으로 고칠 부분을 찾아 변환해주는 프로그램이다. ayoxk -&gt; quick 과 같이 기존 맞춤법 검사기에서는 제안할 수 없는(예측 불가능한) 단어를 수정할 수 있다. 키보드의 물리적 거리와 “levenshtein distance”에 중요도를 부여한다는 점에서 우리 프로젝트와 유사한 부분이 있다.</w:t>
+        <w:t xml:space="preserve"> 직접 고칠 단어를 입력하면 자동으로 고칠 부분을 찾아 변환해주는 프로그램이다. </w:t>
+      </w:r>
+      <w:proofErr w:type="spellStart"/>
+      <w:r>
+        <w:rPr>
+          <w:rFonts w:ascii="굴림" w:eastAsia="굴림" w:hAnsi="굴림"/>
+        </w:rPr>
+        <w:t>ayoxk</w:t>
+      </w:r>
+      <w:proofErr w:type="spellEnd"/>
+      <w:r>
+        <w:rPr>
+          <w:rFonts w:ascii="굴림" w:eastAsia="굴림" w:hAnsi="굴림"/>
+        </w:rPr>
+        <w:t xml:space="preserve"> -&gt; quick 과 같이 기존 맞춤법 검사기에서는 제안할 수 없는(예측 불가능한) 단어를 수정할 수 있다. 키보드의 물리적 거리와 “</w:t>
+      </w:r>
+      <w:proofErr w:type="spellStart"/>
+      <w:r>
+        <w:rPr>
+          <w:rFonts w:ascii="굴림" w:eastAsia="굴림" w:hAnsi="굴림"/>
+        </w:rPr>
+        <w:t>levenshtein</w:t>
+      </w:r>
+      <w:proofErr w:type="spellEnd"/>
+      <w:r>
+        <w:rPr>
+          <w:rFonts w:ascii="굴림" w:eastAsia="굴림" w:hAnsi="굴림"/>
+        </w:rPr>
+        <w:t xml:space="preserve"> distance”에 중요도를 부여한다는 점에서 우리 프로젝트와 유사한 부분이 있다.</w:t>
       </w:r>
     </w:p>
     <w:p>
@@ -4591,7 +5277,55 @@
           <w:sz w:val="24"/>
           <w:szCs w:val="24"/>
         </w:rPr>
-        <w:t xml:space="preserve"> Hunspell-dict-ko</w:t>
+        <w:t xml:space="preserve"> </w:t>
+      </w:r>
+      <w:proofErr w:type="spellStart"/>
+      <w:r>
+        <w:rPr>
+          <w:rFonts w:ascii="굴림" w:eastAsia="굴림" w:hAnsi="굴림"/>
+          <w:b/>
+          <w:bCs/>
+          <w:color w:val="auto"/>
+          <w:sz w:val="24"/>
+          <w:szCs w:val="24"/>
+        </w:rPr>
+        <w:t>Hunspell</w:t>
+      </w:r>
+      <w:proofErr w:type="spellEnd"/>
+      <w:r>
+        <w:rPr>
+          <w:rFonts w:ascii="굴림" w:eastAsia="굴림" w:hAnsi="굴림"/>
+          <w:b/>
+          <w:bCs/>
+          <w:color w:val="auto"/>
+          <w:sz w:val="24"/>
+          <w:szCs w:val="24"/>
+        </w:rPr>
+        <w:t>-</w:t>
+      </w:r>
+      <w:proofErr w:type="spellStart"/>
+      <w:r>
+        <w:rPr>
+          <w:rFonts w:ascii="굴림" w:eastAsia="굴림" w:hAnsi="굴림"/>
+          <w:b/>
+          <w:bCs/>
+          <w:color w:val="auto"/>
+          <w:sz w:val="24"/>
+          <w:szCs w:val="24"/>
+        </w:rPr>
+        <w:t>dict</w:t>
+      </w:r>
+      <w:proofErr w:type="spellEnd"/>
+      <w:r>
+        <w:rPr>
+          <w:rFonts w:ascii="굴림" w:eastAsia="굴림" w:hAnsi="굴림"/>
+          <w:b/>
+          <w:bCs/>
+          <w:color w:val="auto"/>
+          <w:sz w:val="24"/>
+          <w:szCs w:val="24"/>
+        </w:rPr>
+        <w:t>-ko</w:t>
       </w:r>
       <w:r>
         <w:rPr>
@@ -4621,11 +5355,19 @@
         </w:rPr>
         <w:t xml:space="preserve">오픈소스 데스크톱에 널리 사용되는 </w:t>
       </w:r>
-      <w:r>
-        <w:rPr>
-          <w:rFonts w:ascii="굴림" w:eastAsia="굴림" w:hAnsi="굴림"/>
-        </w:rPr>
-        <w:t xml:space="preserve">hunspell </w:t>
+      <w:proofErr w:type="spellStart"/>
+      <w:r>
+        <w:rPr>
+          <w:rFonts w:ascii="굴림" w:eastAsia="굴림" w:hAnsi="굴림"/>
+        </w:rPr>
+        <w:t>hunspell</w:t>
+      </w:r>
+      <w:proofErr w:type="spellEnd"/>
+      <w:r>
+        <w:rPr>
+          <w:rFonts w:ascii="굴림" w:eastAsia="굴림" w:hAnsi="굴림"/>
+        </w:rPr>
+        <w:t xml:space="preserve"> </w:t>
       </w:r>
       <w:r>
         <w:rPr>
@@ -4673,8 +5415,45 @@
           <w:sz w:val="24"/>
           <w:szCs w:val="24"/>
         </w:rPr>
-        <w:t xml:space="preserve"> Atom-korean-spell-daum</w:t>
-      </w:r>
+        <w:t xml:space="preserve"> Atom-</w:t>
+      </w:r>
+      <w:proofErr w:type="spellStart"/>
+      <w:r>
+        <w:rPr>
+          <w:rFonts w:ascii="굴림" w:eastAsia="굴림" w:hAnsi="굴림"/>
+          <w:b/>
+          <w:bCs/>
+          <w:color w:val="auto"/>
+          <w:sz w:val="24"/>
+          <w:szCs w:val="24"/>
+        </w:rPr>
+        <w:t>korean</w:t>
+      </w:r>
+      <w:proofErr w:type="spellEnd"/>
+      <w:r>
+        <w:rPr>
+          <w:rFonts w:ascii="굴림" w:eastAsia="굴림" w:hAnsi="굴림"/>
+          <w:b/>
+          <w:bCs/>
+          <w:color w:val="auto"/>
+          <w:sz w:val="24"/>
+          <w:szCs w:val="24"/>
+        </w:rPr>
+        <w:t>-spell-</w:t>
+      </w:r>
+      <w:proofErr w:type="spellStart"/>
+      <w:r>
+        <w:rPr>
+          <w:rFonts w:ascii="굴림" w:eastAsia="굴림" w:hAnsi="굴림"/>
+          <w:b/>
+          <w:bCs/>
+          <w:color w:val="auto"/>
+          <w:sz w:val="24"/>
+          <w:szCs w:val="24"/>
+        </w:rPr>
+        <w:t>daum</w:t>
+      </w:r>
+      <w:proofErr w:type="spellEnd"/>
       <w:r>
         <w:rPr>
           <w:rFonts w:ascii="굴림" w:eastAsia="굴림" w:hAnsi="굴림"/>
@@ -4703,6 +5482,7 @@
         </w:rPr>
         <w:t xml:space="preserve">포털 사이트 </w:t>
       </w:r>
+      <w:proofErr w:type="spellStart"/>
       <w:r>
         <w:rPr>
           <w:rFonts w:ascii="굴림" w:eastAsia="굴림" w:hAnsi="굴림"/>
@@ -4713,7 +5493,28 @@
         <w:rPr>
           <w:rFonts w:ascii="굴림" w:eastAsia="굴림" w:hAnsi="굴림" w:hint="eastAsia"/>
         </w:rPr>
-        <w:t xml:space="preserve">m에서 교정사항을 확인 후 적용시키면 원문이 교정글로 바뀌는 </w:t>
+        <w:t>m</w:t>
+      </w:r>
+      <w:proofErr w:type="spellEnd"/>
+      <w:r>
+        <w:rPr>
+          <w:rFonts w:ascii="굴림" w:eastAsia="굴림" w:hAnsi="굴림" w:hint="eastAsia"/>
+        </w:rPr>
+        <w:t xml:space="preserve">에서 교정사항을 확인 후 적용시키면 원문이 </w:t>
+      </w:r>
+      <w:proofErr w:type="spellStart"/>
+      <w:r>
+        <w:rPr>
+          <w:rFonts w:ascii="굴림" w:eastAsia="굴림" w:hAnsi="굴림" w:hint="eastAsia"/>
+        </w:rPr>
+        <w:t>교정글로</w:t>
+      </w:r>
+      <w:proofErr w:type="spellEnd"/>
+      <w:r>
+        <w:rPr>
+          <w:rFonts w:ascii="굴림" w:eastAsia="굴림" w:hAnsi="굴림" w:hint="eastAsia"/>
+        </w:rPr>
+        <w:t xml:space="preserve"> 바뀌는 </w:t>
       </w:r>
       <w:r>
         <w:rPr>
@@ -4769,6 +5570,7 @@
         </w:rPr>
         <w:t xml:space="preserve"> </w:t>
       </w:r>
+      <w:proofErr w:type="spellStart"/>
       <w:r>
         <w:rPr>
           <w:rFonts w:ascii="굴림" w:eastAsia="굴림" w:hAnsi="굴림" w:hint="eastAsia"/>
@@ -4789,7 +5591,19 @@
           <w:sz w:val="24"/>
           <w:szCs w:val="24"/>
         </w:rPr>
-        <w:t>ordTypoCorrector-Korean</w:t>
+        <w:t>ordTypoCorrector</w:t>
+      </w:r>
+      <w:proofErr w:type="spellEnd"/>
+      <w:r>
+        <w:rPr>
+          <w:rFonts w:ascii="굴림" w:eastAsia="굴림" w:hAnsi="굴림"/>
+          <w:b/>
+          <w:bCs/>
+          <w:color w:val="auto"/>
+          <w:sz w:val="24"/>
+          <w:szCs w:val="24"/>
+        </w:rPr>
+        <w:t>-Korean</w:t>
       </w:r>
       <w:r>
         <w:rPr>
@@ -4900,9 +5714,580 @@
       </w:r>
     </w:p>
     <w:p>
-      <w:r>
-        <w:t>pass</w:t>
-      </w:r>
+      <w:pPr>
+        <w:pStyle w:val="aff9"/>
+        <w:numPr>
+          <w:ilvl w:val="0"/>
+          <w:numId w:val="28"/>
+        </w:numPr>
+        <w:rPr>
+          <w:rFonts w:ascii="굴림" w:eastAsia="굴림" w:hAnsi="굴림"/>
+        </w:rPr>
+      </w:pPr>
+      <w:r>
+        <w:rPr>
+          <w:rFonts w:ascii="굴림" w:eastAsia="굴림" w:hAnsi="굴림" w:hint="eastAsia"/>
+          <w:b/>
+          <w:bCs/>
+        </w:rPr>
+        <w:t>w</w:t>
+      </w:r>
+      <w:r>
+        <w:rPr>
+          <w:rFonts w:ascii="굴림" w:eastAsia="굴림" w:hAnsi="굴림"/>
+          <w:b/>
+          <w:bCs/>
+        </w:rPr>
+        <w:t>ord_fixer.py</w:t>
+      </w:r>
+    </w:p>
+    <w:p>
+      <w:pPr>
+        <w:pStyle w:val="aff9"/>
+        <w:ind w:left="760"/>
+        <w:rPr>
+          <w:rFonts w:ascii="굴림" w:eastAsia="굴림" w:hAnsi="굴림"/>
+        </w:rPr>
+      </w:pPr>
+      <w:r>
+        <w:rPr>
+          <w:rFonts w:ascii="굴림" w:eastAsia="굴림" w:hAnsi="굴림" w:hint="eastAsia"/>
+        </w:rPr>
+        <w:t>각</w:t>
+      </w:r>
+      <w:r>
+        <w:rPr>
+          <w:rFonts w:ascii="굴림" w:eastAsia="굴림" w:hAnsi="굴림"/>
+        </w:rPr>
+        <w:t>converter</w:t>
+      </w:r>
+      <w:r>
+        <w:rPr>
+          <w:rFonts w:ascii="굴림" w:eastAsia="굴림" w:hAnsi="굴림" w:hint="eastAsia"/>
+        </w:rPr>
+        <w:t xml:space="preserve">와 </w:t>
+      </w:r>
+      <w:proofErr w:type="spellStart"/>
+      <w:r>
+        <w:rPr>
+          <w:rFonts w:ascii="굴림" w:eastAsia="굴림" w:hAnsi="굴림"/>
+        </w:rPr>
+        <w:t>edit_distance_calculater</w:t>
+      </w:r>
+      <w:proofErr w:type="spellEnd"/>
+      <w:r>
+        <w:rPr>
+          <w:rFonts w:ascii="굴림" w:eastAsia="굴림" w:hAnsi="굴림" w:hint="eastAsia"/>
+        </w:rPr>
+        <w:t>를</w:t>
+      </w:r>
+      <w:r>
+        <w:rPr>
+          <w:rFonts w:ascii="굴림" w:eastAsia="굴림" w:hAnsi="굴림"/>
+        </w:rPr>
+        <w:t xml:space="preserve"> </w:t>
+      </w:r>
+      <w:r>
+        <w:rPr>
+          <w:rFonts w:ascii="굴림" w:eastAsia="굴림" w:hAnsi="굴림" w:hint="eastAsia"/>
+        </w:rPr>
+        <w:t>사용하여</w:t>
+      </w:r>
+      <w:r>
+        <w:rPr>
+          <w:rFonts w:ascii="굴림" w:eastAsia="굴림" w:hAnsi="굴림" w:hint="eastAsia"/>
+        </w:rPr>
+        <w:t xml:space="preserve"> 단어 단위의 오타를 교정한다.</w:t>
+      </w:r>
+      <w:r>
+        <w:rPr>
+          <w:rFonts w:ascii="굴림" w:eastAsia="굴림" w:hAnsi="굴림"/>
+        </w:rPr>
+        <w:t xml:space="preserve"> </w:t>
+      </w:r>
+      <w:r>
+        <w:rPr>
+          <w:rFonts w:ascii="굴림" w:eastAsia="굴림" w:hAnsi="굴림" w:hint="eastAsia"/>
+        </w:rPr>
+        <w:t>가장 가능성 높은 교정 후보로 바로 교정할 수도 있고,</w:t>
+      </w:r>
+      <w:r>
+        <w:rPr>
+          <w:rFonts w:ascii="굴림" w:eastAsia="굴림" w:hAnsi="굴림"/>
+        </w:rPr>
+        <w:t xml:space="preserve"> </w:t>
+      </w:r>
+      <w:r>
+        <w:rPr>
+          <w:rFonts w:ascii="굴림" w:eastAsia="굴림" w:hAnsi="굴림" w:hint="eastAsia"/>
+        </w:rPr>
+        <w:t>가능성 순으로</w:t>
+      </w:r>
+      <w:r>
+        <w:rPr>
+          <w:rFonts w:ascii="굴림" w:eastAsia="굴림" w:hAnsi="굴림"/>
+        </w:rPr>
+        <w:t xml:space="preserve"> </w:t>
+      </w:r>
+      <w:r>
+        <w:rPr>
+          <w:rFonts w:ascii="굴림" w:eastAsia="굴림" w:hAnsi="굴림" w:hint="eastAsia"/>
+        </w:rPr>
+        <w:t>모든 교정후보를 보여줄 수도 있다.</w:t>
+      </w:r>
+    </w:p>
+    <w:p>
+      <w:pPr>
+        <w:pStyle w:val="aff9"/>
+        <w:ind w:left="760"/>
+        <w:rPr>
+          <w:rFonts w:ascii="굴림" w:eastAsia="굴림" w:hAnsi="굴림" w:hint="eastAsia"/>
+        </w:rPr>
+      </w:pPr>
+    </w:p>
+    <w:p>
+      <w:pPr>
+        <w:pStyle w:val="aff9"/>
+        <w:numPr>
+          <w:ilvl w:val="0"/>
+          <w:numId w:val="28"/>
+        </w:numPr>
+        <w:rPr>
+          <w:rFonts w:ascii="굴림" w:eastAsia="굴림" w:hAnsi="굴림"/>
+        </w:rPr>
+      </w:pPr>
+      <w:r>
+        <w:rPr>
+          <w:rFonts w:ascii="굴림" w:eastAsia="굴림" w:hAnsi="굴림" w:hint="eastAsia"/>
+          <w:b/>
+          <w:bCs/>
+        </w:rPr>
+        <w:t>c</w:t>
+      </w:r>
+      <w:r>
+        <w:rPr>
+          <w:rFonts w:ascii="굴림" w:eastAsia="굴림" w:hAnsi="굴림"/>
+          <w:b/>
+          <w:bCs/>
+        </w:rPr>
+        <w:t>hinjiin.py</w:t>
+      </w:r>
+    </w:p>
+    <w:p>
+      <w:pPr>
+        <w:pStyle w:val="aff9"/>
+        <w:ind w:left="760"/>
+        <w:rPr>
+          <w:rFonts w:ascii="굴림" w:eastAsia="굴림" w:hAnsi="굴림"/>
+        </w:rPr>
+      </w:pPr>
+      <w:proofErr w:type="spellStart"/>
+      <w:r>
+        <w:rPr>
+          <w:rFonts w:ascii="굴림" w:eastAsia="굴림" w:hAnsi="굴림"/>
+        </w:rPr>
+        <w:t>word_fixer</w:t>
+      </w:r>
+      <w:proofErr w:type="spellEnd"/>
+      <w:r>
+        <w:rPr>
+          <w:rFonts w:ascii="굴림" w:eastAsia="굴림" w:hAnsi="굴림" w:hint="eastAsia"/>
+        </w:rPr>
+        <w:t>를 이용하여 문장/파일/폴더 단위의 오타 교정을 지원한다.</w:t>
+      </w:r>
+    </w:p>
+    <w:p>
+      <w:pPr>
+        <w:pStyle w:val="aff9"/>
+        <w:ind w:left="760"/>
+        <w:rPr>
+          <w:rFonts w:ascii="굴림" w:eastAsia="굴림" w:hAnsi="굴림" w:hint="eastAsia"/>
+        </w:rPr>
+      </w:pPr>
+    </w:p>
+    <w:p>
+      <w:pPr>
+        <w:pStyle w:val="aff9"/>
+        <w:numPr>
+          <w:ilvl w:val="0"/>
+          <w:numId w:val="28"/>
+        </w:numPr>
+        <w:rPr>
+          <w:rFonts w:ascii="굴림" w:eastAsia="굴림" w:hAnsi="굴림"/>
+          <w:b/>
+          <w:bCs/>
+        </w:rPr>
+      </w:pPr>
+      <w:r>
+        <w:rPr>
+          <w:rFonts w:ascii="굴림" w:eastAsia="굴림" w:hAnsi="굴림"/>
+          <w:b/>
+          <w:bCs/>
+        </w:rPr>
+        <w:t>/</w:t>
+      </w:r>
+      <w:proofErr w:type="gramStart"/>
+      <w:r>
+        <w:rPr>
+          <w:rFonts w:ascii="굴림" w:eastAsia="굴림" w:hAnsi="굴림"/>
+          <w:b/>
+          <w:bCs/>
+        </w:rPr>
+        <w:t>converter</w:t>
+      </w:r>
+      <w:proofErr w:type="gramEnd"/>
+    </w:p>
+    <w:p>
+      <w:pPr>
+        <w:pStyle w:val="aff9"/>
+        <w:ind w:left="760"/>
+        <w:rPr>
+          <w:rFonts w:ascii="굴림" w:eastAsia="굴림" w:hAnsi="굴림" w:hint="eastAsia"/>
+          <w:b/>
+          <w:bCs/>
+        </w:rPr>
+      </w:pPr>
+    </w:p>
+    <w:p>
+      <w:pPr>
+        <w:pStyle w:val="aff9"/>
+        <w:numPr>
+          <w:ilvl w:val="1"/>
+          <w:numId w:val="28"/>
+        </w:numPr>
+        <w:rPr>
+          <w:rFonts w:ascii="굴림" w:eastAsia="굴림" w:hAnsi="굴림"/>
+          <w:b/>
+          <w:bCs/>
+        </w:rPr>
+      </w:pPr>
+      <w:r>
+        <w:rPr>
+          <w:rFonts w:ascii="굴림" w:eastAsia="굴림" w:hAnsi="굴림" w:hint="eastAsia"/>
+          <w:b/>
+          <w:bCs/>
+        </w:rPr>
+        <w:t>c</w:t>
+      </w:r>
+      <w:r>
+        <w:rPr>
+          <w:rFonts w:ascii="굴림" w:eastAsia="굴림" w:hAnsi="굴림"/>
+          <w:b/>
+          <w:bCs/>
+        </w:rPr>
+        <w:t>ji_converter.py</w:t>
+      </w:r>
+    </w:p>
+    <w:p>
+      <w:pPr>
+        <w:pStyle w:val="aff9"/>
+        <w:ind w:left="1200"/>
+        <w:rPr>
+          <w:rFonts w:ascii="굴림" w:eastAsia="굴림" w:hAnsi="굴림" w:hint="eastAsia"/>
+        </w:rPr>
+      </w:pPr>
+      <w:r>
+        <w:rPr>
+          <w:rFonts w:ascii="굴림" w:eastAsia="굴림" w:hAnsi="굴림" w:hint="eastAsia"/>
+        </w:rPr>
+        <w:t>한글 문자열을 천지인 자판 단위의 문자열로 변환한다.</w:t>
+      </w:r>
+    </w:p>
+    <w:p>
+      <w:pPr>
+        <w:pStyle w:val="aff9"/>
+        <w:ind w:left="1200"/>
+        <w:rPr>
+          <w:rFonts w:ascii="굴림" w:eastAsia="굴림" w:hAnsi="굴림" w:hint="eastAsia"/>
+        </w:rPr>
+      </w:pPr>
+    </w:p>
+    <w:p>
+      <w:pPr>
+        <w:pStyle w:val="aff9"/>
+        <w:numPr>
+          <w:ilvl w:val="1"/>
+          <w:numId w:val="28"/>
+        </w:numPr>
+        <w:rPr>
+          <w:rFonts w:ascii="굴림" w:eastAsia="굴림" w:hAnsi="굴림"/>
+          <w:b/>
+          <w:bCs/>
+        </w:rPr>
+      </w:pPr>
+      <w:r>
+        <w:rPr>
+          <w:rFonts w:ascii="굴림" w:eastAsia="굴림" w:hAnsi="굴림" w:hint="eastAsia"/>
+          <w:b/>
+          <w:bCs/>
+        </w:rPr>
+        <w:t>d</w:t>
+      </w:r>
+      <w:r>
+        <w:rPr>
+          <w:rFonts w:ascii="굴림" w:eastAsia="굴림" w:hAnsi="굴림"/>
+          <w:b/>
+          <w:bCs/>
+        </w:rPr>
+        <w:t>el_converter.py</w:t>
+      </w:r>
+    </w:p>
+    <w:p>
+      <w:pPr>
+        <w:pStyle w:val="aff9"/>
+        <w:ind w:left="1200"/>
+        <w:rPr>
+          <w:rFonts w:ascii="굴림" w:eastAsia="굴림" w:hAnsi="굴림"/>
+        </w:rPr>
+      </w:pPr>
+      <w:r>
+        <w:rPr>
+          <w:rFonts w:ascii="굴림" w:eastAsia="굴림" w:hAnsi="굴림" w:hint="eastAsia"/>
+        </w:rPr>
+        <w:t xml:space="preserve">문자열에 대한 </w:t>
+      </w:r>
+      <w:r>
+        <w:rPr>
+          <w:rFonts w:ascii="굴림" w:eastAsia="굴림" w:hAnsi="굴림"/>
+        </w:rPr>
+        <w:t xml:space="preserve">delete </w:t>
+      </w:r>
+      <w:r>
+        <w:rPr>
+          <w:rFonts w:ascii="굴림" w:eastAsia="굴림" w:hAnsi="굴림" w:hint="eastAsia"/>
+        </w:rPr>
+        <w:t xml:space="preserve">후보군을 </w:t>
+      </w:r>
+      <w:r>
+        <w:rPr>
+          <w:rFonts w:ascii="굴림" w:eastAsia="굴림" w:hAnsi="굴림" w:hint="eastAsia"/>
+        </w:rPr>
+        <w:t>계산한다.</w:t>
+      </w:r>
+    </w:p>
+    <w:p>
+      <w:pPr>
+        <w:pStyle w:val="aff9"/>
+        <w:ind w:left="1200"/>
+        <w:rPr>
+          <w:rFonts w:ascii="굴림" w:eastAsia="굴림" w:hAnsi="굴림" w:hint="eastAsia"/>
+        </w:rPr>
+      </w:pPr>
+    </w:p>
+    <w:p>
+      <w:pPr>
+        <w:pStyle w:val="aff9"/>
+        <w:numPr>
+          <w:ilvl w:val="1"/>
+          <w:numId w:val="28"/>
+        </w:numPr>
+        <w:rPr>
+          <w:rFonts w:ascii="굴림" w:eastAsia="굴림" w:hAnsi="굴림"/>
+          <w:b/>
+          <w:bCs/>
+        </w:rPr>
+      </w:pPr>
+      <w:r>
+        <w:rPr>
+          <w:rFonts w:ascii="굴림" w:eastAsia="굴림" w:hAnsi="굴림" w:hint="eastAsia"/>
+          <w:b/>
+          <w:bCs/>
+        </w:rPr>
+        <w:t>h</w:t>
+      </w:r>
+      <w:r>
+        <w:rPr>
+          <w:rFonts w:ascii="굴림" w:eastAsia="굴림" w:hAnsi="굴림"/>
+          <w:b/>
+          <w:bCs/>
+        </w:rPr>
+        <w:t>an_converter.py</w:t>
+      </w:r>
+    </w:p>
+    <w:p>
+      <w:pPr>
+        <w:pStyle w:val="aff9"/>
+        <w:ind w:left="1200"/>
+        <w:rPr>
+          <w:rFonts w:ascii="굴림" w:eastAsia="굴림" w:hAnsi="굴림"/>
+        </w:rPr>
+      </w:pPr>
+      <w:r>
+        <w:rPr>
+          <w:rFonts w:ascii="굴림" w:eastAsia="굴림" w:hAnsi="굴림" w:hint="eastAsia"/>
+        </w:rPr>
+        <w:t>천지인 문자열을 읽을 수 있는 한글 문자열로 변환한다.</w:t>
+      </w:r>
+    </w:p>
+    <w:p>
+      <w:pPr>
+        <w:pStyle w:val="aff9"/>
+        <w:ind w:left="1200"/>
+        <w:rPr>
+          <w:rFonts w:ascii="굴림" w:eastAsia="굴림" w:hAnsi="굴림" w:hint="eastAsia"/>
+        </w:rPr>
+      </w:pPr>
+    </w:p>
+    <w:p>
+      <w:pPr>
+        <w:pStyle w:val="aff9"/>
+        <w:numPr>
+          <w:ilvl w:val="1"/>
+          <w:numId w:val="28"/>
+        </w:numPr>
+        <w:rPr>
+          <w:rFonts w:ascii="굴림" w:eastAsia="굴림" w:hAnsi="굴림"/>
+          <w:b/>
+          <w:bCs/>
+        </w:rPr>
+      </w:pPr>
+      <w:r>
+        <w:rPr>
+          <w:rFonts w:ascii="굴림" w:eastAsia="굴림" w:hAnsi="굴림" w:hint="eastAsia"/>
+          <w:b/>
+          <w:bCs/>
+        </w:rPr>
+        <w:t>/</w:t>
+      </w:r>
+      <w:proofErr w:type="spellStart"/>
+      <w:proofErr w:type="gramStart"/>
+      <w:r>
+        <w:rPr>
+          <w:rFonts w:ascii="굴림" w:eastAsia="굴림" w:hAnsi="굴림"/>
+          <w:b/>
+          <w:bCs/>
+        </w:rPr>
+        <w:t>dict</w:t>
+      </w:r>
+      <w:proofErr w:type="spellEnd"/>
+      <w:proofErr w:type="gramEnd"/>
+    </w:p>
+    <w:p>
+      <w:pPr>
+        <w:pStyle w:val="aff9"/>
+        <w:ind w:left="1200"/>
+        <w:rPr>
+          <w:rFonts w:ascii="굴림" w:eastAsia="굴림" w:hAnsi="굴림"/>
+        </w:rPr>
+      </w:pPr>
+      <w:r>
+        <w:rPr>
+          <w:rFonts w:ascii="굴림" w:eastAsia="굴림" w:hAnsi="굴림" w:hint="eastAsia"/>
+        </w:rPr>
+        <w:t>사전 데이터</w:t>
+      </w:r>
+    </w:p>
+    <w:p>
+      <w:pPr>
+        <w:pStyle w:val="aff9"/>
+        <w:ind w:left="1200"/>
+        <w:rPr>
+          <w:rFonts w:ascii="굴림" w:eastAsia="굴림" w:hAnsi="굴림"/>
+        </w:rPr>
+      </w:pPr>
+    </w:p>
+    <w:p>
+      <w:pPr>
+        <w:pStyle w:val="aff9"/>
+        <w:numPr>
+          <w:ilvl w:val="0"/>
+          <w:numId w:val="28"/>
+        </w:numPr>
+        <w:rPr>
+          <w:rFonts w:ascii="굴림" w:eastAsia="굴림" w:hAnsi="굴림"/>
+          <w:b/>
+          <w:bCs/>
+        </w:rPr>
+      </w:pPr>
+      <w:r>
+        <w:rPr>
+          <w:rFonts w:ascii="굴림" w:eastAsia="굴림" w:hAnsi="굴림" w:hint="eastAsia"/>
+          <w:b/>
+          <w:bCs/>
+        </w:rPr>
+        <w:t>/</w:t>
+      </w:r>
+      <w:proofErr w:type="gramStart"/>
+      <w:r>
+        <w:rPr>
+          <w:rFonts w:ascii="굴림" w:eastAsia="굴림" w:hAnsi="굴림" w:hint="eastAsia"/>
+          <w:b/>
+          <w:bCs/>
+        </w:rPr>
+        <w:t>m</w:t>
+      </w:r>
+      <w:r>
+        <w:rPr>
+          <w:rFonts w:ascii="굴림" w:eastAsia="굴림" w:hAnsi="굴림"/>
+          <w:b/>
+          <w:bCs/>
+        </w:rPr>
+        <w:t>easurer</w:t>
+      </w:r>
+      <w:proofErr w:type="gramEnd"/>
+    </w:p>
+    <w:p>
+      <w:pPr>
+        <w:pStyle w:val="aff9"/>
+        <w:ind w:left="760"/>
+        <w:rPr>
+          <w:rFonts w:ascii="굴림" w:eastAsia="굴림" w:hAnsi="굴림" w:hint="eastAsia"/>
+          <w:b/>
+          <w:bCs/>
+        </w:rPr>
+      </w:pPr>
+    </w:p>
+    <w:p>
+      <w:pPr>
+        <w:pStyle w:val="aff9"/>
+        <w:numPr>
+          <w:ilvl w:val="1"/>
+          <w:numId w:val="28"/>
+        </w:numPr>
+        <w:rPr>
+          <w:rFonts w:ascii="굴림" w:eastAsia="굴림" w:hAnsi="굴림"/>
+          <w:b/>
+          <w:bCs/>
+        </w:rPr>
+      </w:pPr>
+      <w:r>
+        <w:rPr>
+          <w:rFonts w:ascii="굴림" w:eastAsia="굴림" w:hAnsi="굴림" w:hint="eastAsia"/>
+          <w:b/>
+          <w:bCs/>
+        </w:rPr>
+        <w:t>e</w:t>
+      </w:r>
+      <w:r>
+        <w:rPr>
+          <w:rFonts w:ascii="굴림" w:eastAsia="굴림" w:hAnsi="굴림"/>
+          <w:b/>
+          <w:bCs/>
+        </w:rPr>
+        <w:t>dit_distance_calculater.py</w:t>
+      </w:r>
+    </w:p>
+    <w:p>
+      <w:pPr>
+        <w:pStyle w:val="aff9"/>
+        <w:ind w:left="1200"/>
+        <w:rPr>
+          <w:rFonts w:ascii="굴림" w:eastAsia="굴림" w:hAnsi="굴림" w:hint="eastAsia"/>
+        </w:rPr>
+      </w:pPr>
+      <w:r>
+        <w:rPr>
+          <w:rFonts w:ascii="굴림" w:eastAsia="굴림" w:hAnsi="굴림" w:hint="eastAsia"/>
+        </w:rPr>
+        <w:t>기준 문자열에 대하여 어떤 문자열의 물리적 편집거리를 계산한다.</w:t>
+      </w:r>
+    </w:p>
+    <w:p>
+      <w:pPr>
+        <w:rPr>
+          <w:rFonts w:hint="eastAsia"/>
+        </w:rPr>
+      </w:pPr>
     </w:p>
     <w:p>
       <w:pPr>
@@ -4917,20 +6302,18 @@
           <w:szCs w:val="28"/>
         </w:rPr>
       </w:pPr>
-    </w:p>
-    <w:p>
-      <w:pPr>
-        <w:pStyle w:val="21"/>
-        <w:jc w:val="both"/>
-        <w:rPr>
-          <w:rFonts w:ascii="굴림" w:eastAsia="굴림" w:hAnsi="굴림"/>
+      <w:proofErr w:type="gramStart"/>
+      <w:r>
+        <w:rPr>
+          <w:rFonts w:ascii="굴림" w:eastAsia="굴림" w:hAnsi="굴림" w:hint="eastAsia"/>
           <w:b/>
           <w:bCs/>
           <w:color w:val="auto"/>
           <w:sz w:val="28"/>
           <w:szCs w:val="28"/>
         </w:rPr>
-      </w:pPr>
+        <w:t>알고리즘</w:t>
+      </w:r>
       <w:r>
         <w:rPr>
           <w:rFonts w:ascii="굴림" w:eastAsia="굴림" w:hAnsi="굴림" w:hint="eastAsia"/>
@@ -4940,7 +6323,7 @@
           <w:sz w:val="28"/>
           <w:szCs w:val="28"/>
         </w:rPr>
-        <w:t xml:space="preserve">알고리즘 </w:t>
+        <w:t xml:space="preserve"> </w:t>
       </w:r>
       <w:r>
         <w:rPr>
@@ -4951,17 +6334,29 @@
           <w:sz w:val="28"/>
           <w:szCs w:val="28"/>
         </w:rPr>
-        <w:t xml:space="preserve">// </w:t>
-      </w:r>
-      <w:r>
-        <w:rPr>
-          <w:rFonts w:ascii="굴림" w:eastAsia="굴림" w:hAnsi="굴림" w:hint="eastAsia"/>
+        <w:t>/</w:t>
+      </w:r>
+      <w:proofErr w:type="gramEnd"/>
+      <w:r>
+        <w:rPr>
+          <w:rFonts w:ascii="굴림" w:eastAsia="굴림" w:hAnsi="굴림"/>
           <w:b/>
           <w:bCs/>
           <w:color w:val="auto"/>
           <w:sz w:val="28"/>
           <w:szCs w:val="28"/>
         </w:rPr>
+        <w:t xml:space="preserve">/ </w:t>
+      </w:r>
+      <w:r>
+        <w:rPr>
+          <w:rFonts w:ascii="굴림" w:eastAsia="굴림" w:hAnsi="굴림" w:hint="eastAsia"/>
+          <w:b/>
+          <w:bCs/>
+          <w:color w:val="auto"/>
+          <w:sz w:val="28"/>
+          <w:szCs w:val="28"/>
+        </w:rPr>
         <w:t>수정예정</w:t>
       </w:r>
     </w:p>
@@ -4998,7 +6393,240 @@
         <w:rPr>
           <w:rFonts w:ascii="굴림" w:eastAsia="굴림" w:hAnsi="굴림"/>
         </w:rPr>
-        <w:t xml:space="preserve"> 프로젝트의 오타 교정 알고리즘에서 가장 중요하고 기초가 되는 부분은 음소분리이다. 천지인 키보드의 음소분리는 기존의 두벌식 키보드 음소분리와 차이가 크다. 다시 한 번, ‘고양이’라는 단어로 예를 들자면, 두벌식에서는 우리가 직관적으로 생각할 수 있듯이, ㄱ, ㅗ, ㅇ, ㅑ, ㅇ, ㅇ, l로 음소를 분리되며, 이런 방식으로 음소를 분리하는 오픈소스는 이미 많이 존재한다. 하지만, 천지인 키보드에서는 ‘고양이’가 ㄱ, ㆍ, ㅡ, ㅇ, ㅣ, ㆍ,  ㆍ ,ㅇ , space, ㅇ, l로 분리된다. 그렇기 때문에 음소 분리 알고리즘부터 직접 설계해야 한다.</w:t>
+        <w:t xml:space="preserve"> 프로젝트의 오타 교정 알고리즘에서 가장 중요하고 기초가 되는 부분은 음소분리이다. 천지인 키보드의 음소분리는 기존의 두벌식 키보드 음소분리와 차이가 크다. 다시 </w:t>
+      </w:r>
+      <w:proofErr w:type="gramStart"/>
+      <w:r>
+        <w:rPr>
+          <w:rFonts w:ascii="굴림" w:eastAsia="굴림" w:hAnsi="굴림"/>
+        </w:rPr>
+        <w:t>한 번</w:t>
+      </w:r>
+      <w:proofErr w:type="gramEnd"/>
+      <w:r>
+        <w:rPr>
+          <w:rFonts w:ascii="굴림" w:eastAsia="굴림" w:hAnsi="굴림"/>
+        </w:rPr>
+        <w:t xml:space="preserve">, ‘고양이’라는 단어로 예를 들자면, 두벌식에서는 우리가 직관적으로 생각할 수 있듯이, </w:t>
+      </w:r>
+      <w:proofErr w:type="spellStart"/>
+      <w:r>
+        <w:rPr>
+          <w:rFonts w:ascii="굴림" w:eastAsia="굴림" w:hAnsi="굴림"/>
+        </w:rPr>
+        <w:t>ㄱ</w:t>
+      </w:r>
+      <w:proofErr w:type="spellEnd"/>
+      <w:r>
+        <w:rPr>
+          <w:rFonts w:ascii="굴림" w:eastAsia="굴림" w:hAnsi="굴림"/>
+        </w:rPr>
+        <w:t xml:space="preserve">, </w:t>
+      </w:r>
+      <w:proofErr w:type="spellStart"/>
+      <w:r>
+        <w:rPr>
+          <w:rFonts w:ascii="굴림" w:eastAsia="굴림" w:hAnsi="굴림"/>
+        </w:rPr>
+        <w:t>ㅗ</w:t>
+      </w:r>
+      <w:proofErr w:type="spellEnd"/>
+      <w:r>
+        <w:rPr>
+          <w:rFonts w:ascii="굴림" w:eastAsia="굴림" w:hAnsi="굴림"/>
+        </w:rPr>
+        <w:t xml:space="preserve">, </w:t>
+      </w:r>
+      <w:proofErr w:type="spellStart"/>
+      <w:r>
+        <w:rPr>
+          <w:rFonts w:ascii="굴림" w:eastAsia="굴림" w:hAnsi="굴림"/>
+        </w:rPr>
+        <w:t>ㅇ</w:t>
+      </w:r>
+      <w:proofErr w:type="spellEnd"/>
+      <w:r>
+        <w:rPr>
+          <w:rFonts w:ascii="굴림" w:eastAsia="굴림" w:hAnsi="굴림"/>
+        </w:rPr>
+        <w:t xml:space="preserve">, </w:t>
+      </w:r>
+      <w:proofErr w:type="spellStart"/>
+      <w:r>
+        <w:rPr>
+          <w:rFonts w:ascii="굴림" w:eastAsia="굴림" w:hAnsi="굴림"/>
+        </w:rPr>
+        <w:t>ㅑ</w:t>
+      </w:r>
+      <w:proofErr w:type="spellEnd"/>
+      <w:r>
+        <w:rPr>
+          <w:rFonts w:ascii="굴림" w:eastAsia="굴림" w:hAnsi="굴림"/>
+        </w:rPr>
+        <w:t xml:space="preserve">, </w:t>
+      </w:r>
+      <w:proofErr w:type="spellStart"/>
+      <w:r>
+        <w:rPr>
+          <w:rFonts w:ascii="굴림" w:eastAsia="굴림" w:hAnsi="굴림"/>
+        </w:rPr>
+        <w:t>ㅇ</w:t>
+      </w:r>
+      <w:proofErr w:type="spellEnd"/>
+      <w:r>
+        <w:rPr>
+          <w:rFonts w:ascii="굴림" w:eastAsia="굴림" w:hAnsi="굴림"/>
+        </w:rPr>
+        <w:t xml:space="preserve">, </w:t>
+      </w:r>
+      <w:proofErr w:type="spellStart"/>
+      <w:r>
+        <w:rPr>
+          <w:rFonts w:ascii="굴림" w:eastAsia="굴림" w:hAnsi="굴림"/>
+        </w:rPr>
+        <w:t>ㅇ</w:t>
+      </w:r>
+      <w:proofErr w:type="spellEnd"/>
+      <w:r>
+        <w:rPr>
+          <w:rFonts w:ascii="굴림" w:eastAsia="굴림" w:hAnsi="굴림"/>
+        </w:rPr>
+        <w:t xml:space="preserve">, l로 음소를 분리되며, 이런 </w:t>
+      </w:r>
+      <w:r>
+        <w:rPr>
+          <w:rFonts w:ascii="굴림" w:eastAsia="굴림" w:hAnsi="굴림"/>
+        </w:rPr>
+        <w:lastRenderedPageBreak/>
+        <w:t xml:space="preserve">방식으로 음소를 분리하는 오픈소스는 이미 많이 존재한다. 하지만, 천지인 키보드에서는 ‘고양이’가 </w:t>
+      </w:r>
+      <w:proofErr w:type="spellStart"/>
+      <w:r>
+        <w:rPr>
+          <w:rFonts w:ascii="굴림" w:eastAsia="굴림" w:hAnsi="굴림"/>
+        </w:rPr>
+        <w:t>ㄱ</w:t>
+      </w:r>
+      <w:proofErr w:type="spellEnd"/>
+      <w:r>
+        <w:rPr>
+          <w:rFonts w:ascii="굴림" w:eastAsia="굴림" w:hAnsi="굴림"/>
+        </w:rPr>
+        <w:t xml:space="preserve">, </w:t>
+      </w:r>
+      <w:proofErr w:type="spellStart"/>
+      <w:r>
+        <w:rPr>
+          <w:rFonts w:ascii="굴림" w:eastAsia="굴림" w:hAnsi="굴림"/>
+        </w:rPr>
+        <w:t>ㆍ</w:t>
+      </w:r>
+      <w:proofErr w:type="spellEnd"/>
+      <w:r>
+        <w:rPr>
+          <w:rFonts w:ascii="굴림" w:eastAsia="굴림" w:hAnsi="굴림"/>
+        </w:rPr>
+        <w:t xml:space="preserve">, </w:t>
+      </w:r>
+      <w:proofErr w:type="spellStart"/>
+      <w:r>
+        <w:rPr>
+          <w:rFonts w:ascii="굴림" w:eastAsia="굴림" w:hAnsi="굴림"/>
+        </w:rPr>
+        <w:t>ㅡ</w:t>
+      </w:r>
+      <w:proofErr w:type="spellEnd"/>
+      <w:r>
+        <w:rPr>
+          <w:rFonts w:ascii="굴림" w:eastAsia="굴림" w:hAnsi="굴림"/>
+        </w:rPr>
+        <w:t xml:space="preserve">, </w:t>
+      </w:r>
+      <w:proofErr w:type="spellStart"/>
+      <w:r>
+        <w:rPr>
+          <w:rFonts w:ascii="굴림" w:eastAsia="굴림" w:hAnsi="굴림"/>
+        </w:rPr>
+        <w:t>ㅇ</w:t>
+      </w:r>
+      <w:proofErr w:type="spellEnd"/>
+      <w:r>
+        <w:rPr>
+          <w:rFonts w:ascii="굴림" w:eastAsia="굴림" w:hAnsi="굴림"/>
+        </w:rPr>
+        <w:t xml:space="preserve">, </w:t>
+      </w:r>
+      <w:proofErr w:type="spellStart"/>
+      <w:r>
+        <w:rPr>
+          <w:rFonts w:ascii="굴림" w:eastAsia="굴림" w:hAnsi="굴림"/>
+        </w:rPr>
+        <w:t>ㅣ</w:t>
+      </w:r>
+      <w:proofErr w:type="spellEnd"/>
+      <w:r>
+        <w:rPr>
+          <w:rFonts w:ascii="굴림" w:eastAsia="굴림" w:hAnsi="굴림"/>
+        </w:rPr>
+        <w:t xml:space="preserve">, </w:t>
+      </w:r>
+      <w:proofErr w:type="spellStart"/>
+      <w:proofErr w:type="gramStart"/>
+      <w:r>
+        <w:rPr>
+          <w:rFonts w:ascii="굴림" w:eastAsia="굴림" w:hAnsi="굴림"/>
+        </w:rPr>
+        <w:t>ㆍ</w:t>
+      </w:r>
+      <w:proofErr w:type="spellEnd"/>
+      <w:r>
+        <w:rPr>
+          <w:rFonts w:ascii="굴림" w:eastAsia="굴림" w:hAnsi="굴림"/>
+        </w:rPr>
+        <w:t xml:space="preserve">,  </w:t>
+      </w:r>
+      <w:proofErr w:type="spellStart"/>
+      <w:r>
+        <w:rPr>
+          <w:rFonts w:ascii="굴림" w:eastAsia="굴림" w:hAnsi="굴림"/>
+        </w:rPr>
+        <w:t>ㆍ</w:t>
+      </w:r>
+      <w:proofErr w:type="spellEnd"/>
+      <w:proofErr w:type="gramEnd"/>
+      <w:r>
+        <w:rPr>
+          <w:rFonts w:ascii="굴림" w:eastAsia="굴림" w:hAnsi="굴림"/>
+        </w:rPr>
+        <w:t xml:space="preserve"> ,</w:t>
+      </w:r>
+      <w:proofErr w:type="spellStart"/>
+      <w:r>
+        <w:rPr>
+          <w:rFonts w:ascii="굴림" w:eastAsia="굴림" w:hAnsi="굴림"/>
+        </w:rPr>
+        <w:t>ㅇ</w:t>
+      </w:r>
+      <w:proofErr w:type="spellEnd"/>
+      <w:r>
+        <w:rPr>
+          <w:rFonts w:ascii="굴림" w:eastAsia="굴림" w:hAnsi="굴림"/>
+        </w:rPr>
+        <w:t xml:space="preserve"> , space, </w:t>
+      </w:r>
+      <w:proofErr w:type="spellStart"/>
+      <w:r>
+        <w:rPr>
+          <w:rFonts w:ascii="굴림" w:eastAsia="굴림" w:hAnsi="굴림"/>
+        </w:rPr>
+        <w:t>ㅇ</w:t>
+      </w:r>
+      <w:proofErr w:type="spellEnd"/>
+      <w:r>
+        <w:rPr>
+          <w:rFonts w:ascii="굴림" w:eastAsia="굴림" w:hAnsi="굴림"/>
+        </w:rPr>
+        <w:t>, l로 분리된다. 그렇기 때문에 음소 분리 알고리즘부터 직접 설계해야 한다.</w:t>
       </w:r>
     </w:p>
     <w:p>
@@ -5034,7 +6662,21 @@
         <w:rPr>
           <w:rFonts w:ascii="굴림" w:eastAsia="굴림" w:hAnsi="굴림"/>
         </w:rPr>
-        <w:t xml:space="preserve"> 여러 데이터들로 실험해 볼 생각이다. 국립 국어원에서 제공하는 국어사전을 사용하면 대부분의 한글 단어들을 찾아낼 수 있지만, 잘 쓰지 않는 단어들이 지나치게 많기 때문에 올바른 교정이 이루어지지 않을 가능성이 크기 때문에 실험이 필요하다고 생각했다. 다른 사전으로는 위키에서 제공하는 ‘자주 쓰이는 한국어 낱말 5800’과 같이 자주 쓰이는 단어만으로 이루어진 데이터를 써볼 예정이다. 마지막으로 국립국어원에 요청 시 받을 수 있는 ‘말뭉치’가 있다. 이 말뭉치는 실제 대화에서 등장한 문장들로 이루어진 Json파일인데 이 파일로  사전을 구축해서 사용해 볼 생각이다.</w:t>
+        <w:t xml:space="preserve"> 여러 데이터들로 실험해 볼 생각이다. 국립 국어원에서 제공하는 국어사전을 사용하면 대부분의 한글 단어들을 찾아낼 수 있지만, 잘 쓰지 않는 단어들이 지나치게 많기 때문에 올바른 교정이 이루어지지 않을 가능성이 크기 때문에 실험이 필요하다고 생각했다. 다른 사전으로는 위키에서 제공하는 ‘자주 쓰이는 한국어 낱말 5800’과 같이 자주 쓰이는 단어만으로 이루어진 데이터를 써볼 예정이다. 마지막으로 국립국어원에 요청 시 받을 수 있는 ‘말뭉치’가 있다. 이 말뭉치는 실제 대화에서 등장한 문장들로 이루어진 Json파일인데 이 </w:t>
+      </w:r>
+      <w:proofErr w:type="gramStart"/>
+      <w:r>
+        <w:rPr>
+          <w:rFonts w:ascii="굴림" w:eastAsia="굴림" w:hAnsi="굴림"/>
+        </w:rPr>
+        <w:t>파일로  사전을</w:t>
+      </w:r>
+      <w:proofErr w:type="gramEnd"/>
+      <w:r>
+        <w:rPr>
+          <w:rFonts w:ascii="굴림" w:eastAsia="굴림" w:hAnsi="굴림"/>
+        </w:rPr>
+        <w:t xml:space="preserve"> 구축해서 사용해 볼 생각이다.</w:t>
       </w:r>
     </w:p>
     <w:p>
@@ -5053,7 +6695,21 @@
         <w:rPr>
           <w:rFonts w:ascii="굴림" w:eastAsia="굴림" w:hAnsi="굴림"/>
         </w:rPr>
-        <w:t xml:space="preserve"> 같은 방법으로 사전을 선택한 뒤, 입력 키워드와 쉽게 비교할 수 있도록 모든 단어에 대해 음소분리를 사전에 해놓을 것이다.</w:t>
+        <w:t xml:space="preserve"> 같은 방법으로 사전을 선택한 뒤, 입력 키워드와 쉽게 비교할 수 있도록 모든 단어에 대해 음소분리를 사전에 </w:t>
+      </w:r>
+      <w:proofErr w:type="spellStart"/>
+      <w:r>
+        <w:rPr>
+          <w:rFonts w:ascii="굴림" w:eastAsia="굴림" w:hAnsi="굴림"/>
+        </w:rPr>
+        <w:t>해놓을</w:t>
+      </w:r>
+      <w:proofErr w:type="spellEnd"/>
+      <w:r>
+        <w:rPr>
+          <w:rFonts w:ascii="굴림" w:eastAsia="굴림" w:hAnsi="굴림"/>
+        </w:rPr>
+        <w:t xml:space="preserve"> 것이다.</w:t>
       </w:r>
     </w:p>
     <w:p>
@@ -5070,7 +6726,25 @@
           <w:b/>
           <w:bCs/>
         </w:rPr>
-        <w:t>3.   Symspell 적용</w:t>
+        <w:t xml:space="preserve">3.   </w:t>
+      </w:r>
+      <w:proofErr w:type="spellStart"/>
+      <w:r>
+        <w:rPr>
+          <w:rFonts w:ascii="굴림" w:eastAsia="굴림" w:hAnsi="굴림"/>
+          <w:b/>
+          <w:bCs/>
+        </w:rPr>
+        <w:t>Symspell</w:t>
+      </w:r>
+      <w:proofErr w:type="spellEnd"/>
+      <w:r>
+        <w:rPr>
+          <w:rFonts w:ascii="굴림" w:eastAsia="굴림" w:hAnsi="굴림"/>
+          <w:b/>
+          <w:bCs/>
+        </w:rPr>
+        <w:t xml:space="preserve"> 적용</w:t>
       </w:r>
     </w:p>
     <w:p>
@@ -5089,7 +6763,21 @@
         <w:rPr>
           <w:rFonts w:ascii="굴림" w:eastAsia="굴림" w:hAnsi="굴림"/>
         </w:rPr>
-        <w:t xml:space="preserve"> 설명한 Symspell 알고리즘을 적용할 </w:t>
+        <w:t xml:space="preserve"> 설명한 </w:t>
+      </w:r>
+      <w:proofErr w:type="spellStart"/>
+      <w:r>
+        <w:rPr>
+          <w:rFonts w:ascii="굴림" w:eastAsia="굴림" w:hAnsi="굴림"/>
+        </w:rPr>
+        <w:t>Symspell</w:t>
+      </w:r>
+      <w:proofErr w:type="spellEnd"/>
+      <w:r>
+        <w:rPr>
+          <w:rFonts w:ascii="굴림" w:eastAsia="굴림" w:hAnsi="굴림"/>
+        </w:rPr>
+        <w:t xml:space="preserve"> 알고리즘을 적용할 </w:t>
       </w:r>
       <w:r>
         <w:rPr>
@@ -5145,14 +6833,69 @@
         <w:rPr>
           <w:rFonts w:ascii="굴림" w:eastAsia="굴림" w:hAnsi="굴림" w:hint="eastAsia"/>
         </w:rPr>
-        <w:lastRenderedPageBreak/>
         <w:t>차별성을</w:t>
       </w:r>
       <w:r>
         <w:rPr>
           <w:rFonts w:ascii="굴림" w:eastAsia="굴림" w:hAnsi="굴림"/>
         </w:rPr>
-        <w:t xml:space="preserve"> 더하기 위해, 친지인 오타 교정 알고리즘은 Symspell 알고리즘을 기반으로 하되, 키보드 자판간의 거리로 교정 단어간의 우선순위를 정할 계획이다. 참고할 자료로 영어 Qwerty키보드 자판의 물리적 거리를 Symspell에 적용한 Cu</w:t>
+        <w:t xml:space="preserve"> 더하기 위해, 친지인 오타 교정 알고리즘은 </w:t>
+      </w:r>
+      <w:proofErr w:type="spellStart"/>
+      <w:r>
+        <w:rPr>
+          <w:rFonts w:ascii="굴림" w:eastAsia="굴림" w:hAnsi="굴림"/>
+        </w:rPr>
+        <w:t>Symspell</w:t>
+      </w:r>
+      <w:proofErr w:type="spellEnd"/>
+      <w:r>
+        <w:rPr>
+          <w:rFonts w:ascii="굴림" w:eastAsia="굴림" w:hAnsi="굴림"/>
+        </w:rPr>
+        <w:t xml:space="preserve"> 알고리즘을 기반으로 하되, 키보드 </w:t>
+      </w:r>
+      <w:proofErr w:type="spellStart"/>
+      <w:r>
+        <w:rPr>
+          <w:rFonts w:ascii="굴림" w:eastAsia="굴림" w:hAnsi="굴림"/>
+        </w:rPr>
+        <w:t>자판간의</w:t>
+      </w:r>
+      <w:proofErr w:type="spellEnd"/>
+      <w:r>
+        <w:rPr>
+          <w:rFonts w:ascii="굴림" w:eastAsia="굴림" w:hAnsi="굴림"/>
+        </w:rPr>
+        <w:t xml:space="preserve"> 거리로 교정 </w:t>
+      </w:r>
+      <w:proofErr w:type="spellStart"/>
+      <w:r>
+        <w:rPr>
+          <w:rFonts w:ascii="굴림" w:eastAsia="굴림" w:hAnsi="굴림"/>
+        </w:rPr>
+        <w:t>단어간의</w:t>
+      </w:r>
+      <w:proofErr w:type="spellEnd"/>
+      <w:r>
+        <w:rPr>
+          <w:rFonts w:ascii="굴림" w:eastAsia="굴림" w:hAnsi="굴림"/>
+        </w:rPr>
+        <w:t xml:space="preserve"> 우선순위를 정할 계획이다. 참고할 자료로 영어 Qwerty키보드 자판의 물리적 거리를 </w:t>
+      </w:r>
+      <w:proofErr w:type="spellStart"/>
+      <w:r>
+        <w:rPr>
+          <w:rFonts w:ascii="굴림" w:eastAsia="굴림" w:hAnsi="굴림"/>
+        </w:rPr>
+        <w:t>Symspell</w:t>
+      </w:r>
+      <w:proofErr w:type="spellEnd"/>
+      <w:r>
+        <w:rPr>
+          <w:rFonts w:ascii="굴림" w:eastAsia="굴림" w:hAnsi="굴림"/>
+        </w:rPr>
+        <w:t>에 적용한 Cu</w:t>
       </w:r>
       <w:r>
         <w:rPr>
@@ -5164,7 +6907,21 @@
         <w:rPr>
           <w:rFonts w:ascii="굴림" w:eastAsia="굴림" w:hAnsi="굴림"/>
         </w:rPr>
-        <w:t>tomized-Symspell이라는 프로젝트를 찾아볼 수 있었다.</w:t>
+        <w:t>tomized-</w:t>
+      </w:r>
+      <w:proofErr w:type="spellStart"/>
+      <w:r>
+        <w:rPr>
+          <w:rFonts w:ascii="굴림" w:eastAsia="굴림" w:hAnsi="굴림"/>
+        </w:rPr>
+        <w:t>Symspell</w:t>
+      </w:r>
+      <w:proofErr w:type="spellEnd"/>
+      <w:r>
+        <w:rPr>
+          <w:rFonts w:ascii="굴림" w:eastAsia="굴림" w:hAnsi="굴림"/>
+        </w:rPr>
+        <w:t>이라는 프로젝트를 찾아볼 수 있었다.</w:t>
       </w:r>
       <w:r>
         <w:rPr>
@@ -5204,7 +6961,77 @@
         <w:rPr>
           <w:rFonts w:ascii="굴림" w:eastAsia="굴림" w:hAnsi="굴림"/>
         </w:rPr>
-        <w:t xml:space="preserve"> 들면, ‘낭아지’라는 오타 단어를 입력받으면, ‘강아지’, ‘망아지’ 등의 교정 후보가 존재할 텐데 ‘ㄱ’자판이 ‘ㅁ’자판보다 물리적 거리가 가깝기 때문에 ‘강아지’를 우선적으로 추천해 줄 것이다.</w:t>
+        <w:t xml:space="preserve"> 들면, ‘</w:t>
+      </w:r>
+      <w:proofErr w:type="spellStart"/>
+      <w:r>
+        <w:rPr>
+          <w:rFonts w:ascii="굴림" w:eastAsia="굴림" w:hAnsi="굴림"/>
+        </w:rPr>
+        <w:t>낭아지</w:t>
+      </w:r>
+      <w:proofErr w:type="spellEnd"/>
+      <w:r>
+        <w:rPr>
+          <w:rFonts w:ascii="굴림" w:eastAsia="굴림" w:hAnsi="굴림"/>
+        </w:rPr>
+        <w:t xml:space="preserve">’라는 오타 단어를 </w:t>
+      </w:r>
+      <w:proofErr w:type="spellStart"/>
+      <w:r>
+        <w:rPr>
+          <w:rFonts w:ascii="굴림" w:eastAsia="굴림" w:hAnsi="굴림"/>
+        </w:rPr>
+        <w:t>입력받으면</w:t>
+      </w:r>
+      <w:proofErr w:type="spellEnd"/>
+      <w:r>
+        <w:rPr>
+          <w:rFonts w:ascii="굴림" w:eastAsia="굴림" w:hAnsi="굴림"/>
+        </w:rPr>
+        <w:t>, ‘강아지’, ‘망아지’ 등의 교정 후보가 존재할 텐데 ‘</w:t>
+      </w:r>
+      <w:proofErr w:type="spellStart"/>
+      <w:r>
+        <w:rPr>
+          <w:rFonts w:ascii="굴림" w:eastAsia="굴림" w:hAnsi="굴림"/>
+        </w:rPr>
+        <w:t>ㄱ</w:t>
+      </w:r>
+      <w:proofErr w:type="spellEnd"/>
+      <w:r>
+        <w:rPr>
+          <w:rFonts w:ascii="굴림" w:eastAsia="굴림" w:hAnsi="굴림"/>
+        </w:rPr>
+        <w:t>’자판이 ‘</w:t>
+      </w:r>
+      <w:proofErr w:type="spellStart"/>
+      <w:r>
+        <w:rPr>
+          <w:rFonts w:ascii="굴림" w:eastAsia="굴림" w:hAnsi="굴림"/>
+        </w:rPr>
+        <w:t>ㅁ</w:t>
+      </w:r>
+      <w:proofErr w:type="spellEnd"/>
+      <w:r>
+        <w:rPr>
+          <w:rFonts w:ascii="굴림" w:eastAsia="굴림" w:hAnsi="굴림"/>
+        </w:rPr>
+        <w:t>’자판보다 물리적 거리가 가깝기 때문에 ‘강아지’</w:t>
+      </w:r>
+      <w:proofErr w:type="spellStart"/>
+      <w:r>
+        <w:rPr>
+          <w:rFonts w:ascii="굴림" w:eastAsia="굴림" w:hAnsi="굴림"/>
+        </w:rPr>
+        <w:t>를</w:t>
+      </w:r>
+      <w:proofErr w:type="spellEnd"/>
+      <w:r>
+        <w:rPr>
+          <w:rFonts w:ascii="굴림" w:eastAsia="굴림" w:hAnsi="굴림"/>
+        </w:rPr>
+        <w:t xml:space="preserve"> 우선적으로 추천해 줄 것이다.</w:t>
       </w:r>
       <w:r>
         <w:rPr>
@@ -5372,11 +7199,19 @@
           <w:rFonts w:ascii="굴림" w:eastAsia="굴림" w:hAnsi="굴림"/>
         </w:rPr>
       </w:pPr>
-      <w:r>
-        <w:rPr>
-          <w:rFonts w:ascii="굴림" w:eastAsia="굴림" w:hAnsi="굴림" w:hint="eastAsia"/>
-        </w:rPr>
-        <w:t xml:space="preserve">파이썬은 객체를 파일로 저장하게 해주는 </w:t>
+      <w:proofErr w:type="spellStart"/>
+      <w:r>
+        <w:rPr>
+          <w:rFonts w:ascii="굴림" w:eastAsia="굴림" w:hAnsi="굴림" w:hint="eastAsia"/>
+        </w:rPr>
+        <w:t>파이썬은</w:t>
+      </w:r>
+      <w:proofErr w:type="spellEnd"/>
+      <w:r>
+        <w:rPr>
+          <w:rFonts w:ascii="굴림" w:eastAsia="굴림" w:hAnsi="굴림" w:hint="eastAsia"/>
+        </w:rPr>
+        <w:t xml:space="preserve"> 객체를 파일로 저장하게 해주는 </w:t>
       </w:r>
       <w:r>
         <w:rPr>
@@ -5454,7 +7289,21 @@
         <w:rPr>
           <w:rFonts w:ascii="굴림" w:eastAsia="굴림" w:hAnsi="굴림" w:hint="eastAsia"/>
         </w:rPr>
-        <w:t xml:space="preserve">형식의 사전 파일을 프로그램 내에서 사용하는 딕셔너리로 </w:t>
+        <w:t xml:space="preserve">형식의 사전 파일을 프로그램 내에서 사용하는 </w:t>
+      </w:r>
+      <w:proofErr w:type="spellStart"/>
+      <w:r>
+        <w:rPr>
+          <w:rFonts w:ascii="굴림" w:eastAsia="굴림" w:hAnsi="굴림" w:hint="eastAsia"/>
+        </w:rPr>
+        <w:t>딕셔너리로</w:t>
+      </w:r>
+      <w:proofErr w:type="spellEnd"/>
+      <w:r>
+        <w:rPr>
+          <w:rFonts w:ascii="굴림" w:eastAsia="굴림" w:hAnsi="굴림" w:hint="eastAsia"/>
+        </w:rPr>
+        <w:t xml:space="preserve"> </w:t>
       </w:r>
       <w:r>
         <w:rPr>
@@ -5474,11 +7323,19 @@
         </w:rPr>
         <w:t>3</w:t>
       </w:r>
-      <w:r>
-        <w:rPr>
-          <w:rFonts w:ascii="굴림" w:eastAsia="굴림" w:hAnsi="굴림" w:hint="eastAsia"/>
-        </w:rPr>
-        <w:t xml:space="preserve">배 가량 </w:t>
+      <w:proofErr w:type="gramStart"/>
+      <w:r>
+        <w:rPr>
+          <w:rFonts w:ascii="굴림" w:eastAsia="굴림" w:hAnsi="굴림" w:hint="eastAsia"/>
+        </w:rPr>
+        <w:t>배 가량</w:t>
+      </w:r>
+      <w:proofErr w:type="gramEnd"/>
+      <w:r>
+        <w:rPr>
+          <w:rFonts w:ascii="굴림" w:eastAsia="굴림" w:hAnsi="굴림" w:hint="eastAsia"/>
+        </w:rPr>
+        <w:t xml:space="preserve"> </w:t>
       </w:r>
       <w:r>
         <w:rPr>
@@ -5490,7 +7347,7 @@
     <w:p>
       <w:pPr>
         <w:rPr>
-          <w:rFonts w:ascii="굴림" w:eastAsia="굴림" w:hAnsi="굴림" w:hint="eastAsia"/>
+          <w:rFonts w:ascii="굴림" w:eastAsia="굴림" w:hAnsi="굴림"/>
         </w:rPr>
       </w:pPr>
     </w:p>
@@ -5590,7 +7447,7 @@
     <w:p>
       <w:pPr>
         <w:rPr>
-          <w:rFonts w:ascii="굴림" w:eastAsia="굴림" w:hAnsi="굴림" w:hint="eastAsia"/>
+          <w:rFonts w:ascii="굴림" w:eastAsia="굴림" w:hAnsi="굴림"/>
         </w:rPr>
       </w:pPr>
       <w:r>
@@ -5611,6 +7468,7 @@
         </w:rPr>
         <w:t>말뭉치</w:t>
       </w:r>
+      <w:proofErr w:type="spellStart"/>
       <w:r>
         <w:rPr>
           <w:rFonts w:ascii="굴림" w:eastAsia="굴림" w:hAnsi="굴림" w:hint="eastAsia"/>
@@ -5621,7 +7479,14 @@
         <w:rPr>
           <w:rFonts w:ascii="굴림" w:eastAsia="굴림" w:hAnsi="굴림"/>
         </w:rPr>
-        <w:t>er 1.0</w:t>
+        <w:t>er</w:t>
+      </w:r>
+      <w:proofErr w:type="spellEnd"/>
+      <w:r>
+        <w:rPr>
+          <w:rFonts w:ascii="굴림" w:eastAsia="굴림" w:hAnsi="굴림"/>
+        </w:rPr>
+        <w:t xml:space="preserve"> 1.0</w:t>
       </w:r>
       <w:r>
         <w:rPr>
@@ -5639,7 +7504,21 @@
         <w:rPr>
           <w:rFonts w:ascii="굴림" w:eastAsia="굴림" w:hAnsi="굴림" w:hint="eastAsia"/>
         </w:rPr>
-        <w:t>파일을 파싱한 기존 사전은 빈도수를 기반으로 정렬되어 있었다.</w:t>
+        <w:t xml:space="preserve">파일을 </w:t>
+      </w:r>
+      <w:proofErr w:type="spellStart"/>
+      <w:r>
+        <w:rPr>
+          <w:rFonts w:ascii="굴림" w:eastAsia="굴림" w:hAnsi="굴림" w:hint="eastAsia"/>
+        </w:rPr>
+        <w:t>파싱한</w:t>
+      </w:r>
+      <w:proofErr w:type="spellEnd"/>
+      <w:r>
+        <w:rPr>
+          <w:rFonts w:ascii="굴림" w:eastAsia="굴림" w:hAnsi="굴림" w:hint="eastAsia"/>
+        </w:rPr>
+        <w:t xml:space="preserve"> 기존 사전은 빈도수를 기반으로 정렬되어 있었다.</w:t>
       </w:r>
       <w:r>
         <w:rPr>
@@ -5687,7 +7566,21 @@
         <w:rPr>
           <w:rFonts w:ascii="굴림" w:eastAsia="굴림" w:hAnsi="굴림" w:hint="eastAsia"/>
         </w:rPr>
-        <w:t>다른 단어 데이터인 챗봇 데이터와 한국어 학습용 단어를 추가하였다.</w:t>
+        <w:t xml:space="preserve">다른 단어 데이터인 </w:t>
+      </w:r>
+      <w:proofErr w:type="spellStart"/>
+      <w:r>
+        <w:rPr>
+          <w:rFonts w:ascii="굴림" w:eastAsia="굴림" w:hAnsi="굴림" w:hint="eastAsia"/>
+        </w:rPr>
+        <w:t>챗봇</w:t>
+      </w:r>
+      <w:proofErr w:type="spellEnd"/>
+      <w:r>
+        <w:rPr>
+          <w:rFonts w:ascii="굴림" w:eastAsia="굴림" w:hAnsi="굴림" w:hint="eastAsia"/>
+        </w:rPr>
+        <w:t xml:space="preserve"> 데이터와 한국어 학습용 단어를 추가하였다.</w:t>
       </w:r>
       <w:r>
         <w:rPr>
@@ -5759,8 +7652,518 @@
       </w:r>
     </w:p>
     <w:p>
-      <w:r>
-        <w:t>pass</w:t>
+      <w:pPr>
+        <w:rPr>
+          <w:rFonts w:ascii="굴림" w:eastAsia="굴림" w:hAnsi="굴림" w:hint="eastAsia"/>
+        </w:rPr>
+      </w:pPr>
+      <w:r>
+        <w:rPr>
+          <w:rFonts w:ascii="굴림" w:eastAsia="굴림" w:hAnsi="굴림" w:hint="eastAsia"/>
+        </w:rPr>
+        <w:t xml:space="preserve">기존의 </w:t>
+      </w:r>
+      <w:proofErr w:type="spellStart"/>
+      <w:r>
+        <w:rPr>
+          <w:rFonts w:ascii="굴림" w:eastAsia="굴림" w:hAnsi="굴림"/>
+        </w:rPr>
+        <w:t>damerau</w:t>
+      </w:r>
+      <w:proofErr w:type="spellEnd"/>
+      <w:r>
+        <w:rPr>
+          <w:rFonts w:ascii="굴림" w:eastAsia="굴림" w:hAnsi="굴림"/>
+        </w:rPr>
+        <w:t>-</w:t>
+      </w:r>
+      <w:proofErr w:type="spellStart"/>
+      <w:r>
+        <w:rPr>
+          <w:rFonts w:ascii="굴림" w:eastAsia="굴림" w:hAnsi="굴림"/>
+        </w:rPr>
+        <w:t>levenshtein</w:t>
+      </w:r>
+      <w:proofErr w:type="spellEnd"/>
+      <w:r>
+        <w:rPr>
+          <w:rFonts w:ascii="굴림" w:eastAsia="굴림" w:hAnsi="굴림"/>
+        </w:rPr>
+        <w:t>-</w:t>
+      </w:r>
+      <w:r>
+        <w:rPr>
+          <w:rFonts w:ascii="굴림" w:eastAsia="굴림" w:hAnsi="굴림"/>
+        </w:rPr>
+        <w:t>distance</w:t>
+      </w:r>
+      <w:r>
+        <w:rPr>
+          <w:rFonts w:ascii="굴림" w:eastAsia="굴림" w:hAnsi="굴림" w:hint="eastAsia"/>
+        </w:rPr>
+        <w:t>를 이용한</w:t>
+      </w:r>
+      <w:r>
+        <w:rPr>
+          <w:rFonts w:ascii="굴림" w:eastAsia="굴림" w:hAnsi="굴림"/>
+        </w:rPr>
+        <w:t xml:space="preserve"> </w:t>
+      </w:r>
+      <w:r>
+        <w:rPr>
+          <w:rFonts w:ascii="굴림" w:eastAsia="굴림" w:hAnsi="굴림" w:hint="eastAsia"/>
+        </w:rPr>
+        <w:t>편집거리 계산 알고리즘에서는</w:t>
+      </w:r>
+      <w:r>
+        <w:rPr>
+          <w:rFonts w:ascii="굴림" w:eastAsia="굴림" w:hAnsi="굴림"/>
+        </w:rPr>
+        <w:t xml:space="preserve"> deletion </w:t>
+      </w:r>
+      <w:r>
+        <w:rPr>
+          <w:rFonts w:ascii="굴림" w:eastAsia="굴림" w:hAnsi="굴림" w:hint="eastAsia"/>
+        </w:rPr>
+        <w:t>오타에 대해서도 물리적 거리가 적용되었다.</w:t>
+      </w:r>
+      <w:r>
+        <w:rPr>
+          <w:rFonts w:ascii="굴림" w:eastAsia="굴림" w:hAnsi="굴림"/>
+        </w:rPr>
+        <w:t xml:space="preserve"> </w:t>
+      </w:r>
+      <w:r>
+        <w:rPr>
+          <w:rFonts w:ascii="굴림" w:eastAsia="굴림" w:hAnsi="굴림" w:hint="eastAsia"/>
+        </w:rPr>
+        <w:t xml:space="preserve">예를 들어 </w:t>
+      </w:r>
+      <w:r>
+        <w:rPr>
+          <w:rFonts w:ascii="굴림" w:eastAsia="굴림" w:hAnsi="굴림"/>
+        </w:rPr>
+        <w:t>‘</w:t>
+      </w:r>
+      <w:r>
+        <w:rPr>
+          <w:rFonts w:ascii="굴림" w:eastAsia="굴림" w:hAnsi="굴림" w:hint="eastAsia"/>
+        </w:rPr>
+        <w:t>운동자</w:t>
+      </w:r>
+      <w:r>
+        <w:rPr>
+          <w:rFonts w:ascii="굴림" w:eastAsia="굴림" w:hAnsi="굴림"/>
+        </w:rPr>
+        <w:t>’</w:t>
+      </w:r>
+      <w:r>
+        <w:rPr>
+          <w:rFonts w:ascii="굴림" w:eastAsia="굴림" w:hAnsi="굴림" w:hint="eastAsia"/>
+        </w:rPr>
+        <w:t>라는 오타</w:t>
+      </w:r>
+      <w:r>
+        <w:rPr>
+          <w:rFonts w:ascii="굴림" w:eastAsia="굴림" w:hAnsi="굴림" w:hint="eastAsia"/>
+        </w:rPr>
+        <w:t xml:space="preserve">에 대해 </w:t>
+      </w:r>
+      <w:r>
+        <w:rPr>
+          <w:rFonts w:ascii="굴림" w:eastAsia="굴림" w:hAnsi="굴림"/>
+        </w:rPr>
+        <w:t>‘</w:t>
+      </w:r>
+      <w:r>
+        <w:rPr>
+          <w:rFonts w:ascii="굴림" w:eastAsia="굴림" w:hAnsi="굴림" w:hint="eastAsia"/>
+        </w:rPr>
+        <w:t>눈동자</w:t>
+      </w:r>
+      <w:r>
+        <w:rPr>
+          <w:rFonts w:ascii="굴림" w:eastAsia="굴림" w:hAnsi="굴림"/>
+        </w:rPr>
+        <w:t>’</w:t>
+      </w:r>
+      <w:r>
+        <w:rPr>
+          <w:rFonts w:ascii="굴림" w:eastAsia="굴림" w:hAnsi="굴림" w:hint="eastAsia"/>
+        </w:rPr>
+        <w:t xml:space="preserve">와 </w:t>
+      </w:r>
+      <w:r>
+        <w:rPr>
+          <w:rFonts w:ascii="굴림" w:eastAsia="굴림" w:hAnsi="굴림"/>
+        </w:rPr>
+        <w:t>‘</w:t>
+      </w:r>
+      <w:r>
+        <w:rPr>
+          <w:rFonts w:ascii="굴림" w:eastAsia="굴림" w:hAnsi="굴림" w:hint="eastAsia"/>
+        </w:rPr>
+        <w:t>운동장</w:t>
+      </w:r>
+      <w:r>
+        <w:rPr>
+          <w:rFonts w:ascii="굴림" w:eastAsia="굴림" w:hAnsi="굴림"/>
+        </w:rPr>
+        <w:t xml:space="preserve">’ </w:t>
+      </w:r>
+      <w:r>
+        <w:rPr>
+          <w:rFonts w:ascii="굴림" w:eastAsia="굴림" w:hAnsi="굴림" w:hint="eastAsia"/>
+        </w:rPr>
+        <w:t>두가지 교정 후보가 존재한다고 하면,</w:t>
+      </w:r>
+      <w:r>
+        <w:rPr>
+          <w:rFonts w:ascii="굴림" w:eastAsia="굴림" w:hAnsi="굴림"/>
+        </w:rPr>
+        <w:t xml:space="preserve"> ‘</w:t>
+      </w:r>
+      <w:r>
+        <w:rPr>
+          <w:rFonts w:ascii="굴림" w:eastAsia="굴림" w:hAnsi="굴림" w:hint="eastAsia"/>
+        </w:rPr>
+        <w:t>눈동자</w:t>
+      </w:r>
+      <w:r>
+        <w:rPr>
+          <w:rFonts w:ascii="굴림" w:eastAsia="굴림" w:hAnsi="굴림"/>
+        </w:rPr>
+        <w:t>’(replace)</w:t>
+      </w:r>
+      <w:r>
+        <w:rPr>
+          <w:rFonts w:ascii="굴림" w:eastAsia="굴림" w:hAnsi="굴림" w:hint="eastAsia"/>
+        </w:rPr>
+        <w:t xml:space="preserve">에서는 </w:t>
+      </w:r>
+      <w:r>
+        <w:rPr>
+          <w:rFonts w:ascii="굴림" w:eastAsia="굴림" w:hAnsi="굴림"/>
+        </w:rPr>
+        <w:t>‘</w:t>
+      </w:r>
+      <w:proofErr w:type="spellStart"/>
+      <w:r>
+        <w:rPr>
+          <w:rFonts w:ascii="굴림" w:eastAsia="굴림" w:hAnsi="굴림" w:hint="eastAsia"/>
+        </w:rPr>
+        <w:t>ㅇ</w:t>
+      </w:r>
+      <w:proofErr w:type="spellEnd"/>
+      <w:r>
+        <w:rPr>
+          <w:rFonts w:ascii="굴림" w:eastAsia="굴림" w:hAnsi="굴림"/>
+        </w:rPr>
+        <w:t>’</w:t>
+      </w:r>
+      <w:r>
+        <w:rPr>
+          <w:rFonts w:ascii="굴림" w:eastAsia="굴림" w:hAnsi="굴림" w:hint="eastAsia"/>
+        </w:rPr>
+        <w:t xml:space="preserve">과 </w:t>
+      </w:r>
+      <w:r>
+        <w:rPr>
+          <w:rFonts w:ascii="굴림" w:eastAsia="굴림" w:hAnsi="굴림"/>
+        </w:rPr>
+        <w:t>‘</w:t>
+      </w:r>
+      <w:r>
+        <w:rPr>
+          <w:rFonts w:ascii="굴림" w:eastAsia="굴림" w:hAnsi="굴림" w:hint="eastAsia"/>
+        </w:rPr>
+        <w:t>ㄴ</w:t>
+      </w:r>
+      <w:r>
+        <w:rPr>
+          <w:rFonts w:ascii="굴림" w:eastAsia="굴림" w:hAnsi="굴림"/>
+        </w:rPr>
+        <w:t>’</w:t>
+      </w:r>
+      <w:r>
+        <w:rPr>
+          <w:rFonts w:ascii="굴림" w:eastAsia="굴림" w:hAnsi="굴림" w:hint="eastAsia"/>
+        </w:rPr>
+        <w:t>의 거리를 적용하면 된다.</w:t>
+      </w:r>
+      <w:r>
+        <w:rPr>
+          <w:rFonts w:ascii="굴림" w:eastAsia="굴림" w:hAnsi="굴림"/>
+        </w:rPr>
+        <w:t xml:space="preserve"> (</w:t>
+      </w:r>
+      <w:r>
+        <w:rPr>
+          <w:rFonts w:ascii="굴림" w:eastAsia="굴림" w:hAnsi="굴림" w:hint="eastAsia"/>
+        </w:rPr>
+        <w:t xml:space="preserve">두 칸 </w:t>
+      </w:r>
+      <w:proofErr w:type="spellStart"/>
+      <w:r>
+        <w:rPr>
+          <w:rFonts w:ascii="굴림" w:eastAsia="굴림" w:hAnsi="굴림" w:hint="eastAsia"/>
+        </w:rPr>
+        <w:t>떨어져있기</w:t>
+      </w:r>
+      <w:proofErr w:type="spellEnd"/>
+      <w:r>
+        <w:rPr>
+          <w:rFonts w:ascii="굴림" w:eastAsia="굴림" w:hAnsi="굴림" w:hint="eastAsia"/>
+        </w:rPr>
+        <w:t xml:space="preserve"> 때문에 가능성 낮은 오타)</w:t>
+      </w:r>
+      <w:r>
+        <w:rPr>
+          <w:rFonts w:ascii="굴림" w:eastAsia="굴림" w:hAnsi="굴림"/>
+        </w:rPr>
+        <w:t xml:space="preserve"> </w:t>
+      </w:r>
+      <w:r>
+        <w:rPr>
+          <w:rFonts w:ascii="굴림" w:eastAsia="굴림" w:hAnsi="굴림" w:hint="eastAsia"/>
+        </w:rPr>
+        <w:t xml:space="preserve">그에 </w:t>
+      </w:r>
+      <w:proofErr w:type="gramStart"/>
+      <w:r>
+        <w:rPr>
+          <w:rFonts w:ascii="굴림" w:eastAsia="굴림" w:hAnsi="굴림" w:hint="eastAsia"/>
+        </w:rPr>
+        <w:t xml:space="preserve">반해 </w:t>
+      </w:r>
+      <w:r>
+        <w:rPr>
+          <w:rFonts w:ascii="굴림" w:eastAsia="굴림" w:hAnsi="굴림"/>
+        </w:rPr>
+        <w:t xml:space="preserve"> ‘</w:t>
+      </w:r>
+      <w:proofErr w:type="gramEnd"/>
+      <w:r>
+        <w:rPr>
+          <w:rFonts w:ascii="굴림" w:eastAsia="굴림" w:hAnsi="굴림" w:hint="eastAsia"/>
+        </w:rPr>
+        <w:t>운동장</w:t>
+      </w:r>
+      <w:r>
+        <w:rPr>
+          <w:rFonts w:ascii="굴림" w:eastAsia="굴림" w:hAnsi="굴림"/>
+        </w:rPr>
+        <w:t>’(</w:t>
+      </w:r>
+      <w:r>
+        <w:rPr>
+          <w:rFonts w:ascii="굴림" w:eastAsia="굴림" w:hAnsi="굴림" w:hint="eastAsia"/>
+        </w:rPr>
+        <w:t>d</w:t>
+      </w:r>
+      <w:r>
+        <w:rPr>
+          <w:rFonts w:ascii="굴림" w:eastAsia="굴림" w:hAnsi="굴림"/>
+        </w:rPr>
+        <w:t>eletion)</w:t>
+      </w:r>
+      <w:r>
+        <w:rPr>
+          <w:rFonts w:ascii="굴림" w:eastAsia="굴림" w:hAnsi="굴림" w:hint="eastAsia"/>
+        </w:rPr>
+        <w:t>에서는</w:t>
+      </w:r>
+      <w:r>
+        <w:rPr>
+          <w:rFonts w:ascii="굴림" w:eastAsia="굴림" w:hAnsi="굴림"/>
+        </w:rPr>
+        <w:t xml:space="preserve"> </w:t>
+      </w:r>
+      <w:r>
+        <w:rPr>
+          <w:rFonts w:ascii="굴림" w:eastAsia="굴림" w:hAnsi="굴림" w:hint="eastAsia"/>
+        </w:rPr>
+        <w:t>거리 계산이</w:t>
+      </w:r>
+      <w:r>
+        <w:rPr>
+          <w:rFonts w:ascii="굴림" w:eastAsia="굴림" w:hAnsi="굴림"/>
+        </w:rPr>
+        <w:t xml:space="preserve"> </w:t>
+      </w:r>
+      <w:r>
+        <w:rPr>
+          <w:rFonts w:ascii="굴림" w:eastAsia="굴림" w:hAnsi="굴림" w:hint="eastAsia"/>
+        </w:rPr>
+        <w:t xml:space="preserve">적용되면 안되는데 </w:t>
+      </w:r>
+      <w:r>
+        <w:rPr>
+          <w:rFonts w:ascii="굴림" w:eastAsia="굴림" w:hAnsi="굴림"/>
+        </w:rPr>
+        <w:t>‘</w:t>
+      </w:r>
+      <w:proofErr w:type="spellStart"/>
+      <w:r>
+        <w:rPr>
+          <w:rFonts w:ascii="굴림" w:eastAsia="굴림" w:hAnsi="굴림"/>
+        </w:rPr>
+        <w:t>ㆍ</w:t>
+      </w:r>
+      <w:proofErr w:type="spellEnd"/>
+      <w:r>
+        <w:rPr>
+          <w:rFonts w:ascii="굴림" w:eastAsia="굴림" w:hAnsi="굴림"/>
+        </w:rPr>
+        <w:t>’</w:t>
+      </w:r>
+      <w:r>
+        <w:rPr>
+          <w:rFonts w:ascii="굴림" w:eastAsia="굴림" w:hAnsi="굴림" w:hint="eastAsia"/>
+        </w:rPr>
+        <w:t xml:space="preserve">와 </w:t>
+      </w:r>
+      <w:r>
+        <w:rPr>
+          <w:rFonts w:ascii="굴림" w:eastAsia="굴림" w:hAnsi="굴림"/>
+        </w:rPr>
+        <w:t>‘</w:t>
+      </w:r>
+      <w:proofErr w:type="spellStart"/>
+      <w:r>
+        <w:rPr>
+          <w:rFonts w:ascii="굴림" w:eastAsia="굴림" w:hAnsi="굴림" w:hint="eastAsia"/>
+        </w:rPr>
+        <w:t>ㅇ</w:t>
+      </w:r>
+      <w:proofErr w:type="spellEnd"/>
+      <w:r>
+        <w:rPr>
+          <w:rFonts w:ascii="굴림" w:eastAsia="굴림" w:hAnsi="굴림"/>
+        </w:rPr>
+        <w:t xml:space="preserve">’의 </w:t>
+      </w:r>
+      <w:r>
+        <w:rPr>
+          <w:rFonts w:ascii="굴림" w:eastAsia="굴림" w:hAnsi="굴림" w:hint="eastAsia"/>
+        </w:rPr>
+        <w:t>거리</w:t>
+      </w:r>
+      <w:r>
+        <w:rPr>
+          <w:rFonts w:ascii="굴림" w:eastAsia="굴림" w:hAnsi="굴림"/>
+        </w:rPr>
+        <w:t>(</w:t>
+      </w:r>
+      <w:r>
+        <w:rPr>
+          <w:rFonts w:ascii="굴림" w:eastAsia="굴림" w:hAnsi="굴림" w:hint="eastAsia"/>
+        </w:rPr>
+        <w:t xml:space="preserve">세 칸 </w:t>
+      </w:r>
+      <w:proofErr w:type="spellStart"/>
+      <w:r>
+        <w:rPr>
+          <w:rFonts w:ascii="굴림" w:eastAsia="굴림" w:hAnsi="굴림" w:hint="eastAsia"/>
+        </w:rPr>
+        <w:t>떨어져있음</w:t>
+      </w:r>
+      <w:proofErr w:type="spellEnd"/>
+      <w:r>
+        <w:rPr>
+          <w:rFonts w:ascii="굴림" w:eastAsia="굴림" w:hAnsi="굴림" w:hint="eastAsia"/>
+        </w:rPr>
+        <w:t>)</w:t>
+      </w:r>
+      <w:r>
+        <w:rPr>
+          <w:rFonts w:ascii="굴림" w:eastAsia="굴림" w:hAnsi="굴림" w:hint="eastAsia"/>
+        </w:rPr>
+        <w:t xml:space="preserve">가 적용되는 문제가 있었기 때문에 </w:t>
+      </w:r>
+      <w:r>
+        <w:rPr>
+          <w:rFonts w:ascii="굴림" w:eastAsia="굴림" w:hAnsi="굴림"/>
+        </w:rPr>
+        <w:t>‘</w:t>
+      </w:r>
+      <w:r>
+        <w:rPr>
+          <w:rFonts w:ascii="굴림" w:eastAsia="굴림" w:hAnsi="굴림" w:hint="eastAsia"/>
+        </w:rPr>
+        <w:t>눈동자</w:t>
+      </w:r>
+      <w:r>
+        <w:rPr>
+          <w:rFonts w:ascii="굴림" w:eastAsia="굴림" w:hAnsi="굴림"/>
+        </w:rPr>
+        <w:t>’</w:t>
+      </w:r>
+      <w:r>
+        <w:rPr>
+          <w:rFonts w:ascii="굴림" w:eastAsia="굴림" w:hAnsi="굴림" w:hint="eastAsia"/>
+        </w:rPr>
+        <w:t>가 먼저 추천되었다.</w:t>
+      </w:r>
+      <w:r>
+        <w:rPr>
+          <w:rFonts w:ascii="굴림" w:eastAsia="굴림" w:hAnsi="굴림"/>
+        </w:rPr>
+        <w:t xml:space="preserve"> </w:t>
+      </w:r>
+      <w:r>
+        <w:rPr>
+          <w:rFonts w:ascii="굴림" w:eastAsia="굴림" w:hAnsi="굴림" w:hint="eastAsia"/>
+        </w:rPr>
+        <w:t xml:space="preserve">따라서 </w:t>
+      </w:r>
+      <w:r>
+        <w:rPr>
+          <w:rFonts w:ascii="굴림" w:eastAsia="굴림" w:hAnsi="굴림"/>
+        </w:rPr>
+        <w:t xml:space="preserve">deletion </w:t>
+      </w:r>
+      <w:r>
+        <w:rPr>
+          <w:rFonts w:ascii="굴림" w:eastAsia="굴림" w:hAnsi="굴림" w:hint="eastAsia"/>
+        </w:rPr>
+        <w:t xml:space="preserve">오타에 대해서는 물리적 거리를 </w:t>
+      </w:r>
+      <w:r>
+        <w:rPr>
+          <w:rFonts w:ascii="굴림" w:eastAsia="굴림" w:hAnsi="굴림"/>
+        </w:rPr>
+        <w:t>1</w:t>
+      </w:r>
+      <w:r>
+        <w:rPr>
+          <w:rFonts w:ascii="굴림" w:eastAsia="굴림" w:hAnsi="굴림" w:hint="eastAsia"/>
+        </w:rPr>
+        <w:t xml:space="preserve">이라 가정하고 편집거리를 계산하도록 고쳐주었으며 이제는 </w:t>
+      </w:r>
+      <w:r>
+        <w:rPr>
+          <w:rFonts w:ascii="굴림" w:eastAsia="굴림" w:hAnsi="굴림"/>
+        </w:rPr>
+        <w:t>‘</w:t>
+      </w:r>
+      <w:r>
+        <w:rPr>
+          <w:rFonts w:ascii="굴림" w:eastAsia="굴림" w:hAnsi="굴림" w:hint="eastAsia"/>
+        </w:rPr>
+        <w:t>운동장</w:t>
+      </w:r>
+      <w:r>
+        <w:rPr>
+          <w:rFonts w:ascii="굴림" w:eastAsia="굴림" w:hAnsi="굴림"/>
+        </w:rPr>
+        <w:t>’</w:t>
+      </w:r>
+      <w:r>
+        <w:rPr>
+          <w:rFonts w:ascii="굴림" w:eastAsia="굴림" w:hAnsi="굴림" w:hint="eastAsia"/>
+        </w:rPr>
+        <w:t>이 추천된다.</w:t>
       </w:r>
     </w:p>
     <w:p/>
@@ -5786,6 +8189,7 @@
           <w:sz w:val="28"/>
           <w:szCs w:val="28"/>
         </w:rPr>
+        <w:lastRenderedPageBreak/>
         <w:t xml:space="preserve">단어 분절 적용 검색 </w:t>
       </w:r>
       <w:r>
@@ -5801,8 +8205,276 @@
       </w:r>
     </w:p>
     <w:p>
-      <w:r>
-        <w:t>pass</w:t>
+      <w:pPr>
+        <w:rPr>
+          <w:rFonts w:ascii="굴림" w:eastAsia="굴림" w:hAnsi="굴림" w:hint="eastAsia"/>
+        </w:rPr>
+      </w:pPr>
+      <w:proofErr w:type="spellStart"/>
+      <w:r>
+        <w:rPr>
+          <w:rFonts w:ascii="굴림" w:eastAsia="굴림" w:hAnsi="굴림" w:hint="eastAsia"/>
+        </w:rPr>
+        <w:t>블루베리스무디와</w:t>
+      </w:r>
+      <w:proofErr w:type="spellEnd"/>
+      <w:r>
+        <w:rPr>
+          <w:rFonts w:ascii="굴림" w:eastAsia="굴림" w:hAnsi="굴림" w:hint="eastAsia"/>
+        </w:rPr>
+        <w:t xml:space="preserve"> 같은 복합명사는 사전에 등재가 안 되어있다.</w:t>
+      </w:r>
+      <w:r>
+        <w:rPr>
+          <w:rFonts w:ascii="굴림" w:eastAsia="굴림" w:hAnsi="굴림"/>
+        </w:rPr>
+        <w:t xml:space="preserve"> </w:t>
+      </w:r>
+      <w:r>
+        <w:rPr>
+          <w:rFonts w:ascii="굴림" w:eastAsia="굴림" w:hAnsi="굴림" w:hint="eastAsia"/>
+        </w:rPr>
+        <w:t xml:space="preserve">이런 단어의 오타를 잡기 위해 </w:t>
+      </w:r>
+      <w:r>
+        <w:rPr>
+          <w:rFonts w:ascii="굴림" w:eastAsia="굴림" w:hAnsi="굴림"/>
+        </w:rPr>
+        <w:t>Bigram</w:t>
+      </w:r>
+      <w:r>
+        <w:rPr>
+          <w:rFonts w:ascii="굴림" w:eastAsia="굴림" w:hAnsi="굴림" w:hint="eastAsia"/>
+        </w:rPr>
+        <w:t>을 적용하여,</w:t>
+      </w:r>
+      <w:r>
+        <w:rPr>
+          <w:rFonts w:ascii="굴림" w:eastAsia="굴림" w:hAnsi="굴림"/>
+        </w:rPr>
+        <w:t xml:space="preserve"> [</w:t>
+      </w:r>
+      <w:proofErr w:type="spellStart"/>
+      <w:r>
+        <w:rPr>
+          <w:rFonts w:ascii="굴림" w:eastAsia="굴림" w:hAnsi="굴림" w:hint="eastAsia"/>
+        </w:rPr>
+        <w:t>블</w:t>
+      </w:r>
+      <w:proofErr w:type="spellEnd"/>
+      <w:r>
+        <w:rPr>
+          <w:rFonts w:ascii="굴림" w:eastAsia="굴림" w:hAnsi="굴림" w:hint="eastAsia"/>
+        </w:rPr>
+        <w:t>/</w:t>
+      </w:r>
+      <w:proofErr w:type="spellStart"/>
+      <w:r>
+        <w:rPr>
+          <w:rFonts w:ascii="굴림" w:eastAsia="굴림" w:hAnsi="굴림" w:hint="eastAsia"/>
+        </w:rPr>
+        <w:t>루베리스무디</w:t>
+      </w:r>
+      <w:proofErr w:type="spellEnd"/>
+      <w:r>
+        <w:rPr>
+          <w:rFonts w:ascii="굴림" w:eastAsia="굴림" w:hAnsi="굴림" w:hint="eastAsia"/>
+        </w:rPr>
+        <w:t>, 블루/</w:t>
+      </w:r>
+      <w:proofErr w:type="spellStart"/>
+      <w:r>
+        <w:rPr>
+          <w:rFonts w:ascii="굴림" w:eastAsia="굴림" w:hAnsi="굴림" w:hint="eastAsia"/>
+        </w:rPr>
+        <w:t>베리스무디</w:t>
+      </w:r>
+      <w:proofErr w:type="spellEnd"/>
+      <w:r>
+        <w:rPr>
+          <w:rFonts w:ascii="굴림" w:eastAsia="굴림" w:hAnsi="굴림" w:hint="eastAsia"/>
+        </w:rPr>
+        <w:t xml:space="preserve"> </w:t>
+      </w:r>
+      <w:r>
+        <w:rPr>
+          <w:rFonts w:ascii="굴림" w:eastAsia="굴림" w:hAnsi="굴림"/>
+        </w:rPr>
+        <w:t xml:space="preserve">… </w:t>
+      </w:r>
+      <w:proofErr w:type="spellStart"/>
+      <w:r>
+        <w:rPr>
+          <w:rFonts w:ascii="굴림" w:eastAsia="굴림" w:hAnsi="굴림" w:hint="eastAsia"/>
+        </w:rPr>
+        <w:t>블루베리스무</w:t>
+      </w:r>
+      <w:proofErr w:type="spellEnd"/>
+      <w:r>
+        <w:rPr>
+          <w:rFonts w:ascii="굴림" w:eastAsia="굴림" w:hAnsi="굴림" w:hint="eastAsia"/>
+        </w:rPr>
+        <w:t>/디</w:t>
+      </w:r>
+      <w:r>
+        <w:rPr>
+          <w:rFonts w:ascii="굴림" w:eastAsia="굴림" w:hAnsi="굴림"/>
+        </w:rPr>
+        <w:t xml:space="preserve">] </w:t>
+      </w:r>
+      <w:r>
+        <w:rPr>
+          <w:rFonts w:ascii="굴림" w:eastAsia="굴림" w:hAnsi="굴림" w:hint="eastAsia"/>
+        </w:rPr>
+        <w:t>와 같이</w:t>
+      </w:r>
+      <w:r>
+        <w:rPr>
+          <w:rFonts w:ascii="굴림" w:eastAsia="굴림" w:hAnsi="굴림"/>
+        </w:rPr>
+        <w:t xml:space="preserve"> </w:t>
+      </w:r>
+      <w:r>
+        <w:rPr>
+          <w:rFonts w:ascii="굴림" w:eastAsia="굴림" w:hAnsi="굴림" w:hint="eastAsia"/>
+        </w:rPr>
+        <w:t>입력을 두 부분으로 나눈 뒤,</w:t>
+      </w:r>
+      <w:r>
+        <w:rPr>
+          <w:rFonts w:ascii="굴림" w:eastAsia="굴림" w:hAnsi="굴림"/>
+        </w:rPr>
+        <w:t xml:space="preserve"> </w:t>
+      </w:r>
+      <w:r>
+        <w:rPr>
+          <w:rFonts w:ascii="굴림" w:eastAsia="굴림" w:hAnsi="굴림" w:hint="eastAsia"/>
+        </w:rPr>
+        <w:t>양쪽의</w:t>
+      </w:r>
+      <w:r>
+        <w:rPr>
+          <w:rFonts w:ascii="굴림" w:eastAsia="굴림" w:hAnsi="굴림"/>
+        </w:rPr>
+        <w:t xml:space="preserve"> </w:t>
+      </w:r>
+      <w:r>
+        <w:rPr>
+          <w:rFonts w:ascii="굴림" w:eastAsia="굴림" w:hAnsi="굴림" w:hint="eastAsia"/>
+        </w:rPr>
+        <w:t>교정 후보군의</w:t>
+      </w:r>
+      <w:r>
+        <w:rPr>
+          <w:rFonts w:ascii="굴림" w:eastAsia="굴림" w:hAnsi="굴림"/>
+        </w:rPr>
+        <w:t xml:space="preserve"> </w:t>
+      </w:r>
+      <w:r>
+        <w:rPr>
+          <w:rFonts w:ascii="굴림" w:eastAsia="굴림" w:hAnsi="굴림" w:hint="eastAsia"/>
+        </w:rPr>
+        <w:t xml:space="preserve">최저 </w:t>
+      </w:r>
+      <w:proofErr w:type="spellStart"/>
+      <w:r>
+        <w:rPr>
+          <w:rFonts w:ascii="굴림" w:eastAsia="굴림" w:hAnsi="굴림" w:hint="eastAsia"/>
+        </w:rPr>
+        <w:t>키값의</w:t>
+      </w:r>
+      <w:proofErr w:type="spellEnd"/>
+      <w:r>
+        <w:rPr>
+          <w:rFonts w:ascii="굴림" w:eastAsia="굴림" w:hAnsi="굴림" w:hint="eastAsia"/>
+        </w:rPr>
+        <w:t xml:space="preserve"> 합이 키가 된다.</w:t>
+      </w:r>
+      <w:r>
+        <w:rPr>
+          <w:rFonts w:ascii="굴림" w:eastAsia="굴림" w:hAnsi="굴림"/>
+        </w:rPr>
+        <w:t xml:space="preserve"> </w:t>
+      </w:r>
+      <w:r>
+        <w:rPr>
+          <w:rFonts w:ascii="굴림" w:eastAsia="굴림" w:hAnsi="굴림" w:hint="eastAsia"/>
+        </w:rPr>
+        <w:t>이 때 나누지 않고 잡을 수 있는 경우를 우선시하기 위해,</w:t>
+      </w:r>
+      <w:r>
+        <w:rPr>
+          <w:rFonts w:ascii="굴림" w:eastAsia="굴림" w:hAnsi="굴림"/>
+        </w:rPr>
+        <w:t xml:space="preserve"> penalty</w:t>
+      </w:r>
+      <w:r>
+        <w:rPr>
+          <w:rFonts w:ascii="굴림" w:eastAsia="굴림" w:hAnsi="굴림" w:hint="eastAsia"/>
+        </w:rPr>
+        <w:t xml:space="preserve">로 </w:t>
+      </w:r>
+      <w:proofErr w:type="spellStart"/>
+      <w:r>
+        <w:rPr>
+          <w:rFonts w:ascii="굴림" w:eastAsia="굴림" w:hAnsi="굴림" w:hint="eastAsia"/>
+        </w:rPr>
+        <w:t>키값에</w:t>
+      </w:r>
+      <w:proofErr w:type="spellEnd"/>
+      <w:r>
+        <w:rPr>
+          <w:rFonts w:ascii="굴림" w:eastAsia="굴림" w:hAnsi="굴림" w:hint="eastAsia"/>
+        </w:rPr>
+        <w:t xml:space="preserve"> </w:t>
+      </w:r>
+      <w:r>
+        <w:rPr>
+          <w:rFonts w:ascii="굴림" w:eastAsia="굴림" w:hAnsi="굴림"/>
+        </w:rPr>
+        <w:t>1</w:t>
+      </w:r>
+      <w:r>
+        <w:rPr>
+          <w:rFonts w:ascii="굴림" w:eastAsia="굴림" w:hAnsi="굴림" w:hint="eastAsia"/>
+        </w:rPr>
+        <w:t>을 더해주었다.</w:t>
+      </w:r>
+      <w:r>
+        <w:rPr>
+          <w:rFonts w:ascii="굴림" w:eastAsia="굴림" w:hAnsi="굴림"/>
+        </w:rPr>
+        <w:t xml:space="preserve"> </w:t>
+      </w:r>
+      <w:r>
+        <w:rPr>
+          <w:rFonts w:ascii="굴림" w:eastAsia="굴림" w:hAnsi="굴림" w:hint="eastAsia"/>
+        </w:rPr>
+        <w:t>이와 같은 방식으로 좀더 많은 오타를 잡아낼 수 있게 되었다.</w:t>
+      </w:r>
+      <w:r>
+        <w:rPr>
+          <w:rFonts w:ascii="굴림" w:eastAsia="굴림" w:hAnsi="굴림"/>
+        </w:rPr>
+        <w:t xml:space="preserve"> </w:t>
+      </w:r>
+      <w:r>
+        <w:rPr>
+          <w:rFonts w:ascii="굴림" w:eastAsia="굴림" w:hAnsi="굴림" w:hint="eastAsia"/>
+        </w:rPr>
+        <w:t xml:space="preserve">물론 </w:t>
+      </w:r>
+      <w:r>
+        <w:rPr>
+          <w:rFonts w:ascii="굴림" w:eastAsia="굴림" w:hAnsi="굴림"/>
+        </w:rPr>
+        <w:t>Trigram</w:t>
+      </w:r>
+      <w:r>
+        <w:rPr>
+          <w:rFonts w:ascii="굴림" w:eastAsia="굴림" w:hAnsi="굴림" w:hint="eastAsia"/>
+        </w:rPr>
+        <w:t>을 적용하여 세 부분으로 나누면 더 정확도가 높아질 수 있기에 차후 적용해볼 생각이다.</w:t>
       </w:r>
     </w:p>
     <w:p/>
@@ -5854,14 +8526,140 @@
       </w:r>
     </w:p>
     <w:p>
-      <w:r>
-        <w:rPr>
-          <w:rFonts w:hint="eastAsia"/>
-        </w:rPr>
-        <w:t>p</w:t>
-      </w:r>
-      <w:r>
-        <w:t>ass</w:t>
+      <w:pPr>
+        <w:rPr>
+          <w:rFonts w:ascii="굴림" w:eastAsia="굴림" w:hAnsi="굴림" w:hint="eastAsia"/>
+        </w:rPr>
+      </w:pPr>
+      <w:r>
+        <w:rPr>
+          <w:rFonts w:ascii="굴림" w:eastAsia="굴림" w:hAnsi="굴림" w:hint="eastAsia"/>
+        </w:rPr>
+        <w:t xml:space="preserve">단어 하나를 고쳐주는 </w:t>
+      </w:r>
+      <w:proofErr w:type="spellStart"/>
+      <w:r>
+        <w:rPr>
+          <w:rFonts w:ascii="굴림" w:eastAsia="굴림" w:hAnsi="굴림"/>
+        </w:rPr>
+        <w:t>word_fixer</w:t>
+      </w:r>
+      <w:proofErr w:type="spellEnd"/>
+      <w:r>
+        <w:rPr>
+          <w:rFonts w:ascii="굴림" w:eastAsia="굴림" w:hAnsi="굴림" w:hint="eastAsia"/>
+        </w:rPr>
+        <w:t xml:space="preserve">를 </w:t>
+      </w:r>
+      <w:r>
+        <w:rPr>
+          <w:rFonts w:ascii="굴림" w:eastAsia="굴림" w:hAnsi="굴림"/>
+        </w:rPr>
+        <w:t>import</w:t>
+      </w:r>
+      <w:r>
+        <w:rPr>
+          <w:rFonts w:ascii="굴림" w:eastAsia="굴림" w:hAnsi="굴림" w:hint="eastAsia"/>
+        </w:rPr>
+        <w:t xml:space="preserve">하는 </w:t>
+      </w:r>
+      <w:proofErr w:type="spellStart"/>
+      <w:r>
+        <w:rPr>
+          <w:rFonts w:ascii="굴림" w:eastAsia="굴림" w:hAnsi="굴림"/>
+        </w:rPr>
+        <w:t>chinjiin</w:t>
+      </w:r>
+      <w:proofErr w:type="spellEnd"/>
+      <w:r>
+        <w:rPr>
+          <w:rFonts w:ascii="굴림" w:eastAsia="굴림" w:hAnsi="굴림" w:hint="eastAsia"/>
+        </w:rPr>
+        <w:t xml:space="preserve">에서는 </w:t>
+      </w:r>
+      <w:r>
+        <w:rPr>
+          <w:rFonts w:ascii="굴림" w:eastAsia="굴림" w:hAnsi="굴림"/>
+        </w:rPr>
+        <w:t xml:space="preserve">fix, </w:t>
+      </w:r>
+      <w:proofErr w:type="spellStart"/>
+      <w:r>
+        <w:rPr>
+          <w:rFonts w:ascii="굴림" w:eastAsia="굴림" w:hAnsi="굴림"/>
+        </w:rPr>
+        <w:t>fix_file</w:t>
+      </w:r>
+      <w:proofErr w:type="spellEnd"/>
+      <w:r>
+        <w:rPr>
+          <w:rFonts w:ascii="굴림" w:eastAsia="굴림" w:hAnsi="굴림"/>
+        </w:rPr>
+        <w:t xml:space="preserve">, </w:t>
+      </w:r>
+      <w:proofErr w:type="spellStart"/>
+      <w:r>
+        <w:rPr>
+          <w:rFonts w:ascii="굴림" w:eastAsia="굴림" w:hAnsi="굴림"/>
+        </w:rPr>
+        <w:t>fix_dir</w:t>
+      </w:r>
+      <w:proofErr w:type="spellEnd"/>
+      <w:r>
+        <w:rPr>
+          <w:rFonts w:ascii="굴림" w:eastAsia="굴림" w:hAnsi="굴림" w:hint="eastAsia"/>
+        </w:rPr>
+        <w:t>과 같은 메서드를 지원하는데 각각 문장,</w:t>
+      </w:r>
+      <w:r>
+        <w:rPr>
+          <w:rFonts w:ascii="굴림" w:eastAsia="굴림" w:hAnsi="굴림"/>
+        </w:rPr>
+        <w:t xml:space="preserve"> </w:t>
+      </w:r>
+      <w:r>
+        <w:rPr>
+          <w:rFonts w:ascii="굴림" w:eastAsia="굴림" w:hAnsi="굴림" w:hint="eastAsia"/>
+        </w:rPr>
+        <w:t>파일,</w:t>
+      </w:r>
+      <w:r>
+        <w:rPr>
+          <w:rFonts w:ascii="굴림" w:eastAsia="굴림" w:hAnsi="굴림"/>
+        </w:rPr>
+        <w:t xml:space="preserve"> </w:t>
+      </w:r>
+      <w:r>
+        <w:rPr>
+          <w:rFonts w:ascii="굴림" w:eastAsia="굴림" w:hAnsi="굴림" w:hint="eastAsia"/>
+        </w:rPr>
+        <w:t>폴더 내 모든 파일에 대한 교정이다.</w:t>
+      </w:r>
+      <w:r>
+        <w:rPr>
+          <w:rFonts w:ascii="굴림" w:eastAsia="굴림" w:hAnsi="굴림"/>
+        </w:rPr>
+        <w:t xml:space="preserve"> </w:t>
+      </w:r>
+      <w:r>
+        <w:rPr>
+          <w:rFonts w:ascii="굴림" w:eastAsia="굴림" w:hAnsi="굴림" w:hint="eastAsia"/>
+        </w:rPr>
+        <w:t xml:space="preserve">이는 교정 후보군 중 하나하나 고르기가 어렵기 때문에 가장 가능성 높은 교정 후보로 바꿔주는 </w:t>
+      </w:r>
+      <w:proofErr w:type="spellStart"/>
+      <w:r>
+        <w:rPr>
+          <w:rFonts w:ascii="굴림" w:eastAsia="굴림" w:hAnsi="굴림"/>
+        </w:rPr>
+        <w:t>direct_fix</w:t>
+      </w:r>
+      <w:proofErr w:type="spellEnd"/>
+      <w:r>
+        <w:rPr>
+          <w:rFonts w:ascii="굴림" w:eastAsia="굴림" w:hAnsi="굴림" w:hint="eastAsia"/>
+        </w:rPr>
+        <w:t>를 사용한다.</w:t>
       </w:r>
     </w:p>
     <w:p/>
@@ -6055,6 +8853,7 @@
           <w:rFonts w:ascii="굴림" w:eastAsia="굴림" w:hAnsi="굴림"/>
         </w:rPr>
       </w:pPr>
+      <w:proofErr w:type="gramStart"/>
       <w:r>
         <w:rPr>
           <w:rFonts w:ascii="굴림" w:eastAsia="굴림" w:hAnsi="굴림" w:hint="eastAsia"/>
@@ -6067,12 +8866,15 @@
         </w:rPr>
         <w:t xml:space="preserve">/ </w:t>
       </w:r>
+      <w:proofErr w:type="spellStart"/>
       <w:r>
         <w:rPr>
           <w:rFonts w:ascii="굴림" w:eastAsia="굴림" w:hAnsi="굴림" w:hint="eastAsia"/>
         </w:rPr>
         <w:t>추가해야함</w:t>
       </w:r>
+      <w:proofErr w:type="spellEnd"/>
+      <w:proofErr w:type="gramEnd"/>
     </w:p>
     <w:p>
       <w:pPr>
@@ -6330,12 +9132,14 @@
                 <w:rFonts w:ascii="굴림" w:eastAsia="굴림" w:hAnsi="굴림"/>
               </w:rPr>
             </w:pPr>
+            <w:proofErr w:type="spellStart"/>
             <w:r>
               <w:rPr>
                 <w:rFonts w:ascii="굴림" w:eastAsia="굴림" w:hAnsi="굴림" w:hint="eastAsia"/>
               </w:rPr>
               <w:t>임우섭</w:t>
             </w:r>
+            <w:proofErr w:type="spellEnd"/>
           </w:p>
         </w:tc>
       </w:tr>
@@ -6384,12 +9188,14 @@
                 <w:rFonts w:ascii="굴림" w:eastAsia="굴림" w:hAnsi="굴림"/>
               </w:rPr>
             </w:pPr>
+            <w:proofErr w:type="spellStart"/>
             <w:r>
               <w:rPr>
                 <w:rFonts w:ascii="굴림" w:eastAsia="굴림" w:hAnsi="굴림" w:hint="eastAsia"/>
               </w:rPr>
               <w:t>정석우</w:t>
             </w:r>
+            <w:proofErr w:type="spellEnd"/>
           </w:p>
         </w:tc>
       </w:tr>
@@ -6493,12 +9299,14 @@
                 <w:rFonts w:ascii="굴림" w:eastAsia="굴림" w:hAnsi="굴림"/>
               </w:rPr>
             </w:pPr>
+            <w:proofErr w:type="spellStart"/>
             <w:r>
               <w:rPr>
                 <w:rFonts w:ascii="굴림" w:eastAsia="굴림" w:hAnsi="굴림" w:hint="eastAsia"/>
               </w:rPr>
               <w:t>한태균</w:t>
             </w:r>
+            <w:proofErr w:type="spellEnd"/>
           </w:p>
         </w:tc>
       </w:tr>
@@ -6623,8 +9431,9 @@
           <w:szCs w:val="28"/>
         </w:rPr>
         <w:lastRenderedPageBreak/>
-        <w:t>Usage Scenario</w:t>
-      </w:r>
+        <w:t xml:space="preserve">Usage </w:t>
+      </w:r>
+      <w:proofErr w:type="gramStart"/>
       <w:r>
         <w:rPr>
           <w:rFonts w:ascii="굴림" w:eastAsia="굴림" w:hAnsi="굴림"/>
@@ -6634,88 +9443,103 @@
           <w:sz w:val="28"/>
           <w:szCs w:val="28"/>
         </w:rPr>
-        <w:t xml:space="preserve"> // </w:t>
-      </w:r>
-      <w:r>
-        <w:rPr>
-          <w:rFonts w:ascii="굴림" w:eastAsia="굴림" w:hAnsi="굴림" w:hint="eastAsia"/>
+        <w:t>Scenario</w:t>
+      </w:r>
+      <w:r>
+        <w:rPr>
+          <w:rFonts w:ascii="굴림" w:eastAsia="굴림" w:hAnsi="굴림"/>
           <w:b/>
           <w:bCs/>
           <w:color w:val="auto"/>
           <w:sz w:val="28"/>
           <w:szCs w:val="28"/>
         </w:rPr>
-        <w:t>어디로 들어가야 되지</w:t>
-      </w:r>
-    </w:p>
-    <w:p>
-      <w:pPr>
-        <w:rPr>
-          <w:rFonts w:ascii="굴림" w:eastAsia="굴림" w:hAnsi="굴림"/>
-        </w:rPr>
-      </w:pPr>
-      <w:r>
-        <w:rPr>
-          <w:rFonts w:ascii="굴림" w:eastAsia="굴림" w:hAnsi="굴림" w:hint="eastAsia"/>
-        </w:rPr>
-        <w:t xml:space="preserve"> 이러한</w:t>
-      </w:r>
-      <w:r>
-        <w:rPr>
-          <w:rFonts w:ascii="굴림" w:eastAsia="굴림" w:hAnsi="굴림"/>
-        </w:rPr>
-        <w:t xml:space="preserve"> 이유들로 개발된 라이브러리 개념의 '친지인'은 검색 엔진 속에 탑재되어서, 기존 빈도 수 기반 오타 교정이나, 쿼티 자판 기준 오타 분석에 더해 '천지인' 키보드의 관점에서 단어를 추천할 수 있게 된다. 또한, 스마트폰 조작이 익숙하지 않은 사람들이 '천지인' 키보드를 쓰는 경우가 많은데, 검색 엔진이 아닌 실제 천지인 키보드 프로그램에 탑재되어서, 사용자들에게 더욱 질 좋은 오타교정을 해 주어서 스마트폰의 진입장벽을 낮추는 데에도 기여를 할 것이</w:t>
-      </w:r>
-      <w:r>
-        <w:rPr>
-          <w:rFonts w:ascii="굴림" w:eastAsia="굴림" w:hAnsi="굴림" w:hint="eastAsia"/>
-        </w:rPr>
-        <w:t>다</w:t>
-      </w:r>
-      <w:r>
-        <w:rPr>
-          <w:rFonts w:ascii="굴림" w:eastAsia="굴림" w:hAnsi="굴림"/>
-        </w:rPr>
-        <w:t>.</w:t>
-      </w:r>
-    </w:p>
-    <w:p>
-      <w:pPr>
-        <w:rPr>
-          <w:rFonts w:ascii="굴림" w:eastAsia="굴림" w:hAnsi="굴림"/>
-        </w:rPr>
-      </w:pPr>
-    </w:p>
-    <w:p>
-      <w:pPr>
-        <w:rPr>
-          <w:rFonts w:ascii="굴림" w:eastAsia="굴림" w:hAnsi="굴림"/>
-          <w:b/>
-          <w:bCs/>
-        </w:rPr>
-      </w:pPr>
-      <w:r>
-        <w:rPr>
-          <w:rFonts w:ascii="굴림" w:eastAsia="굴림" w:hAnsi="굴림" w:hint="eastAsia"/>
+        <w:t xml:space="preserve"> /</w:t>
+      </w:r>
+      <w:proofErr w:type="gramEnd"/>
+      <w:r>
+        <w:rPr>
+          <w:rFonts w:ascii="굴림" w:eastAsia="굴림" w:hAnsi="굴림"/>
           <w:b/>
           <w:bCs/>
           <w:color w:val="auto"/>
           <w:sz w:val="28"/>
           <w:szCs w:val="28"/>
         </w:rPr>
-        <w:sym w:font="Wingdings" w:char="F09F"/>
-      </w:r>
-      <w:r>
-        <w:rPr>
-          <w:rFonts w:ascii="굴림" w:eastAsia="굴림" w:hAnsi="굴림"/>
+        <w:t xml:space="preserve">/ </w:t>
+      </w:r>
+      <w:r>
+        <w:rPr>
+          <w:rFonts w:ascii="굴림" w:eastAsia="굴림" w:hAnsi="굴림" w:hint="eastAsia"/>
           <w:b/>
           <w:bCs/>
           <w:color w:val="auto"/>
           <w:sz w:val="28"/>
           <w:szCs w:val="28"/>
         </w:rPr>
-        <w:t xml:space="preserve"> </w:t>
-      </w:r>
+        <w:t>어디로 들어가야 되지</w:t>
+      </w:r>
+    </w:p>
+    <w:p>
+      <w:pPr>
+        <w:rPr>
+          <w:rFonts w:ascii="굴림" w:eastAsia="굴림" w:hAnsi="굴림"/>
+        </w:rPr>
+      </w:pPr>
+      <w:r>
+        <w:rPr>
+          <w:rFonts w:ascii="굴림" w:eastAsia="굴림" w:hAnsi="굴림" w:hint="eastAsia"/>
+        </w:rPr>
+        <w:t xml:space="preserve"> 이러한</w:t>
+      </w:r>
+      <w:r>
+        <w:rPr>
+          <w:rFonts w:ascii="굴림" w:eastAsia="굴림" w:hAnsi="굴림"/>
+        </w:rPr>
+        <w:t xml:space="preserve"> 이유들로 개발된 라이브러리 개념의 '친지인'은 검색 엔진 속에 탑재되어서, 기존 빈도 수 기반 오타 교정이나, </w:t>
+      </w:r>
+      <w:proofErr w:type="spellStart"/>
+      <w:r>
+        <w:rPr>
+          <w:rFonts w:ascii="굴림" w:eastAsia="굴림" w:hAnsi="굴림"/>
+        </w:rPr>
+        <w:t>쿼티</w:t>
+      </w:r>
+      <w:proofErr w:type="spellEnd"/>
+      <w:r>
+        <w:rPr>
+          <w:rFonts w:ascii="굴림" w:eastAsia="굴림" w:hAnsi="굴림"/>
+        </w:rPr>
+        <w:t xml:space="preserve"> 자판 기준 오타 분석에 더해 '천지인' 키보드의 관점에서 단어를 추천할 수 있게 된다. 또한, 스마트폰 조작이 익숙하지 않은 사람들이 '천지인' 키보드를 쓰는 경우가 많은데, 검색 엔진이 아닌 실제 천지인 키보드 프로그램에 탑재되어서, 사용자들에게 더욱 질 좋은 오타교정을 해 주어서 스마트폰의 진입장벽을 낮추는 데에도 기여를 할 것이</w:t>
+      </w:r>
+      <w:r>
+        <w:rPr>
+          <w:rFonts w:ascii="굴림" w:eastAsia="굴림" w:hAnsi="굴림" w:hint="eastAsia"/>
+        </w:rPr>
+        <w:t>다</w:t>
+      </w:r>
+      <w:r>
+        <w:rPr>
+          <w:rFonts w:ascii="굴림" w:eastAsia="굴림" w:hAnsi="굴림"/>
+        </w:rPr>
+        <w:t>.</w:t>
+      </w:r>
+    </w:p>
+    <w:p>
+      <w:pPr>
+        <w:rPr>
+          <w:rFonts w:ascii="굴림" w:eastAsia="굴림" w:hAnsi="굴림"/>
+        </w:rPr>
+      </w:pPr>
+    </w:p>
+    <w:p>
+      <w:pPr>
+        <w:rPr>
+          <w:rFonts w:ascii="굴림" w:eastAsia="굴림" w:hAnsi="굴림"/>
+          <w:b/>
+          <w:bCs/>
+        </w:rPr>
+      </w:pPr>
       <w:r>
         <w:rPr>
           <w:rFonts w:ascii="굴림" w:eastAsia="굴림" w:hAnsi="굴림" w:hint="eastAsia"/>
@@ -6725,11 +9549,11 @@
           <w:sz w:val="28"/>
           <w:szCs w:val="28"/>
         </w:rPr>
-        <w:t>프로젝트 의의</w:t>
-      </w:r>
-      <w:r>
-        <w:rPr>
-          <w:rFonts w:ascii="굴림" w:eastAsia="굴림" w:hAnsi="굴림" w:hint="eastAsia"/>
+        <w:sym w:font="Wingdings" w:char="F09F"/>
+      </w:r>
+      <w:r>
+        <w:rPr>
+          <w:rFonts w:ascii="굴림" w:eastAsia="굴림" w:hAnsi="굴림"/>
           <w:b/>
           <w:bCs/>
           <w:color w:val="auto"/>
@@ -6740,14 +9564,60 @@
       </w:r>
       <w:r>
         <w:rPr>
-          <w:rFonts w:ascii="굴림" w:eastAsia="굴림" w:hAnsi="굴림"/>
+          <w:rFonts w:ascii="굴림" w:eastAsia="굴림" w:hAnsi="굴림" w:hint="eastAsia"/>
           <w:b/>
           <w:bCs/>
           <w:color w:val="auto"/>
           <w:sz w:val="28"/>
           <w:szCs w:val="28"/>
         </w:rPr>
-        <w:t>//</w:t>
+        <w:t xml:space="preserve">프로젝트 </w:t>
+      </w:r>
+      <w:proofErr w:type="gramStart"/>
+      <w:r>
+        <w:rPr>
+          <w:rFonts w:ascii="굴림" w:eastAsia="굴림" w:hAnsi="굴림" w:hint="eastAsia"/>
+          <w:b/>
+          <w:bCs/>
+          <w:color w:val="auto"/>
+          <w:sz w:val="28"/>
+          <w:szCs w:val="28"/>
+        </w:rPr>
+        <w:t>의의</w:t>
+      </w:r>
+      <w:r>
+        <w:rPr>
+          <w:rFonts w:ascii="굴림" w:eastAsia="굴림" w:hAnsi="굴림" w:hint="eastAsia"/>
+          <w:b/>
+          <w:bCs/>
+          <w:color w:val="auto"/>
+          <w:sz w:val="28"/>
+          <w:szCs w:val="28"/>
+        </w:rPr>
+        <w:t xml:space="preserve"> </w:t>
+      </w:r>
+      <w:r>
+        <w:rPr>
+          <w:rFonts w:ascii="굴림" w:eastAsia="굴림" w:hAnsi="굴림"/>
+          <w:b/>
+          <w:bCs/>
+          <w:color w:val="auto"/>
+          <w:sz w:val="28"/>
+          <w:szCs w:val="28"/>
+        </w:rPr>
+        <w:t>/</w:t>
+      </w:r>
+      <w:proofErr w:type="gramEnd"/>
+      <w:r>
+        <w:rPr>
+          <w:rFonts w:ascii="굴림" w:eastAsia="굴림" w:hAnsi="굴림"/>
+          <w:b/>
+          <w:bCs/>
+          <w:color w:val="auto"/>
+          <w:sz w:val="28"/>
+          <w:szCs w:val="28"/>
+        </w:rPr>
+        <w:t>/</w:t>
       </w:r>
     </w:p>
     <w:p>
@@ -6986,11 +9856,19 @@
         </w:rPr>
         <w:t xml:space="preserve">54%, </w:t>
       </w:r>
-      <w:r>
-        <w:rPr>
-          <w:rFonts w:ascii="굴림" w:eastAsia="굴림" w:hAnsi="굴림" w:hint="eastAsia"/>
-        </w:rPr>
-        <w:t xml:space="preserve">나랏글 </w:t>
+      <w:proofErr w:type="spellStart"/>
+      <w:r>
+        <w:rPr>
+          <w:rFonts w:ascii="굴림" w:eastAsia="굴림" w:hAnsi="굴림" w:hint="eastAsia"/>
+        </w:rPr>
+        <w:t>나랏글</w:t>
+      </w:r>
+      <w:proofErr w:type="spellEnd"/>
+      <w:r>
+        <w:rPr>
+          <w:rFonts w:ascii="굴림" w:eastAsia="굴림" w:hAnsi="굴림" w:hint="eastAsia"/>
+        </w:rPr>
+        <w:t xml:space="preserve"> </w:t>
       </w:r>
       <w:r>
         <w:rPr>
@@ -8053,6 +10931,119 @@
     </w:lvl>
   </w:abstractNum>
   <w:abstractNum w:abstractNumId="16" w15:restartNumberingAfterBreak="0">
+    <w:nsid w:val="3FC3566F"/>
+    <w:multiLevelType w:val="hybridMultilevel"/>
+    <w:tmpl w:val="3782DFF4"/>
+    <w:lvl w:ilvl="0" w:tplc="04090001">
+      <w:start w:val="1"/>
+      <w:numFmt w:val="bullet"/>
+      <w:lvlText w:val=""/>
+      <w:lvlJc w:val="left"/>
+      <w:pPr>
+        <w:ind w:left="760" w:hanging="360"/>
+      </w:pPr>
+      <w:rPr>
+        <w:rFonts w:ascii="Wingdings" w:hAnsi="Wingdings" w:hint="default"/>
+      </w:rPr>
+    </w:lvl>
+    <w:lvl w:ilvl="1" w:tplc="04090001">
+      <w:start w:val="1"/>
+      <w:numFmt w:val="bullet"/>
+      <w:lvlText w:val=""/>
+      <w:lvlJc w:val="left"/>
+      <w:pPr>
+        <w:ind w:left="1200" w:hanging="400"/>
+      </w:pPr>
+      <w:rPr>
+        <w:rFonts w:ascii="Wingdings" w:hAnsi="Wingdings" w:hint="default"/>
+      </w:rPr>
+    </w:lvl>
+    <w:lvl w:ilvl="2" w:tplc="04090005" w:tentative="1">
+      <w:start w:val="1"/>
+      <w:numFmt w:val="bullet"/>
+      <w:lvlText w:val=""/>
+      <w:lvlJc w:val="left"/>
+      <w:pPr>
+        <w:ind w:left="1600" w:hanging="400"/>
+      </w:pPr>
+      <w:rPr>
+        <w:rFonts w:ascii="Wingdings" w:hAnsi="Wingdings" w:hint="default"/>
+      </w:rPr>
+    </w:lvl>
+    <w:lvl w:ilvl="3" w:tplc="04090001" w:tentative="1">
+      <w:start w:val="1"/>
+      <w:numFmt w:val="bullet"/>
+      <w:lvlText w:val=""/>
+      <w:lvlJc w:val="left"/>
+      <w:pPr>
+        <w:ind w:left="2000" w:hanging="400"/>
+      </w:pPr>
+      <w:rPr>
+        <w:rFonts w:ascii="Wingdings" w:hAnsi="Wingdings" w:hint="default"/>
+      </w:rPr>
+    </w:lvl>
+    <w:lvl w:ilvl="4" w:tplc="04090003" w:tentative="1">
+      <w:start w:val="1"/>
+      <w:numFmt w:val="bullet"/>
+      <w:lvlText w:val=""/>
+      <w:lvlJc w:val="left"/>
+      <w:pPr>
+        <w:ind w:left="2400" w:hanging="400"/>
+      </w:pPr>
+      <w:rPr>
+        <w:rFonts w:ascii="Wingdings" w:hAnsi="Wingdings" w:hint="default"/>
+      </w:rPr>
+    </w:lvl>
+    <w:lvl w:ilvl="5" w:tplc="04090005" w:tentative="1">
+      <w:start w:val="1"/>
+      <w:numFmt w:val="bullet"/>
+      <w:lvlText w:val=""/>
+      <w:lvlJc w:val="left"/>
+      <w:pPr>
+        <w:ind w:left="2800" w:hanging="400"/>
+      </w:pPr>
+      <w:rPr>
+        <w:rFonts w:ascii="Wingdings" w:hAnsi="Wingdings" w:hint="default"/>
+      </w:rPr>
+    </w:lvl>
+    <w:lvl w:ilvl="6" w:tplc="04090001" w:tentative="1">
+      <w:start w:val="1"/>
+      <w:numFmt w:val="bullet"/>
+      <w:lvlText w:val=""/>
+      <w:lvlJc w:val="left"/>
+      <w:pPr>
+        <w:ind w:left="3200" w:hanging="400"/>
+      </w:pPr>
+      <w:rPr>
+        <w:rFonts w:ascii="Wingdings" w:hAnsi="Wingdings" w:hint="default"/>
+      </w:rPr>
+    </w:lvl>
+    <w:lvl w:ilvl="7" w:tplc="04090003" w:tentative="1">
+      <w:start w:val="1"/>
+      <w:numFmt w:val="bullet"/>
+      <w:lvlText w:val=""/>
+      <w:lvlJc w:val="left"/>
+      <w:pPr>
+        <w:ind w:left="3600" w:hanging="400"/>
+      </w:pPr>
+      <w:rPr>
+        <w:rFonts w:ascii="Wingdings" w:hAnsi="Wingdings" w:hint="default"/>
+      </w:rPr>
+    </w:lvl>
+    <w:lvl w:ilvl="8" w:tplc="04090005" w:tentative="1">
+      <w:start w:val="1"/>
+      <w:numFmt w:val="bullet"/>
+      <w:lvlText w:val=""/>
+      <w:lvlJc w:val="left"/>
+      <w:pPr>
+        <w:ind w:left="4000" w:hanging="400"/>
+      </w:pPr>
+      <w:rPr>
+        <w:rFonts w:ascii="Wingdings" w:hAnsi="Wingdings" w:hint="default"/>
+      </w:rPr>
+    </w:lvl>
+  </w:abstractNum>
+  <w:abstractNum w:abstractNumId="17" w15:restartNumberingAfterBreak="0">
     <w:nsid w:val="42573AE9"/>
     <w:multiLevelType w:val="hybridMultilevel"/>
     <w:tmpl w:val="5E904066"/>
@@ -8165,7 +11156,7 @@
       </w:rPr>
     </w:lvl>
   </w:abstractNum>
-  <w:abstractNum w:abstractNumId="17" w15:restartNumberingAfterBreak="0">
+  <w:abstractNum w:abstractNumId="18" w15:restartNumberingAfterBreak="0">
     <w:nsid w:val="47164D09"/>
     <w:multiLevelType w:val="multilevel"/>
     <w:tmpl w:val="0409001F"/>
@@ -8251,7 +11242,7 @@
       </w:pPr>
     </w:lvl>
   </w:abstractNum>
-  <w:abstractNum w:abstractNumId="18" w15:restartNumberingAfterBreak="0">
+  <w:abstractNum w:abstractNumId="19" w15:restartNumberingAfterBreak="0">
     <w:nsid w:val="478F0F58"/>
     <w:multiLevelType w:val="hybridMultilevel"/>
     <w:tmpl w:val="C00E71DE"/>
@@ -8340,7 +11331,7 @@
       </w:pPr>
     </w:lvl>
   </w:abstractNum>
-  <w:abstractNum w:abstractNumId="19" w15:restartNumberingAfterBreak="0">
+  <w:abstractNum w:abstractNumId="20" w15:restartNumberingAfterBreak="0">
     <w:nsid w:val="5B00464E"/>
     <w:multiLevelType w:val="multilevel"/>
     <w:tmpl w:val="0409001D"/>
@@ -8430,7 +11421,7 @@
       </w:pPr>
     </w:lvl>
   </w:abstractNum>
-  <w:abstractNum w:abstractNumId="20" w15:restartNumberingAfterBreak="0">
+  <w:abstractNum w:abstractNumId="21" w15:restartNumberingAfterBreak="0">
     <w:nsid w:val="65972D5C"/>
     <w:multiLevelType w:val="multilevel"/>
     <w:tmpl w:val="0409001F"/>
@@ -8520,7 +11511,7 @@
       </w:pPr>
     </w:lvl>
   </w:abstractNum>
-  <w:abstractNum w:abstractNumId="21" w15:restartNumberingAfterBreak="0">
+  <w:abstractNum w:abstractNumId="22" w15:restartNumberingAfterBreak="0">
     <w:nsid w:val="6AC72513"/>
     <w:multiLevelType w:val="multilevel"/>
     <w:tmpl w:val="90A6CBD0"/>
@@ -8636,7 +11627,7 @@
       </w:rPr>
     </w:lvl>
   </w:abstractNum>
-  <w:abstractNum w:abstractNumId="22" w15:restartNumberingAfterBreak="0">
+  <w:abstractNum w:abstractNumId="23" w15:restartNumberingAfterBreak="0">
     <w:nsid w:val="7496617A"/>
     <w:multiLevelType w:val="hybridMultilevel"/>
     <w:tmpl w:val="F0CEA77E"/>
@@ -8725,7 +11716,7 @@
       </w:pPr>
     </w:lvl>
   </w:abstractNum>
-  <w:abstractNum w:abstractNumId="23" w15:restartNumberingAfterBreak="0">
+  <w:abstractNum w:abstractNumId="24" w15:restartNumberingAfterBreak="0">
     <w:nsid w:val="7862152F"/>
     <w:multiLevelType w:val="hybridMultilevel"/>
     <w:tmpl w:val="C2C2191A"/>
@@ -8814,7 +11805,7 @@
       </w:pPr>
     </w:lvl>
   </w:abstractNum>
-  <w:abstractNum w:abstractNumId="24" w15:restartNumberingAfterBreak="0">
+  <w:abstractNum w:abstractNumId="25" w15:restartNumberingAfterBreak="0">
     <w:nsid w:val="7D1155EE"/>
     <w:multiLevelType w:val="multilevel"/>
     <w:tmpl w:val="301A9AB0"/>
@@ -8940,7 +11931,7 @@
     <w:abstractNumId w:val="9"/>
   </w:num>
   <w:num w:numId="5">
-    <w:abstractNumId w:val="17"/>
+    <w:abstractNumId w:val="18"/>
   </w:num>
   <w:num w:numId="6">
     <w:abstractNumId w:val="10"/>
@@ -8973,10 +11964,10 @@
     <w:abstractNumId w:val="0"/>
   </w:num>
   <w:num w:numId="16">
-    <w:abstractNumId w:val="20"/>
+    <w:abstractNumId w:val="21"/>
   </w:num>
   <w:num w:numId="17">
-    <w:abstractNumId w:val="19"/>
+    <w:abstractNumId w:val="20"/>
   </w:num>
   <w:num w:numId="18">
     <w:abstractNumId w:val="14"/>
@@ -8985,19 +11976,19 @@
     <w:abstractNumId w:val="15"/>
   </w:num>
   <w:num w:numId="20">
+    <w:abstractNumId w:val="25"/>
+  </w:num>
+  <w:num w:numId="21">
+    <w:abstractNumId w:val="22"/>
+  </w:num>
+  <w:num w:numId="22">
+    <w:abstractNumId w:val="19"/>
+  </w:num>
+  <w:num w:numId="23">
     <w:abstractNumId w:val="24"/>
   </w:num>
-  <w:num w:numId="21">
-    <w:abstractNumId w:val="21"/>
-  </w:num>
-  <w:num w:numId="22">
-    <w:abstractNumId w:val="18"/>
-  </w:num>
-  <w:num w:numId="23">
+  <w:num w:numId="24">
     <w:abstractNumId w:val="23"/>
-  </w:num>
-  <w:num w:numId="24">
-    <w:abstractNumId w:val="22"/>
   </w:num>
   <w:num w:numId="25">
     <w:abstractNumId w:val="13"/>
@@ -9006,6 +11997,9 @@
     <w:abstractNumId w:val="11"/>
   </w:num>
   <w:num w:numId="27">
+    <w:abstractNumId w:val="17"/>
+  </w:num>
+  <w:num w:numId="28">
     <w:abstractNumId w:val="16"/>
   </w:num>
 </w:numbering>

</xml_diff>